<commit_message>
Gestionar Repartidor + Actualizacion Matriz de trazabilidad
</commit_message>
<xml_diff>
--- a/Documentos/2. Inicio/Estándar de Programación.docx
+++ b/Documentos/2. Inicio/Estándar de Programación.docx
@@ -2651,17 +2651,8 @@
           <w:rFonts w:ascii="Arial" w:eastAsia="Calibri" w:hAnsi="Arial" w:cs="Arial"/>
           <w:lang w:val="en-US"/>
         </w:rPr>
-        <w:t>=</w:t>
-      </w:r>
-      <w:proofErr w:type="gramStart"/>
-      <w:r>
-        <w:rPr>
-          <w:rFonts w:ascii="Arial" w:eastAsia="Calibri" w:hAnsi="Arial" w:cs="Arial"/>
-          <w:lang w:val="en-US"/>
-        </w:rPr>
-        <w:t>7171;</w:t>
-      </w:r>
-      <w:proofErr w:type="gramEnd"/>
+        <w:t>=7171;</w:t>
+      </w:r>
     </w:p>
     <w:p>
       <w:pPr>
@@ -2727,7 +2718,30 @@
           <w:rFonts w:ascii="Arial" w:eastAsia="Arial" w:hAnsi="Arial" w:cs="Arial"/>
           <w:lang w:val="es-PE"/>
         </w:rPr>
-        <w:t>El nombre del método deberán ser verbos infinitivos.</w:t>
+        <w:t>El nombre del método deber</w:t>
+      </w:r>
+      <w:r>
+        <w:rPr>
+          <w:rFonts w:ascii="Arial" w:eastAsia="Arial" w:hAnsi="Arial" w:cs="Arial"/>
+          <w:lang w:val="es-PE"/>
+        </w:rPr>
+        <w:t xml:space="preserve">á estar en </w:t>
+      </w:r>
+      <w:proofErr w:type="spellStart"/>
+      <w:r>
+        <w:rPr>
+          <w:rFonts w:ascii="Arial" w:eastAsia="Arial" w:hAnsi="Arial" w:cs="Arial"/>
+          <w:lang w:val="es-PE"/>
+        </w:rPr>
+        <w:t>ingles</w:t>
+      </w:r>
+      <w:proofErr w:type="spellEnd"/>
+      <w:r>
+        <w:rPr>
+          <w:rFonts w:ascii="Arial" w:eastAsia="Arial" w:hAnsi="Arial" w:cs="Arial"/>
+          <w:lang w:val="es-PE"/>
+        </w:rPr>
+        <w:t>.</w:t>
       </w:r>
     </w:p>
     <w:p>
@@ -2871,13 +2885,12 @@
         </w:rPr>
       </w:pPr>
       <w:proofErr w:type="spellStart"/>
-      <w:proofErr w:type="gramStart"/>
-      <w:r>
-        <w:rPr>
-          <w:rFonts w:ascii="Arial" w:eastAsia="Arial" w:hAnsi="Arial" w:cs="Arial"/>
-          <w:lang w:val="es-PE"/>
-        </w:rPr>
-        <w:t>RegistrarUsuario</w:t>
+      <w:r>
+        <w:rPr>
+          <w:rFonts w:ascii="Arial" w:eastAsia="Arial" w:hAnsi="Arial" w:cs="Arial"/>
+          <w:lang w:val="es-PE"/>
+        </w:rPr>
+        <w:t>SaveUser</w:t>
       </w:r>
       <w:proofErr w:type="spellEnd"/>
       <w:r>
@@ -2885,15 +2898,7 @@
           <w:rFonts w:ascii="Arial" w:eastAsia="Arial" w:hAnsi="Arial" w:cs="Arial"/>
           <w:lang w:val="es-PE"/>
         </w:rPr>
-        <w:t>(</w:t>
-      </w:r>
-      <w:proofErr w:type="gramEnd"/>
-      <w:r>
-        <w:rPr>
-          <w:rFonts w:ascii="Arial" w:eastAsia="Arial" w:hAnsi="Arial" w:cs="Arial"/>
-          <w:lang w:val="es-PE"/>
-        </w:rPr>
-        <w:t>)</w:t>
+        <w:t>()</w:t>
       </w:r>
     </w:p>
     <w:p>
@@ -2906,13 +2911,19 @@
         </w:rPr>
       </w:pPr>
       <w:proofErr w:type="spellStart"/>
-      <w:proofErr w:type="gramStart"/>
-      <w:r>
-        <w:rPr>
-          <w:rFonts w:ascii="Arial" w:eastAsia="Arial" w:hAnsi="Arial" w:cs="Arial"/>
-          <w:lang w:val="es-PE"/>
-        </w:rPr>
-        <w:t>onObtenerUsuario</w:t>
+      <w:r>
+        <w:rPr>
+          <w:rFonts w:ascii="Arial" w:eastAsia="Arial" w:hAnsi="Arial" w:cs="Arial"/>
+          <w:lang w:val="es-PE"/>
+        </w:rPr>
+        <w:t>on</w:t>
+      </w:r>
+      <w:r>
+        <w:rPr>
+          <w:rFonts w:ascii="Arial" w:eastAsia="Arial" w:hAnsi="Arial" w:cs="Arial"/>
+          <w:lang w:val="es-PE"/>
+        </w:rPr>
+        <w:t>GetUserSuccessful</w:t>
       </w:r>
       <w:proofErr w:type="spellEnd"/>
       <w:r>
@@ -2920,15 +2931,7 @@
           <w:rFonts w:ascii="Arial" w:eastAsia="Arial" w:hAnsi="Arial" w:cs="Arial"/>
           <w:lang w:val="es-PE"/>
         </w:rPr>
-        <w:t>(</w:t>
-      </w:r>
-      <w:proofErr w:type="gramEnd"/>
-      <w:r>
-        <w:rPr>
-          <w:rFonts w:ascii="Arial" w:eastAsia="Arial" w:hAnsi="Arial" w:cs="Arial"/>
-          <w:lang w:val="es-PE"/>
-        </w:rPr>
-        <w:t>)</w:t>
+        <w:t>()</w:t>
       </w:r>
     </w:p>
     <w:p>
@@ -2979,13 +2982,12 @@
         </w:rPr>
       </w:pPr>
       <w:proofErr w:type="spellStart"/>
-      <w:proofErr w:type="gramStart"/>
-      <w:r>
-        <w:rPr>
-          <w:rFonts w:ascii="Arial" w:eastAsia="Arial" w:hAnsi="Arial" w:cs="Arial"/>
-          <w:lang w:val="es-PE"/>
-        </w:rPr>
-        <w:t>Registrousuario</w:t>
+      <w:r>
+        <w:rPr>
+          <w:rFonts w:ascii="Arial" w:eastAsia="Arial" w:hAnsi="Arial" w:cs="Arial"/>
+          <w:lang w:val="es-PE"/>
+        </w:rPr>
+        <w:t>Saveuser</w:t>
       </w:r>
       <w:proofErr w:type="spellEnd"/>
       <w:r>
@@ -2993,15 +2995,7 @@
           <w:rFonts w:ascii="Arial" w:eastAsia="Arial" w:hAnsi="Arial" w:cs="Arial"/>
           <w:lang w:val="es-PE"/>
         </w:rPr>
-        <w:t>(</w:t>
-      </w:r>
-      <w:proofErr w:type="gramEnd"/>
-      <w:r>
-        <w:rPr>
-          <w:rFonts w:ascii="Arial" w:eastAsia="Arial" w:hAnsi="Arial" w:cs="Arial"/>
-          <w:lang w:val="es-PE"/>
-        </w:rPr>
-        <w:t>)</w:t>
+        <w:t>()</w:t>
       </w:r>
     </w:p>
     <w:p>
@@ -3568,15 +3562,7 @@
           <w:rFonts w:ascii="Arial" w:eastAsia="Arial" w:hAnsi="Arial" w:cs="Arial"/>
           <w:lang w:val="es-PE"/>
         </w:rPr>
-        <w:t>TxtCorreo_</w:t>
-      </w:r>
-      <w:proofErr w:type="gramStart"/>
-      <w:r>
-        <w:rPr>
-          <w:rFonts w:ascii="Arial" w:eastAsia="Arial" w:hAnsi="Arial" w:cs="Arial"/>
-          <w:lang w:val="es-PE"/>
-        </w:rPr>
-        <w:t>Electronico</w:t>
+        <w:t>TxtCorreo_Electronico</w:t>
       </w:r>
       <w:proofErr w:type="spellEnd"/>
       <w:r>
@@ -3591,15 +3577,7 @@
           <w:rFonts w:ascii="Arial" w:eastAsia="Arial" w:hAnsi="Arial" w:cs="Arial"/>
           <w:lang w:val="es-PE"/>
         </w:rPr>
-        <w:t>;</w:t>
-      </w:r>
-      <w:proofErr w:type="gramEnd"/>
-      <w:r>
-        <w:rPr>
-          <w:rFonts w:ascii="Arial" w:eastAsia="Arial" w:hAnsi="Arial" w:cs="Arial"/>
-          <w:lang w:val="es-PE"/>
-        </w:rPr>
-        <w:t xml:space="preserve"> </w:t>
+        <w:t xml:space="preserve">; </w:t>
       </w:r>
     </w:p>
     <w:p>
@@ -3757,7 +3735,6 @@
         </w:rPr>
       </w:pPr>
       <w:proofErr w:type="spellStart"/>
-      <w:proofErr w:type="gramStart"/>
       <w:r>
         <w:rPr>
           <w:rFonts w:ascii="Arial" w:eastAsia="Arial" w:hAnsi="Arial" w:cs="Arial"/>
@@ -3771,15 +3748,7 @@
           <w:rFonts w:ascii="Arial" w:eastAsia="Arial" w:hAnsi="Arial" w:cs="Arial"/>
           <w:lang w:val="es-PE"/>
         </w:rPr>
-        <w:t>[</w:t>
-      </w:r>
-      <w:proofErr w:type="gramEnd"/>
-      <w:r>
-        <w:rPr>
-          <w:rFonts w:ascii="Arial" w:eastAsia="Arial" w:hAnsi="Arial" w:cs="Arial"/>
-          <w:lang w:val="es-PE"/>
-        </w:rPr>
-        <w:t xml:space="preserve">] </w:t>
+        <w:t xml:space="preserve">[] </w:t>
       </w:r>
       <w:r>
         <w:rPr>
@@ -4209,13 +4178,12 @@
         <w:t xml:space="preserve"> </w:t>
       </w:r>
       <w:proofErr w:type="spellStart"/>
-      <w:proofErr w:type="gramStart"/>
-      <w:r>
-        <w:rPr>
-          <w:rFonts w:ascii="Arial" w:eastAsia="Arial" w:hAnsi="Arial" w:cs="Arial"/>
-          <w:lang w:val="es-PE"/>
-        </w:rPr>
-        <w:t>unMetodo</w:t>
+      <w:r>
+        <w:rPr>
+          <w:rFonts w:ascii="Arial" w:eastAsia="Arial" w:hAnsi="Arial" w:cs="Arial"/>
+          <w:lang w:val="es-PE"/>
+        </w:rPr>
+        <w:t>Method</w:t>
       </w:r>
       <w:proofErr w:type="spellEnd"/>
       <w:r>
@@ -4223,9 +4191,66 @@
           <w:rFonts w:ascii="Arial" w:eastAsia="Arial" w:hAnsi="Arial" w:cs="Arial"/>
           <w:lang w:val="es-PE"/>
         </w:rPr>
-        <w:t>(</w:t>
-      </w:r>
-      <w:proofErr w:type="gramEnd"/>
+        <w:t xml:space="preserve">() </w:t>
+      </w:r>
+    </w:p>
+    <w:p>
+      <w:pPr>
+        <w:widowControl/>
+        <w:autoSpaceDE/>
+        <w:autoSpaceDN/>
+        <w:spacing w:after="33" w:line="247" w:lineRule="auto"/>
+        <w:ind w:left="360"/>
+        <w:rPr>
+          <w:rFonts w:ascii="Arial" w:eastAsia="Arial" w:hAnsi="Arial" w:cs="Arial"/>
+          <w:lang w:val="es-PE"/>
+        </w:rPr>
+      </w:pPr>
+      <w:r>
+        <w:rPr>
+          <w:rFonts w:ascii="Arial" w:eastAsia="Arial" w:hAnsi="Arial" w:cs="Arial"/>
+          <w:lang w:val="es-PE"/>
+        </w:rPr>
+        <w:t>{</w:t>
+      </w:r>
+    </w:p>
+    <w:p>
+      <w:pPr>
+        <w:widowControl/>
+        <w:autoSpaceDE/>
+        <w:autoSpaceDN/>
+        <w:spacing w:after="33" w:line="247" w:lineRule="auto"/>
+        <w:ind w:left="360" w:firstLine="360"/>
+        <w:rPr>
+          <w:rFonts w:ascii="Arial" w:eastAsia="Arial" w:hAnsi="Arial" w:cs="Arial"/>
+          <w:lang w:val="es-PE"/>
+        </w:rPr>
+      </w:pPr>
+      <w:proofErr w:type="spellStart"/>
+      <w:r>
+        <w:rPr>
+          <w:rFonts w:ascii="Arial" w:eastAsia="Arial" w:hAnsi="Arial" w:cs="Arial"/>
+          <w:lang w:val="es-PE"/>
+        </w:rPr>
+        <w:t>if</w:t>
+      </w:r>
+      <w:proofErr w:type="spellEnd"/>
+      <w:r>
+        <w:rPr>
+          <w:rFonts w:ascii="Arial" w:eastAsia="Arial" w:hAnsi="Arial" w:cs="Arial"/>
+          <w:lang w:val="es-PE"/>
+        </w:rPr>
+        <w:t xml:space="preserve"> (</w:t>
+      </w:r>
+      <w:proofErr w:type="spellStart"/>
+      <w:r>
+        <w:rPr>
+          <w:rFonts w:ascii="Arial" w:eastAsia="Arial" w:hAnsi="Arial" w:cs="Arial"/>
+          <w:lang w:val="es-PE"/>
+        </w:rPr>
+        <w:t>condicion</w:t>
+      </w:r>
+      <w:proofErr w:type="spellEnd"/>
       <w:r>
         <w:rPr>
           <w:rFonts w:ascii="Arial" w:eastAsia="Arial" w:hAnsi="Arial" w:cs="Arial"/>
@@ -4240,7 +4265,7 @@
         <w:autoSpaceDE/>
         <w:autoSpaceDN/>
         <w:spacing w:after="33" w:line="247" w:lineRule="auto"/>
-        <w:ind w:left="360"/>
+        <w:ind w:left="360" w:firstLine="360"/>
         <w:rPr>
           <w:rFonts w:ascii="Arial" w:eastAsia="Arial" w:hAnsi="Arial" w:cs="Arial"/>
           <w:lang w:val="es-PE"/>
@@ -4260,19 +4285,47 @@
         <w:autoSpaceDE/>
         <w:autoSpaceDN/>
         <w:spacing w:after="33" w:line="247" w:lineRule="auto"/>
-        <w:ind w:left="360" w:firstLine="360"/>
-        <w:rPr>
-          <w:rFonts w:ascii="Arial" w:eastAsia="Arial" w:hAnsi="Arial" w:cs="Arial"/>
-          <w:lang w:val="es-PE"/>
-        </w:rPr>
-      </w:pPr>
+        <w:ind w:left="360" w:hanging="218"/>
+        <w:rPr>
+          <w:rFonts w:ascii="Arial" w:eastAsia="Arial" w:hAnsi="Arial" w:cs="Arial"/>
+          <w:lang w:val="es-PE"/>
+        </w:rPr>
+      </w:pPr>
+      <w:r>
+        <w:rPr>
+          <w:rFonts w:ascii="Arial" w:eastAsia="Arial" w:hAnsi="Arial" w:cs="Arial"/>
+          <w:lang w:val="es-PE"/>
+        </w:rPr>
+        <w:t xml:space="preserve"> </w:t>
+      </w:r>
+      <w:r>
+        <w:rPr>
+          <w:rFonts w:ascii="Arial" w:eastAsia="Arial" w:hAnsi="Arial" w:cs="Arial"/>
+          <w:lang w:val="es-PE"/>
+        </w:rPr>
+        <w:tab/>
+      </w:r>
+      <w:r>
+        <w:rPr>
+          <w:rFonts w:ascii="Arial" w:eastAsia="Arial" w:hAnsi="Arial" w:cs="Arial"/>
+          <w:lang w:val="es-PE"/>
+        </w:rPr>
+        <w:tab/>
+      </w:r>
+      <w:r>
+        <w:rPr>
+          <w:rFonts w:ascii="Arial" w:eastAsia="Arial" w:hAnsi="Arial" w:cs="Arial"/>
+          <w:lang w:val="es-PE"/>
+        </w:rPr>
+        <w:tab/>
+      </w:r>
       <w:proofErr w:type="spellStart"/>
       <w:r>
         <w:rPr>
           <w:rFonts w:ascii="Arial" w:eastAsia="Arial" w:hAnsi="Arial" w:cs="Arial"/>
           <w:lang w:val="es-PE"/>
         </w:rPr>
-        <w:t>if</w:t>
+        <w:t>int</w:t>
       </w:r>
       <w:proofErr w:type="spellEnd"/>
       <w:r>
@@ -4280,62 +4333,6 @@
           <w:rFonts w:ascii="Arial" w:eastAsia="Arial" w:hAnsi="Arial" w:cs="Arial"/>
           <w:lang w:val="es-PE"/>
         </w:rPr>
-        <w:t xml:space="preserve"> (</w:t>
-      </w:r>
-      <w:proofErr w:type="spellStart"/>
-      <w:r>
-        <w:rPr>
-          <w:rFonts w:ascii="Arial" w:eastAsia="Arial" w:hAnsi="Arial" w:cs="Arial"/>
-          <w:lang w:val="es-PE"/>
-        </w:rPr>
-        <w:t>condicion</w:t>
-      </w:r>
-      <w:proofErr w:type="spellEnd"/>
-      <w:r>
-        <w:rPr>
-          <w:rFonts w:ascii="Arial" w:eastAsia="Arial" w:hAnsi="Arial" w:cs="Arial"/>
-          <w:lang w:val="es-PE"/>
-        </w:rPr>
-        <w:t xml:space="preserve">) </w:t>
-      </w:r>
-    </w:p>
-    <w:p>
-      <w:pPr>
-        <w:widowControl/>
-        <w:autoSpaceDE/>
-        <w:autoSpaceDN/>
-        <w:spacing w:after="33" w:line="247" w:lineRule="auto"/>
-        <w:ind w:left="360" w:firstLine="360"/>
-        <w:rPr>
-          <w:rFonts w:ascii="Arial" w:eastAsia="Arial" w:hAnsi="Arial" w:cs="Arial"/>
-          <w:lang w:val="es-PE"/>
-        </w:rPr>
-      </w:pPr>
-      <w:r>
-        <w:rPr>
-          <w:rFonts w:ascii="Arial" w:eastAsia="Arial" w:hAnsi="Arial" w:cs="Arial"/>
-          <w:lang w:val="es-PE"/>
-        </w:rPr>
-        <w:t>{</w:t>
-      </w:r>
-    </w:p>
-    <w:p>
-      <w:pPr>
-        <w:widowControl/>
-        <w:autoSpaceDE/>
-        <w:autoSpaceDN/>
-        <w:spacing w:after="33" w:line="247" w:lineRule="auto"/>
-        <w:ind w:left="360" w:hanging="218"/>
-        <w:rPr>
-          <w:rFonts w:ascii="Arial" w:eastAsia="Arial" w:hAnsi="Arial" w:cs="Arial"/>
-          <w:lang w:val="es-PE"/>
-        </w:rPr>
-      </w:pPr>
-      <w:r>
-        <w:rPr>
-          <w:rFonts w:ascii="Arial" w:eastAsia="Arial" w:hAnsi="Arial" w:cs="Arial"/>
-          <w:lang w:val="es-PE"/>
-        </w:rPr>
         <w:t xml:space="preserve"> </w:t>
       </w:r>
       <w:r>
@@ -4343,43 +4340,6 @@
           <w:rFonts w:ascii="Arial" w:eastAsia="Arial" w:hAnsi="Arial" w:cs="Arial"/>
           <w:lang w:val="es-PE"/>
         </w:rPr>
-        <w:tab/>
-      </w:r>
-      <w:r>
-        <w:rPr>
-          <w:rFonts w:ascii="Arial" w:eastAsia="Arial" w:hAnsi="Arial" w:cs="Arial"/>
-          <w:lang w:val="es-PE"/>
-        </w:rPr>
-        <w:tab/>
-      </w:r>
-      <w:r>
-        <w:rPr>
-          <w:rFonts w:ascii="Arial" w:eastAsia="Arial" w:hAnsi="Arial" w:cs="Arial"/>
-          <w:lang w:val="es-PE"/>
-        </w:rPr>
-        <w:tab/>
-      </w:r>
-      <w:proofErr w:type="spellStart"/>
-      <w:r>
-        <w:rPr>
-          <w:rFonts w:ascii="Arial" w:eastAsia="Arial" w:hAnsi="Arial" w:cs="Arial"/>
-          <w:lang w:val="es-PE"/>
-        </w:rPr>
-        <w:t>int</w:t>
-      </w:r>
-      <w:proofErr w:type="spellEnd"/>
-      <w:r>
-        <w:rPr>
-          <w:rFonts w:ascii="Arial" w:eastAsia="Arial" w:hAnsi="Arial" w:cs="Arial"/>
-          <w:lang w:val="es-PE"/>
-        </w:rPr>
-        <w:t xml:space="preserve"> </w:t>
-      </w:r>
-      <w:r>
-        <w:rPr>
-          <w:rFonts w:ascii="Arial" w:eastAsia="Arial" w:hAnsi="Arial" w:cs="Arial"/>
-          <w:lang w:val="es-PE"/>
-        </w:rPr>
         <w:t>C</w:t>
       </w:r>
       <w:r>
@@ -4387,17 +4347,8 @@
           <w:rFonts w:ascii="Arial" w:eastAsia="Arial" w:hAnsi="Arial" w:cs="Arial"/>
           <w:lang w:val="es-PE"/>
         </w:rPr>
-        <w:t xml:space="preserve">ontador = 2; // ¡¡ </w:t>
-      </w:r>
-      <w:proofErr w:type="gramStart"/>
-      <w:r>
-        <w:rPr>
-          <w:rFonts w:ascii="Arial" w:eastAsia="Arial" w:hAnsi="Arial" w:cs="Arial"/>
-          <w:lang w:val="es-PE"/>
-        </w:rPr>
-        <w:t>EVITAR !!</w:t>
-      </w:r>
-      <w:proofErr w:type="gramEnd"/>
+        <w:t>ontador = 2; // ¡¡ EVITAR !!</w:t>
+      </w:r>
     </w:p>
     <w:p>
       <w:pPr>
@@ -5007,7 +4958,6 @@
         <w:t xml:space="preserve"> </w:t>
       </w:r>
       <w:proofErr w:type="spellStart"/>
-      <w:proofErr w:type="gramStart"/>
       <w:r>
         <w:rPr>
           <w:rFonts w:ascii="Arial" w:eastAsia="Arial" w:hAnsi="Arial" w:cs="Arial"/>
@@ -5021,15 +4971,7 @@
           <w:rFonts w:ascii="Arial" w:eastAsia="Arial" w:hAnsi="Arial" w:cs="Arial"/>
           <w:lang w:val="es-PE"/>
         </w:rPr>
-        <w:t>(</w:t>
-      </w:r>
-      <w:proofErr w:type="gramEnd"/>
-      <w:r>
-        <w:rPr>
-          <w:rFonts w:ascii="Arial" w:eastAsia="Arial" w:hAnsi="Arial" w:cs="Arial"/>
-          <w:lang w:val="es-PE"/>
-        </w:rPr>
-        <w:t>) {</w:t>
+        <w:t>() {</w:t>
       </w:r>
     </w:p>
     <w:p>
@@ -5627,17 +5569,8 @@
           <w:rFonts w:ascii="Calibri" w:eastAsia="Calibri" w:hAnsi="Calibri"/>
           <w:lang w:val="en-US"/>
         </w:rPr>
-        <w:t>+</w:t>
-      </w:r>
-      <w:proofErr w:type="gramStart"/>
-      <w:r>
-        <w:rPr>
-          <w:rFonts w:ascii="Calibri" w:eastAsia="Calibri" w:hAnsi="Calibri"/>
-          <w:lang w:val="en-US"/>
-        </w:rPr>
-        <w:t>+){</w:t>
-      </w:r>
-      <w:proofErr w:type="gramEnd"/>
+        <w:t>++){</w:t>
+      </w:r>
     </w:p>
     <w:p>
       <w:pPr>
@@ -5958,20 +5891,20 @@
         <w:contextualSpacing/>
         <w:rPr>
           <w:rFonts w:ascii="Arial" w:eastAsia="Calibri" w:hAnsi="Arial" w:cs="Arial"/>
-          <w:lang w:val="en-US"/>
-        </w:rPr>
-      </w:pPr>
-      <w:r>
-        <w:rPr>
-          <w:rFonts w:ascii="Arial" w:eastAsia="Calibri" w:hAnsi="Arial" w:cs="Arial"/>
-          <w:lang w:val="en-US"/>
+          <w:lang w:val="es-PE"/>
+        </w:rPr>
+      </w:pPr>
+      <w:r>
+        <w:rPr>
+          <w:rFonts w:ascii="Arial" w:eastAsia="Calibri" w:hAnsi="Arial" w:cs="Arial"/>
+          <w:lang w:val="es-PE"/>
         </w:rPr>
         <w:t>{</w:t>
       </w:r>
       <w:r>
         <w:rPr>
           <w:rFonts w:ascii="Arial" w:eastAsia="Calibri" w:hAnsi="Arial" w:cs="Arial"/>
-          <w:lang w:val="en-US"/>
+          <w:lang w:val="es-PE"/>
         </w:rPr>
         <w:tab/>
       </w:r>
@@ -5986,62 +5919,64 @@
         <w:contextualSpacing/>
         <w:rPr>
           <w:rFonts w:ascii="Arial" w:eastAsia="Calibri" w:hAnsi="Arial" w:cs="Arial"/>
-          <w:lang w:val="en-US"/>
-        </w:rPr>
-      </w:pPr>
-      <w:r>
-        <w:rPr>
-          <w:rFonts w:ascii="Arial" w:eastAsia="Calibri" w:hAnsi="Arial" w:cs="Arial"/>
-          <w:lang w:val="en-US"/>
+          <w:lang w:val="es-PE"/>
+        </w:rPr>
+      </w:pPr>
+      <w:proofErr w:type="spellStart"/>
+      <w:r>
+        <w:rPr>
+          <w:rFonts w:ascii="Arial" w:eastAsia="Calibri" w:hAnsi="Arial" w:cs="Arial"/>
+          <w:lang w:val="es-PE"/>
         </w:rPr>
         <w:t>I</w:t>
       </w:r>
       <w:r>
         <w:rPr>
           <w:rFonts w:ascii="Arial" w:eastAsia="Calibri" w:hAnsi="Arial" w:cs="Arial"/>
-          <w:lang w:val="en-US"/>
+          <w:lang w:val="es-PE"/>
         </w:rPr>
         <w:t>f</w:t>
       </w:r>
-      <w:r>
-        <w:rPr>
-          <w:rFonts w:ascii="Arial" w:eastAsia="Calibri" w:hAnsi="Arial" w:cs="Arial"/>
-          <w:lang w:val="en-US"/>
+      <w:proofErr w:type="spellEnd"/>
+      <w:r>
+        <w:rPr>
+          <w:rFonts w:ascii="Arial" w:eastAsia="Calibri" w:hAnsi="Arial" w:cs="Arial"/>
+          <w:lang w:val="es-PE"/>
         </w:rPr>
         <w:t xml:space="preserve"> </w:t>
       </w:r>
       <w:r>
         <w:rPr>
           <w:rFonts w:ascii="Arial" w:eastAsia="Calibri" w:hAnsi="Arial" w:cs="Arial"/>
-          <w:lang w:val="en-US"/>
+          <w:lang w:val="es-PE"/>
         </w:rPr>
         <w:t>(</w:t>
       </w:r>
       <w:r>
         <w:rPr>
           <w:rFonts w:ascii="Arial" w:eastAsia="Calibri" w:hAnsi="Arial" w:cs="Arial"/>
-          <w:lang w:val="en-US"/>
+          <w:lang w:val="es-PE"/>
         </w:rPr>
         <w:t xml:space="preserve">I </w:t>
       </w:r>
       <w:r>
         <w:rPr>
           <w:rFonts w:ascii="Arial" w:eastAsia="Calibri" w:hAnsi="Arial" w:cs="Arial"/>
-          <w:lang w:val="en-US"/>
+          <w:lang w:val="es-PE"/>
         </w:rPr>
         <w:t>==</w:t>
       </w:r>
       <w:r>
         <w:rPr>
           <w:rFonts w:ascii="Arial" w:eastAsia="Calibri" w:hAnsi="Arial" w:cs="Arial"/>
-          <w:lang w:val="en-US"/>
+          <w:lang w:val="es-PE"/>
         </w:rPr>
         <w:t xml:space="preserve"> </w:t>
       </w:r>
       <w:r>
         <w:rPr>
           <w:rFonts w:ascii="Arial" w:eastAsia="Calibri" w:hAnsi="Arial" w:cs="Arial"/>
-          <w:lang w:val="en-US"/>
+          <w:lang w:val="es-PE"/>
         </w:rPr>
         <w:t>2)</w:t>
       </w:r>
@@ -6056,20 +5991,20 @@
         <w:contextualSpacing/>
         <w:rPr>
           <w:rFonts w:ascii="Arial" w:eastAsia="Calibri" w:hAnsi="Arial" w:cs="Arial"/>
-          <w:lang w:val="en-US"/>
-        </w:rPr>
-      </w:pPr>
-      <w:r>
-        <w:rPr>
-          <w:rFonts w:ascii="Arial" w:eastAsia="Calibri" w:hAnsi="Arial" w:cs="Arial"/>
-          <w:lang w:val="en-US"/>
+          <w:lang w:val="es-PE"/>
+        </w:rPr>
+      </w:pPr>
+      <w:r>
+        <w:rPr>
+          <w:rFonts w:ascii="Arial" w:eastAsia="Calibri" w:hAnsi="Arial" w:cs="Arial"/>
+          <w:lang w:val="es-PE"/>
         </w:rPr>
         <w:t xml:space="preserve">   </w:t>
       </w:r>
       <w:r>
         <w:rPr>
           <w:rFonts w:ascii="Arial" w:eastAsia="Calibri" w:hAnsi="Arial" w:cs="Arial"/>
-          <w:lang w:val="en-US"/>
+          <w:lang w:val="es-PE"/>
         </w:rPr>
         <w:tab/>
         <w:t>{</w:t>
@@ -6085,27 +6020,27 @@
         <w:contextualSpacing/>
         <w:rPr>
           <w:rFonts w:ascii="Arial" w:eastAsia="Calibri" w:hAnsi="Arial" w:cs="Arial"/>
-          <w:lang w:val="en-US"/>
-        </w:rPr>
-      </w:pPr>
-      <w:r>
-        <w:rPr>
-          <w:rFonts w:ascii="Arial" w:eastAsia="Calibri" w:hAnsi="Arial" w:cs="Arial"/>
-          <w:lang w:val="en-US"/>
+          <w:lang w:val="es-PE"/>
+        </w:rPr>
+      </w:pPr>
+      <w:r>
+        <w:rPr>
+          <w:rFonts w:ascii="Arial" w:eastAsia="Calibri" w:hAnsi="Arial" w:cs="Arial"/>
+          <w:lang w:val="es-PE"/>
         </w:rPr>
         <w:t xml:space="preserve">        </w:t>
       </w:r>
       <w:r>
         <w:rPr>
           <w:rFonts w:ascii="Arial" w:eastAsia="Calibri" w:hAnsi="Arial" w:cs="Arial"/>
-          <w:lang w:val="en-US"/>
+          <w:lang w:val="es-PE"/>
         </w:rPr>
         <w:tab/>
       </w:r>
       <w:r>
         <w:rPr>
           <w:rFonts w:ascii="Arial" w:eastAsia="Calibri" w:hAnsi="Arial" w:cs="Arial"/>
-          <w:lang w:val="en-US"/>
+          <w:lang w:val="es-PE"/>
         </w:rPr>
         <w:tab/>
         <w:t>…</w:t>
@@ -6121,20 +6056,20 @@
         <w:contextualSpacing/>
         <w:rPr>
           <w:rFonts w:ascii="Arial" w:eastAsia="Calibri" w:hAnsi="Arial" w:cs="Arial"/>
-          <w:lang w:val="en-US"/>
-        </w:rPr>
-      </w:pPr>
-      <w:r>
-        <w:rPr>
-          <w:rFonts w:ascii="Arial" w:eastAsia="Calibri" w:hAnsi="Arial" w:cs="Arial"/>
-          <w:lang w:val="en-US"/>
+          <w:lang w:val="es-PE"/>
+        </w:rPr>
+      </w:pPr>
+      <w:r>
+        <w:rPr>
+          <w:rFonts w:ascii="Arial" w:eastAsia="Calibri" w:hAnsi="Arial" w:cs="Arial"/>
+          <w:lang w:val="es-PE"/>
         </w:rPr>
         <w:t xml:space="preserve">    </w:t>
       </w:r>
       <w:r>
         <w:rPr>
           <w:rFonts w:ascii="Arial" w:eastAsia="Calibri" w:hAnsi="Arial" w:cs="Arial"/>
-          <w:lang w:val="en-US"/>
+          <w:lang w:val="es-PE"/>
         </w:rPr>
         <w:tab/>
         <w:t>}</w:t>
@@ -6150,24 +6085,32 @@
         <w:contextualSpacing/>
         <w:rPr>
           <w:rFonts w:ascii="Arial" w:eastAsia="Calibri" w:hAnsi="Arial" w:cs="Arial"/>
-          <w:lang w:val="en-US"/>
-        </w:rPr>
-      </w:pPr>
-      <w:r>
-        <w:rPr>
-          <w:rFonts w:ascii="Arial" w:eastAsia="Calibri" w:hAnsi="Arial" w:cs="Arial"/>
-          <w:lang w:val="en-US"/>
+          <w:lang w:val="es-PE"/>
+        </w:rPr>
+      </w:pPr>
+      <w:r>
+        <w:rPr>
+          <w:rFonts w:ascii="Arial" w:eastAsia="Calibri" w:hAnsi="Arial" w:cs="Arial"/>
+          <w:lang w:val="es-PE"/>
         </w:rPr>
         <w:t xml:space="preserve">    </w:t>
       </w:r>
       <w:r>
         <w:rPr>
           <w:rFonts w:ascii="Arial" w:eastAsia="Calibri" w:hAnsi="Arial" w:cs="Arial"/>
-          <w:lang w:val="en-US"/>
+          <w:lang w:val="es-PE"/>
         </w:rPr>
         <w:tab/>
+      </w:r>
+      <w:proofErr w:type="spellStart"/>
+      <w:r>
+        <w:rPr>
+          <w:rFonts w:ascii="Arial" w:eastAsia="Calibri" w:hAnsi="Arial" w:cs="Arial"/>
+          <w:lang w:val="es-PE"/>
+        </w:rPr>
         <w:t>else</w:t>
       </w:r>
+      <w:proofErr w:type="spellEnd"/>
     </w:p>
     <w:p>
       <w:pPr>
@@ -6179,20 +6122,20 @@
         <w:contextualSpacing/>
         <w:rPr>
           <w:rFonts w:ascii="Arial" w:eastAsia="Calibri" w:hAnsi="Arial" w:cs="Arial"/>
-          <w:lang w:val="en-US"/>
-        </w:rPr>
-      </w:pPr>
-      <w:r>
-        <w:rPr>
-          <w:rFonts w:ascii="Arial" w:eastAsia="Calibri" w:hAnsi="Arial" w:cs="Arial"/>
-          <w:lang w:val="en-US"/>
+          <w:lang w:val="es-PE"/>
+        </w:rPr>
+      </w:pPr>
+      <w:r>
+        <w:rPr>
+          <w:rFonts w:ascii="Arial" w:eastAsia="Calibri" w:hAnsi="Arial" w:cs="Arial"/>
+          <w:lang w:val="es-PE"/>
         </w:rPr>
         <w:t xml:space="preserve">    </w:t>
       </w:r>
       <w:r>
         <w:rPr>
           <w:rFonts w:ascii="Arial" w:eastAsia="Calibri" w:hAnsi="Arial" w:cs="Arial"/>
-          <w:lang w:val="en-US"/>
+          <w:lang w:val="es-PE"/>
         </w:rPr>
         <w:tab/>
         <w:t>{</w:t>
@@ -6214,7 +6157,7 @@
       <w:r>
         <w:rPr>
           <w:rFonts w:ascii="Arial" w:eastAsia="Calibri" w:hAnsi="Arial" w:cs="Arial"/>
-          <w:lang w:val="en-US"/>
+          <w:lang w:val="es-PE"/>
         </w:rPr>
         <w:lastRenderedPageBreak/>
         <w:t xml:space="preserve">       </w:t>
@@ -6222,14 +6165,14 @@
       <w:r>
         <w:rPr>
           <w:rFonts w:ascii="Arial" w:eastAsia="Calibri" w:hAnsi="Arial" w:cs="Arial"/>
-          <w:lang w:val="en-US"/>
+          <w:lang w:val="es-PE"/>
         </w:rPr>
         <w:tab/>
       </w:r>
       <w:r>
         <w:rPr>
           <w:rFonts w:ascii="Arial" w:eastAsia="Calibri" w:hAnsi="Arial" w:cs="Arial"/>
-          <w:lang w:val="en-US"/>
+          <w:lang w:val="es-PE"/>
         </w:rPr>
         <w:tab/>
       </w:r>
@@ -6684,7 +6627,6 @@
         </w:rPr>
       </w:pPr>
       <w:proofErr w:type="spellStart"/>
-      <w:proofErr w:type="gramStart"/>
       <w:r>
         <w:rPr>
           <w:rFonts w:ascii="Arial" w:eastAsia="Arial" w:hAnsi="Arial" w:cs="Arial"/>
@@ -6693,7 +6635,6 @@
         <w:t>objeto.unMetodo</w:t>
       </w:r>
       <w:proofErr w:type="spellEnd"/>
-      <w:proofErr w:type="gramEnd"/>
       <w:r>
         <w:rPr>
           <w:rFonts w:ascii="Arial" w:eastAsia="Arial" w:hAnsi="Arial" w:cs="Arial"/>
@@ -7275,17 +7216,44 @@
           <w:rFonts w:ascii="Arial" w:eastAsia="Arial" w:hAnsi="Arial" w:cs="Arial"/>
           <w:lang w:val="en-US"/>
         </w:rPr>
-        <w:t xml:space="preserve">private int </w:t>
-      </w:r>
-      <w:proofErr w:type="gramStart"/>
-      <w:r>
+        <w:t>private int id;</w:t>
+      </w:r>
+    </w:p>
+    <w:p>
+      <w:pPr>
+        <w:widowControl/>
+        <w:autoSpaceDE/>
+        <w:autoSpaceDN/>
+        <w:spacing w:after="33" w:line="247" w:lineRule="auto"/>
+        <w:ind w:left="360" w:firstLine="491"/>
         <w:rPr>
           <w:rFonts w:ascii="Arial" w:eastAsia="Arial" w:hAnsi="Arial" w:cs="Arial"/>
           <w:lang w:val="en-US"/>
         </w:rPr>
-        <w:t>id;</w:t>
-      </w:r>
-      <w:proofErr w:type="gramEnd"/>
+      </w:pPr>
+      <w:r>
+        <w:rPr>
+          <w:rFonts w:ascii="Arial" w:eastAsia="Arial" w:hAnsi="Arial" w:cs="Arial"/>
+          <w:lang w:val="en-US"/>
+        </w:rPr>
+        <w:t xml:space="preserve">private String </w:t>
+      </w:r>
+      <w:proofErr w:type="spellStart"/>
+      <w:r>
+        <w:rPr>
+          <w:rFonts w:ascii="Arial" w:eastAsia="Arial" w:hAnsi="Arial" w:cs="Arial"/>
+          <w:lang w:val="en-US"/>
+        </w:rPr>
+        <w:t>nombre</w:t>
+      </w:r>
+      <w:proofErr w:type="spellEnd"/>
+      <w:r>
+        <w:rPr>
+          <w:rFonts w:ascii="Arial" w:eastAsia="Arial" w:hAnsi="Arial" w:cs="Arial"/>
+          <w:lang w:val="en-US"/>
+        </w:rPr>
+        <w:t>;</w:t>
+      </w:r>
     </w:p>
     <w:p>
       <w:pPr>
@@ -7296,34 +7264,77 @@
         <w:ind w:left="360" w:firstLine="491"/>
         <w:rPr>
           <w:rFonts w:ascii="Arial" w:eastAsia="Arial" w:hAnsi="Arial" w:cs="Arial"/>
-          <w:lang w:val="en-US"/>
-        </w:rPr>
-      </w:pPr>
-      <w:r>
-        <w:rPr>
-          <w:rFonts w:ascii="Arial" w:eastAsia="Arial" w:hAnsi="Arial" w:cs="Arial"/>
-          <w:lang w:val="en-US"/>
-        </w:rPr>
-        <w:t xml:space="preserve">private String </w:t>
-      </w:r>
+          <w:lang w:val="es-PE"/>
+        </w:rPr>
+      </w:pPr>
+      <w:r>
+        <w:rPr>
+          <w:rFonts w:ascii="Arial" w:eastAsia="Arial" w:hAnsi="Arial" w:cs="Arial"/>
+          <w:lang w:val="es-PE"/>
+        </w:rPr>
+        <w:t>...</w:t>
+      </w:r>
+    </w:p>
+    <w:p>
+      <w:pPr>
+        <w:widowControl/>
+        <w:autoSpaceDE/>
+        <w:autoSpaceDN/>
+        <w:spacing w:after="33" w:line="247" w:lineRule="auto"/>
+        <w:ind w:left="360" w:firstLine="491"/>
+        <w:rPr>
+          <w:rFonts w:ascii="Arial" w:eastAsia="Arial" w:hAnsi="Arial" w:cs="Arial"/>
+          <w:lang w:val="es-PE"/>
+        </w:rPr>
+      </w:pPr>
       <w:proofErr w:type="spellStart"/>
-      <w:proofErr w:type="gramStart"/>
-      <w:r>
-        <w:rPr>
-          <w:rFonts w:ascii="Arial" w:eastAsia="Arial" w:hAnsi="Arial" w:cs="Arial"/>
-          <w:lang w:val="en-US"/>
-        </w:rPr>
-        <w:t>nombre</w:t>
+      <w:r>
+        <w:rPr>
+          <w:rFonts w:ascii="Arial" w:eastAsia="Arial" w:hAnsi="Arial" w:cs="Arial"/>
+          <w:lang w:val="es-PE"/>
+        </w:rPr>
+        <w:t>public</w:t>
       </w:r>
       <w:proofErr w:type="spellEnd"/>
       <w:r>
         <w:rPr>
           <w:rFonts w:ascii="Arial" w:eastAsia="Arial" w:hAnsi="Arial" w:cs="Arial"/>
-          <w:lang w:val="en-US"/>
-        </w:rPr>
-        <w:t>;</w:t>
-      </w:r>
-      <w:proofErr w:type="gramEnd"/>
+          <w:lang w:val="es-PE"/>
+        </w:rPr>
+        <w:t xml:space="preserve"> </w:t>
+      </w:r>
+      <w:proofErr w:type="spellStart"/>
+      <w:r>
+        <w:rPr>
+          <w:rFonts w:ascii="Arial" w:eastAsia="Arial" w:hAnsi="Arial" w:cs="Arial"/>
+          <w:lang w:val="es-PE"/>
+        </w:rPr>
+        <w:t>void</w:t>
+      </w:r>
+      <w:proofErr w:type="spellEnd"/>
+      <w:r>
+        <w:rPr>
+          <w:rFonts w:ascii="Arial" w:eastAsia="Arial" w:hAnsi="Arial" w:cs="Arial"/>
+          <w:lang w:val="es-PE"/>
+        </w:rPr>
+        <w:t xml:space="preserve"> </w:t>
+      </w:r>
+      <w:proofErr w:type="spellStart"/>
+      <w:r>
+        <w:rPr>
+          <w:rFonts w:ascii="Arial" w:eastAsia="Arial" w:hAnsi="Arial" w:cs="Arial"/>
+          <w:lang w:val="es-PE"/>
+        </w:rPr>
+        <w:t>UpdateUnit</w:t>
+      </w:r>
+      <w:proofErr w:type="spellEnd"/>
+      <w:r>
+        <w:rPr>
+          <w:rFonts w:ascii="Arial" w:eastAsia="Arial" w:hAnsi="Arial" w:cs="Arial"/>
+          <w:lang w:val="es-PE"/>
+        </w:rPr>
+        <w:t>(Unidad unidad) {</w:t>
+      </w:r>
     </w:p>
     <w:p>
       <w:pPr>
@@ -7342,7 +7353,39 @@
           <w:rFonts w:ascii="Arial" w:eastAsia="Arial" w:hAnsi="Arial" w:cs="Arial"/>
           <w:lang w:val="es-PE"/>
         </w:rPr>
-        <w:t>...</w:t>
+        <w:t xml:space="preserve"> </w:t>
+      </w:r>
+      <w:proofErr w:type="spellStart"/>
+      <w:r>
+        <w:rPr>
+          <w:rFonts w:ascii="Arial" w:eastAsia="Arial" w:hAnsi="Arial" w:cs="Arial"/>
+          <w:lang w:val="es-PE"/>
+        </w:rPr>
+        <w:t>this.setId</w:t>
+      </w:r>
+      <w:proofErr w:type="spellEnd"/>
+      <w:r>
+        <w:rPr>
+          <w:rFonts w:ascii="Arial" w:eastAsia="Arial" w:hAnsi="Arial" w:cs="Arial"/>
+          <w:lang w:val="es-PE"/>
+        </w:rPr>
+        <w:t>(</w:t>
+      </w:r>
+      <w:proofErr w:type="spellStart"/>
+      <w:r>
+        <w:rPr>
+          <w:rFonts w:ascii="Arial" w:eastAsia="Arial" w:hAnsi="Arial" w:cs="Arial"/>
+          <w:lang w:val="es-PE"/>
+        </w:rPr>
+        <w:t>unidad.getId</w:t>
+      </w:r>
+      <w:proofErr w:type="spellEnd"/>
+      <w:r>
+        <w:rPr>
+          <w:rFonts w:ascii="Arial" w:eastAsia="Arial" w:hAnsi="Arial" w:cs="Arial"/>
+          <w:lang w:val="es-PE"/>
+        </w:rPr>
+        <w:t>());</w:t>
       </w:r>
     </w:p>
     <w:p>
@@ -7357,161 +7400,35 @@
           <w:lang w:val="es-PE"/>
         </w:rPr>
       </w:pPr>
+    </w:p>
+    <w:p>
+      <w:pPr>
+        <w:widowControl/>
+        <w:autoSpaceDE/>
+        <w:autoSpaceDN/>
+        <w:spacing w:after="33" w:line="247" w:lineRule="auto"/>
+        <w:ind w:left="360" w:firstLine="491"/>
+        <w:rPr>
+          <w:rFonts w:ascii="Arial" w:eastAsia="Arial" w:hAnsi="Arial" w:cs="Arial"/>
+          <w:lang w:val="es-PE"/>
+        </w:rPr>
+      </w:pPr>
+      <w:r>
+        <w:rPr>
+          <w:rFonts w:ascii="Arial" w:eastAsia="Arial" w:hAnsi="Arial" w:cs="Arial"/>
+          <w:lang w:val="es-PE"/>
+        </w:rPr>
+        <w:t xml:space="preserve"> </w:t>
+      </w:r>
       <w:proofErr w:type="spellStart"/>
       <w:r>
         <w:rPr>
           <w:rFonts w:ascii="Arial" w:eastAsia="Arial" w:hAnsi="Arial" w:cs="Arial"/>
           <w:lang w:val="es-PE"/>
         </w:rPr>
-        <w:t>public</w:t>
+        <w:t>this.setNombre</w:t>
       </w:r>
       <w:proofErr w:type="spellEnd"/>
-      <w:r>
-        <w:rPr>
-          <w:rFonts w:ascii="Arial" w:eastAsia="Arial" w:hAnsi="Arial" w:cs="Arial"/>
-          <w:lang w:val="es-PE"/>
-        </w:rPr>
-        <w:t xml:space="preserve"> </w:t>
-      </w:r>
-      <w:proofErr w:type="spellStart"/>
-      <w:r>
-        <w:rPr>
-          <w:rFonts w:ascii="Arial" w:eastAsia="Arial" w:hAnsi="Arial" w:cs="Arial"/>
-          <w:lang w:val="es-PE"/>
-        </w:rPr>
-        <w:t>void</w:t>
-      </w:r>
-      <w:proofErr w:type="spellEnd"/>
-      <w:r>
-        <w:rPr>
-          <w:rFonts w:ascii="Arial" w:eastAsia="Arial" w:hAnsi="Arial" w:cs="Arial"/>
-          <w:lang w:val="es-PE"/>
-        </w:rPr>
-        <w:t xml:space="preserve"> </w:t>
-      </w:r>
-      <w:proofErr w:type="spellStart"/>
-      <w:proofErr w:type="gramStart"/>
-      <w:r>
-        <w:rPr>
-          <w:rFonts w:ascii="Arial" w:eastAsia="Arial" w:hAnsi="Arial" w:cs="Arial"/>
-          <w:lang w:val="es-PE"/>
-        </w:rPr>
-        <w:t>actualizaUnidad</w:t>
-      </w:r>
-      <w:proofErr w:type="spellEnd"/>
-      <w:r>
-        <w:rPr>
-          <w:rFonts w:ascii="Arial" w:eastAsia="Arial" w:hAnsi="Arial" w:cs="Arial"/>
-          <w:lang w:val="es-PE"/>
-        </w:rPr>
-        <w:t>(</w:t>
-      </w:r>
-      <w:proofErr w:type="gramEnd"/>
-      <w:r>
-        <w:rPr>
-          <w:rFonts w:ascii="Arial" w:eastAsia="Arial" w:hAnsi="Arial" w:cs="Arial"/>
-          <w:lang w:val="es-PE"/>
-        </w:rPr>
-        <w:t>Unidad unidad) {</w:t>
-      </w:r>
-    </w:p>
-    <w:p>
-      <w:pPr>
-        <w:widowControl/>
-        <w:autoSpaceDE/>
-        <w:autoSpaceDN/>
-        <w:spacing w:after="33" w:line="247" w:lineRule="auto"/>
-        <w:ind w:left="360" w:firstLine="491"/>
-        <w:rPr>
-          <w:rFonts w:ascii="Arial" w:eastAsia="Arial" w:hAnsi="Arial" w:cs="Arial"/>
-          <w:lang w:val="es-PE"/>
-        </w:rPr>
-      </w:pPr>
-      <w:r>
-        <w:rPr>
-          <w:rFonts w:ascii="Arial" w:eastAsia="Arial" w:hAnsi="Arial" w:cs="Arial"/>
-          <w:lang w:val="es-PE"/>
-        </w:rPr>
-        <w:t xml:space="preserve"> </w:t>
-      </w:r>
-      <w:proofErr w:type="spellStart"/>
-      <w:proofErr w:type="gramStart"/>
-      <w:r>
-        <w:rPr>
-          <w:rFonts w:ascii="Arial" w:eastAsia="Arial" w:hAnsi="Arial" w:cs="Arial"/>
-          <w:lang w:val="es-PE"/>
-        </w:rPr>
-        <w:t>this.setId</w:t>
-      </w:r>
-      <w:proofErr w:type="spellEnd"/>
-      <w:proofErr w:type="gramEnd"/>
-      <w:r>
-        <w:rPr>
-          <w:rFonts w:ascii="Arial" w:eastAsia="Arial" w:hAnsi="Arial" w:cs="Arial"/>
-          <w:lang w:val="es-PE"/>
-        </w:rPr>
-        <w:t>(</w:t>
-      </w:r>
-      <w:proofErr w:type="spellStart"/>
-      <w:r>
-        <w:rPr>
-          <w:rFonts w:ascii="Arial" w:eastAsia="Arial" w:hAnsi="Arial" w:cs="Arial"/>
-          <w:lang w:val="es-PE"/>
-        </w:rPr>
-        <w:t>unidad.getId</w:t>
-      </w:r>
-      <w:proofErr w:type="spellEnd"/>
-      <w:r>
-        <w:rPr>
-          <w:rFonts w:ascii="Arial" w:eastAsia="Arial" w:hAnsi="Arial" w:cs="Arial"/>
-          <w:lang w:val="es-PE"/>
-        </w:rPr>
-        <w:t>());</w:t>
-      </w:r>
-    </w:p>
-    <w:p>
-      <w:pPr>
-        <w:widowControl/>
-        <w:autoSpaceDE/>
-        <w:autoSpaceDN/>
-        <w:spacing w:after="33" w:line="247" w:lineRule="auto"/>
-        <w:ind w:left="360" w:firstLine="491"/>
-        <w:rPr>
-          <w:rFonts w:ascii="Arial" w:eastAsia="Arial" w:hAnsi="Arial" w:cs="Arial"/>
-          <w:lang w:val="es-PE"/>
-        </w:rPr>
-      </w:pPr>
-    </w:p>
-    <w:p>
-      <w:pPr>
-        <w:widowControl/>
-        <w:autoSpaceDE/>
-        <w:autoSpaceDN/>
-        <w:spacing w:after="33" w:line="247" w:lineRule="auto"/>
-        <w:ind w:left="360" w:firstLine="491"/>
-        <w:rPr>
-          <w:rFonts w:ascii="Arial" w:eastAsia="Arial" w:hAnsi="Arial" w:cs="Arial"/>
-          <w:lang w:val="es-PE"/>
-        </w:rPr>
-      </w:pPr>
-      <w:r>
-        <w:rPr>
-          <w:rFonts w:ascii="Arial" w:eastAsia="Arial" w:hAnsi="Arial" w:cs="Arial"/>
-          <w:lang w:val="es-PE"/>
-        </w:rPr>
-        <w:t xml:space="preserve"> </w:t>
-      </w:r>
-      <w:proofErr w:type="spellStart"/>
-      <w:proofErr w:type="gramStart"/>
-      <w:r>
-        <w:rPr>
-          <w:rFonts w:ascii="Arial" w:eastAsia="Arial" w:hAnsi="Arial" w:cs="Arial"/>
-          <w:lang w:val="es-PE"/>
-        </w:rPr>
-        <w:t>this.setNombre</w:t>
-      </w:r>
-      <w:proofErr w:type="spellEnd"/>
-      <w:proofErr w:type="gramEnd"/>
       <w:r>
         <w:rPr>
           <w:rFonts w:ascii="Arial" w:eastAsia="Arial" w:hAnsi="Arial" w:cs="Arial"/>
@@ -7725,7 +7642,6 @@
         </w:rPr>
       </w:pPr>
       <w:proofErr w:type="spellStart"/>
-      <w:proofErr w:type="gramStart"/>
       <w:r>
         <w:rPr>
           <w:rFonts w:ascii="Arial" w:eastAsia="Arial" w:hAnsi="Arial" w:cs="Arial"/>
@@ -7739,15 +7655,7 @@
           <w:rFonts w:ascii="Arial" w:eastAsia="Arial" w:hAnsi="Arial" w:cs="Arial"/>
           <w:lang w:val="es-PE"/>
         </w:rPr>
-        <w:t>(</w:t>
-      </w:r>
-      <w:proofErr w:type="gramEnd"/>
-      <w:r>
-        <w:rPr>
-          <w:rFonts w:ascii="Arial" w:eastAsia="Arial" w:hAnsi="Arial" w:cs="Arial"/>
-          <w:lang w:val="es-PE"/>
-        </w:rPr>
-        <w:t>); // Acceso desde la propia clase estática</w:t>
+        <w:t>(); // Acceso desde la propia clase estática</w:t>
       </w:r>
     </w:p>
     <w:p>

</xml_diff>

<commit_message>
Correcion de variables Tacna F&D Business
</commit_message>
<xml_diff>
--- a/Documentos/2. Inicio/Estándar de Programación.docx
+++ b/Documentos/2. Inicio/Estándar de Programación.docx
@@ -2727,15 +2727,13 @@
         </w:rPr>
         <w:t xml:space="preserve">á estar en </w:t>
       </w:r>
-      <w:proofErr w:type="spellStart"/>
-      <w:r>
-        <w:rPr>
-          <w:rFonts w:ascii="Arial" w:eastAsia="Arial" w:hAnsi="Arial" w:cs="Arial"/>
-          <w:lang w:val="es-PE"/>
-        </w:rPr>
-        <w:t>ingles</w:t>
-      </w:r>
-      <w:proofErr w:type="spellEnd"/>
+      <w:r>
+        <w:rPr>
+          <w:rFonts w:ascii="Arial" w:eastAsia="Arial" w:hAnsi="Arial" w:cs="Arial"/>
+          <w:lang w:val="es-PE"/>
+        </w:rPr>
+        <w:t>inglés</w:t>
+      </w:r>
       <w:r>
         <w:rPr>
           <w:rFonts w:ascii="Arial" w:eastAsia="Arial" w:hAnsi="Arial" w:cs="Arial"/>
@@ -3053,7 +3051,21 @@
           <w:rFonts w:ascii="Arial" w:eastAsia="Arial" w:hAnsi="Arial" w:cs="Arial"/>
           <w:lang w:val="es-PE"/>
         </w:rPr>
-        <w:t>El nombre de la variable no podrá ser mayor a 25 caracteres.</w:t>
+        <w:t xml:space="preserve">El nombre de la variable no podrá ser mayor a </w:t>
+      </w:r>
+      <w:r>
+        <w:rPr>
+          <w:rFonts w:ascii="Arial" w:eastAsia="Arial" w:hAnsi="Arial" w:cs="Arial"/>
+          <w:lang w:val="es-PE"/>
+        </w:rPr>
+        <w:t>40</w:t>
+      </w:r>
+      <w:r>
+        <w:rPr>
+          <w:rFonts w:ascii="Arial" w:eastAsia="Arial" w:hAnsi="Arial" w:cs="Arial"/>
+          <w:lang w:val="es-PE"/>
+        </w:rPr>
+        <w:t xml:space="preserve"> caracteres.</w:t>
       </w:r>
     </w:p>
     <w:p>
@@ -3180,23 +3192,28 @@
           <w:rFonts w:ascii="Arial" w:eastAsia="Arial" w:hAnsi="Arial" w:cs="Arial"/>
           <w:lang w:val="es-PE"/>
         </w:rPr>
-        <w:t xml:space="preserve">El nombre deberá tener la primera letra de cada palabra en mayúscula y separada por un </w:t>
-      </w:r>
-      <w:proofErr w:type="spellStart"/>
-      <w:r>
-        <w:rPr>
-          <w:rFonts w:ascii="Arial" w:eastAsia="Arial" w:hAnsi="Arial" w:cs="Arial"/>
-          <w:lang w:val="es-PE"/>
-        </w:rPr>
-        <w:t>subguion</w:t>
-      </w:r>
-      <w:proofErr w:type="spellEnd"/>
-      <w:r>
-        <w:rPr>
-          <w:rFonts w:ascii="Arial" w:eastAsia="Arial" w:hAnsi="Arial" w:cs="Arial"/>
-          <w:lang w:val="es-PE"/>
-        </w:rPr>
-        <w:t xml:space="preserve"> “_”.</w:t>
+        <w:t>El nombre deberá tener la primera letra de cada palabra en mayúscula</w:t>
+      </w:r>
+      <w:r>
+        <w:rPr>
+          <w:rFonts w:ascii="Arial" w:eastAsia="Arial" w:hAnsi="Arial" w:cs="Arial"/>
+          <w:lang w:val="es-PE"/>
+        </w:rPr>
+        <w:t xml:space="preserve">, </w:t>
+      </w:r>
+      <w:r>
+        <w:rPr>
+          <w:rFonts w:ascii="Arial" w:eastAsia="Arial" w:hAnsi="Arial" w:cs="Arial"/>
+          <w:lang w:val="es-PE"/>
+        </w:rPr>
+        <w:t xml:space="preserve">a excepción de “ID”, que irían las dos letras en </w:t>
+      </w:r>
+      <w:r>
+        <w:rPr>
+          <w:rFonts w:ascii="Arial" w:eastAsia="Arial" w:hAnsi="Arial" w:cs="Arial"/>
+          <w:lang w:val="es-PE"/>
+        </w:rPr>
+        <w:t>mayúscula.</w:t>
       </w:r>
     </w:p>
     <w:p>
@@ -3218,6 +3235,58 @@
           <w:rFonts w:ascii="Arial" w:eastAsia="Arial" w:hAnsi="Arial" w:cs="Arial"/>
           <w:lang w:val="es-PE"/>
         </w:rPr>
+        <w:t>Si el nombre tiene más de una palabra, deberá separarse</w:t>
+      </w:r>
+      <w:r>
+        <w:rPr>
+          <w:rFonts w:ascii="Arial" w:eastAsia="Arial" w:hAnsi="Arial" w:cs="Arial"/>
+          <w:lang w:val="es-PE"/>
+        </w:rPr>
+        <w:t xml:space="preserve"> por un </w:t>
+      </w:r>
+      <w:proofErr w:type="spellStart"/>
+      <w:r>
+        <w:rPr>
+          <w:rFonts w:ascii="Arial" w:eastAsia="Arial" w:hAnsi="Arial" w:cs="Arial"/>
+          <w:lang w:val="es-PE"/>
+        </w:rPr>
+        <w:t>subguion</w:t>
+      </w:r>
+      <w:proofErr w:type="spellEnd"/>
+      <w:r>
+        <w:rPr>
+          <w:rFonts w:ascii="Arial" w:eastAsia="Arial" w:hAnsi="Arial" w:cs="Arial"/>
+          <w:lang w:val="es-PE"/>
+        </w:rPr>
+        <w:t xml:space="preserve"> “_”</w:t>
+      </w:r>
+      <w:r>
+        <w:rPr>
+          <w:rFonts w:ascii="Arial" w:eastAsia="Arial" w:hAnsi="Arial" w:cs="Arial"/>
+          <w:lang w:val="es-PE"/>
+        </w:rPr>
+        <w:t>,</w:t>
+      </w:r>
+    </w:p>
+    <w:p>
+      <w:pPr>
+        <w:pStyle w:val="Prrafodelista"/>
+        <w:numPr>
+          <w:ilvl w:val="0"/>
+          <w:numId w:val="3"/>
+        </w:numPr>
+        <w:spacing w:after="33" w:line="247" w:lineRule="auto"/>
+        <w:jc w:val="both"/>
+        <w:rPr>
+          <w:rFonts w:asciiTheme="minorHAnsi" w:eastAsiaTheme="minorEastAsia" w:hAnsiTheme="minorHAnsi" w:cstheme="minorBidi"/>
+          <w:lang w:val="es-PE"/>
+        </w:rPr>
+      </w:pPr>
+      <w:r>
+        <w:rPr>
+          <w:rFonts w:ascii="Arial" w:eastAsia="Arial" w:hAnsi="Arial" w:cs="Arial"/>
+          <w:lang w:val="es-PE"/>
+        </w:rPr>
         <w:t>El nombre no podrá constar de un solo carácter a excepción de las variables utilizadas en bucles, para esos casos se utilizará i, j, k, l (siempre en ese orden).</w:t>
       </w:r>
     </w:p>
@@ -3271,7 +3340,21 @@
           <w:rFonts w:ascii="Arial" w:eastAsia="Arial" w:hAnsi="Arial" w:cs="Arial"/>
           <w:lang w:val="es-PE"/>
         </w:rPr>
-        <w:t>Id_Cupon</w:t>
+        <w:t>I</w:t>
+      </w:r>
+      <w:r>
+        <w:rPr>
+          <w:rFonts w:ascii="Arial" w:eastAsia="Arial" w:hAnsi="Arial" w:cs="Arial"/>
+          <w:lang w:val="es-PE"/>
+        </w:rPr>
+        <w:t>D</w:t>
+      </w:r>
+      <w:r>
+        <w:rPr>
+          <w:rFonts w:ascii="Arial" w:eastAsia="Arial" w:hAnsi="Arial" w:cs="Arial"/>
+          <w:lang w:val="es-PE"/>
+        </w:rPr>
+        <w:t>_Cupon</w:t>
       </w:r>
       <w:proofErr w:type="spellEnd"/>
     </w:p>
@@ -3338,7 +3421,21 @@
           <w:rFonts w:ascii="Arial" w:eastAsia="Arial" w:hAnsi="Arial" w:cs="Arial"/>
           <w:lang w:val="es-PE"/>
         </w:rPr>
-        <w:t>ID_Cupon</w:t>
+        <w:t>I</w:t>
+      </w:r>
+      <w:r>
+        <w:rPr>
+          <w:rFonts w:ascii="Arial" w:eastAsia="Arial" w:hAnsi="Arial" w:cs="Arial"/>
+          <w:lang w:val="es-PE"/>
+        </w:rPr>
+        <w:t>d</w:t>
+      </w:r>
+      <w:r>
+        <w:rPr>
+          <w:rFonts w:ascii="Arial" w:eastAsia="Arial" w:hAnsi="Arial" w:cs="Arial"/>
+          <w:lang w:val="es-PE"/>
+        </w:rPr>
+        <w:t>_Cupon</w:t>
       </w:r>
       <w:proofErr w:type="spellEnd"/>
     </w:p>
@@ -7157,16 +7254,25 @@
         <w:ind w:left="360" w:hanging="218"/>
         <w:rPr>
           <w:rFonts w:ascii="Arial" w:eastAsia="Arial" w:hAnsi="Arial" w:cs="Arial"/>
-          <w:lang w:val="es-PE"/>
-        </w:rPr>
-      </w:pPr>
-      <w:r>
-        <w:rPr>
-          <w:rFonts w:ascii="Arial" w:eastAsia="Arial" w:hAnsi="Arial" w:cs="Arial"/>
-          <w:lang w:val="es-PE"/>
+          <w:lang w:val="en-US"/>
+        </w:rPr>
+      </w:pPr>
+      <w:proofErr w:type="spellStart"/>
+      <w:r>
+        <w:rPr>
+          <w:rFonts w:ascii="Arial" w:eastAsia="Arial" w:hAnsi="Arial" w:cs="Arial"/>
+          <w:lang w:val="en-US"/>
         </w:rPr>
         <w:lastRenderedPageBreak/>
-        <w:t>Ejemplo:</w:t>
+        <w:t>Ejemplo</w:t>
+      </w:r>
+      <w:proofErr w:type="spellEnd"/>
+      <w:r>
+        <w:rPr>
+          <w:rFonts w:ascii="Arial" w:eastAsia="Arial" w:hAnsi="Arial" w:cs="Arial"/>
+          <w:lang w:val="en-US"/>
+        </w:rPr>
+        <w:t>:</w:t>
       </w:r>
     </w:p>
     <w:p>
@@ -7175,7 +7281,7 @@
         <w:ind w:left="360" w:hanging="218"/>
         <w:rPr>
           <w:rFonts w:ascii="Arial" w:eastAsia="Arial" w:hAnsi="Arial" w:cs="Arial"/>
-          <w:lang w:val="es-PE"/>
+          <w:lang w:val="en-US"/>
         </w:rPr>
       </w:pPr>
     </w:p>

</xml_diff>

<commit_message>
Update Estándar de Programación.docx
</commit_message>
<xml_diff>
--- a/Documentos/2. Inicio/Estándar de Programación.docx
+++ b/Documentos/2. Inicio/Estándar de Programación.docx
@@ -930,17 +930,8 @@
           <w:rFonts w:ascii="Arial" w:eastAsia="Arial" w:hAnsi="Arial" w:cs="Arial"/>
           <w:lang w:val="es-PE"/>
         </w:rPr>
-        <w:t>Código compilado: .</w:t>
-      </w:r>
-      <w:proofErr w:type="spellStart"/>
-      <w:r>
-        <w:rPr>
-          <w:rFonts w:ascii="Arial" w:eastAsia="Arial" w:hAnsi="Arial" w:cs="Arial"/>
-          <w:lang w:val="es-PE"/>
-        </w:rPr>
-        <w:t>class</w:t>
-      </w:r>
-      <w:proofErr w:type="spellEnd"/>
+        <w:t>Código compilado: .class</w:t>
+      </w:r>
     </w:p>
     <w:p>
       <w:pPr>
@@ -1205,33 +1196,8 @@
           <w:rFonts w:ascii="Arial" w:eastAsia="Arial" w:hAnsi="Arial" w:cs="Arial"/>
           <w:lang w:val="es-PE"/>
         </w:rPr>
-        <w:t xml:space="preserve">, deberán estar juntas, sin </w:t>
-      </w:r>
-      <w:proofErr w:type="spellStart"/>
-      <w:r>
-        <w:rPr>
-          <w:rFonts w:ascii="Arial" w:eastAsia="Arial" w:hAnsi="Arial" w:cs="Arial"/>
-          <w:lang w:val="es-PE"/>
-        </w:rPr>
-        <w:t>sub-guiones</w:t>
-      </w:r>
-      <w:proofErr w:type="spellEnd"/>
-      <w:r>
-        <w:rPr>
-          <w:rFonts w:ascii="Arial" w:eastAsia="Arial" w:hAnsi="Arial" w:cs="Arial"/>
-          <w:lang w:val="es-PE"/>
-        </w:rPr>
-        <w:t xml:space="preserve"> ni algún carácter que las separe, a excepción del nombre de la carpeta donde se encuentra la clase, en ese caso, si deberá separarse por un </w:t>
-      </w:r>
-      <w:proofErr w:type="spellStart"/>
-      <w:r>
-        <w:rPr>
-          <w:rFonts w:ascii="Arial" w:eastAsia="Arial" w:hAnsi="Arial" w:cs="Arial"/>
-          <w:lang w:val="es-PE"/>
-        </w:rPr>
-        <w:t>sub-guion</w:t>
-      </w:r>
-      <w:proofErr w:type="spellEnd"/>
+        <w:t>, deberán estar juntas, sin sub-guiones ni algún carácter que las separe, a excepción del nombre de la carpeta donde se encuentra la clase, en ese caso, si deberá separarse por un sub-guion</w:t>
+      </w:r>
       <w:r>
         <w:rPr>
           <w:rFonts w:ascii="Arial" w:eastAsia="Arial" w:hAnsi="Arial" w:cs="Arial"/>
@@ -1399,17 +1365,8 @@
           <w:lang w:val="es-PE"/>
         </w:rPr>
         <w:tab/>
-        <w:t xml:space="preserve">Clase: </w:t>
-      </w:r>
-      <w:proofErr w:type="spellStart"/>
-      <w:r>
-        <w:rPr>
-          <w:rFonts w:ascii="Arial" w:eastAsia="Arial" w:hAnsi="Arial" w:cs="Arial"/>
-          <w:lang w:val="es-PE"/>
-        </w:rPr>
-        <w:t>RegistrarUsuario_Vista</w:t>
-      </w:r>
-      <w:proofErr w:type="spellEnd"/>
+        <w:t>Clase: RegistrarUsuario_Vista</w:t>
+      </w:r>
     </w:p>
     <w:p>
       <w:pPr>
@@ -1466,17 +1423,8 @@
           <w:lang w:val="es-PE"/>
         </w:rPr>
         <w:tab/>
-        <w:t xml:space="preserve">Clase: </w:t>
-      </w:r>
-      <w:proofErr w:type="spellStart"/>
-      <w:r>
-        <w:rPr>
-          <w:rFonts w:ascii="Arial" w:eastAsia="Arial" w:hAnsi="Arial" w:cs="Arial"/>
-          <w:lang w:val="es-PE"/>
-        </w:rPr>
-        <w:t>Usuario_Modelo</w:t>
-      </w:r>
-      <w:proofErr w:type="spellEnd"/>
+        <w:t>Clase: Usuario_Modelo</w:t>
+      </w:r>
     </w:p>
     <w:p>
       <w:pPr>
@@ -1533,17 +1481,8 @@
           <w:lang w:val="es-PE"/>
         </w:rPr>
         <w:tab/>
-        <w:t xml:space="preserve">Clase: </w:t>
-      </w:r>
-      <w:proofErr w:type="spellStart"/>
-      <w:r>
-        <w:rPr>
-          <w:rFonts w:ascii="Arial" w:eastAsia="Arial" w:hAnsi="Arial" w:cs="Arial"/>
-          <w:lang w:val="es-PE"/>
-        </w:rPr>
-        <w:t>RegistrarUsuario_Presentador</w:t>
-      </w:r>
-      <w:proofErr w:type="spellEnd"/>
+        <w:t>Clase: RegistrarUsuario_Presentador</w:t>
+      </w:r>
     </w:p>
     <w:p>
       <w:pPr>
@@ -1593,17 +1532,8 @@
         </w:rPr>
         <w:lastRenderedPageBreak/>
         <w:tab/>
-        <w:t xml:space="preserve">Carpeta: </w:t>
-      </w:r>
-      <w:proofErr w:type="spellStart"/>
-      <w:r>
-        <w:rPr>
-          <w:rFonts w:ascii="Arial" w:eastAsia="Arial" w:hAnsi="Arial" w:cs="Arial"/>
-          <w:lang w:val="es-PE"/>
-        </w:rPr>
-        <w:t>Interactor</w:t>
-      </w:r>
-      <w:proofErr w:type="spellEnd"/>
+        <w:t>Carpeta: Interactor</w:t>
+      </w:r>
     </w:p>
     <w:p>
       <w:pPr>
@@ -1624,17 +1554,8 @@
           <w:lang w:val="es-PE"/>
         </w:rPr>
         <w:tab/>
-        <w:t xml:space="preserve">Clase: </w:t>
-      </w:r>
-      <w:proofErr w:type="spellStart"/>
-      <w:r>
-        <w:rPr>
-          <w:rFonts w:ascii="Arial" w:eastAsia="Arial" w:hAnsi="Arial" w:cs="Arial"/>
-          <w:lang w:val="es-PE"/>
-        </w:rPr>
-        <w:t>RegistarUsuario_Interactor</w:t>
-      </w:r>
-      <w:proofErr w:type="spellEnd"/>
+        <w:t>Clase: RegistarUsuario_Interactor</w:t>
+      </w:r>
     </w:p>
     <w:p>
       <w:pPr>
@@ -1712,7 +1633,14 @@
           <w:rFonts w:ascii="Arial" w:eastAsia="Arial" w:hAnsi="Arial" w:cs="Arial"/>
           <w:lang w:val="es-PE"/>
         </w:rPr>
-        <w:t>14</w:t>
+        <w:t>1</w:t>
+      </w:r>
+      <w:r>
+        <w:rPr>
+          <w:rFonts w:ascii="Arial" w:eastAsia="Arial" w:hAnsi="Arial" w:cs="Arial"/>
+          <w:lang w:val="es-PE"/>
+        </w:rPr>
+        <w:t>8</w:t>
       </w:r>
       <w:r>
         <w:rPr>
@@ -2377,7 +2305,6 @@
           <w:lang w:val="es-PE"/>
         </w:rPr>
       </w:pPr>
-      <w:proofErr w:type="spellStart"/>
       <w:r>
         <w:rPr>
           <w:rFonts w:ascii="Arial" w:eastAsia="Calibri" w:hAnsi="Arial" w:cs="Arial"/>
@@ -2385,17 +2312,7 @@
           <w:iCs/>
           <w:lang w:val="es-PE"/>
         </w:rPr>
-        <w:t>int</w:t>
-      </w:r>
-      <w:proofErr w:type="spellEnd"/>
-      <w:r>
-        <w:rPr>
-          <w:rFonts w:ascii="Arial" w:eastAsia="Calibri" w:hAnsi="Arial" w:cs="Arial"/>
-          <w:i/>
-          <w:iCs/>
-          <w:lang w:val="es-PE"/>
-        </w:rPr>
-        <w:t xml:space="preserve"> contador = 4 + 10; // Inicialización del contador</w:t>
+        <w:t>int contador = 4 + 10; // Inicialización del contador</w:t>
       </w:r>
     </w:p>
     <w:p>
@@ -2534,39 +2451,7 @@
           <w:rFonts w:ascii="Arial" w:eastAsia="Arial" w:hAnsi="Arial" w:cs="Arial"/>
           <w:lang w:val="es-PE"/>
         </w:rPr>
-        <w:t xml:space="preserve">Los nombres de las constantes deberán escribirse todo en mayúsculas con palabras separadas por </w:t>
-      </w:r>
-      <w:proofErr w:type="spellStart"/>
-      <w:r>
-        <w:rPr>
-          <w:rFonts w:ascii="Arial" w:eastAsia="Arial" w:hAnsi="Arial" w:cs="Arial"/>
-          <w:lang w:val="es-PE"/>
-        </w:rPr>
-        <w:t>subguion</w:t>
-      </w:r>
-      <w:proofErr w:type="spellEnd"/>
-      <w:r>
-        <w:rPr>
-          <w:rFonts w:ascii="Arial" w:eastAsia="Arial" w:hAnsi="Arial" w:cs="Arial"/>
-          <w:lang w:val="es-PE"/>
-        </w:rPr>
-        <w:t xml:space="preserve"> “_” y todas serán declaradas como private </w:t>
-      </w:r>
-      <w:proofErr w:type="spellStart"/>
-      <w:r>
-        <w:rPr>
-          <w:rFonts w:ascii="Arial" w:eastAsia="Arial" w:hAnsi="Arial" w:cs="Arial"/>
-          <w:lang w:val="es-PE"/>
-        </w:rPr>
-        <w:t>static</w:t>
-      </w:r>
-      <w:proofErr w:type="spellEnd"/>
-      <w:r>
-        <w:rPr>
-          <w:rFonts w:ascii="Arial" w:eastAsia="Arial" w:hAnsi="Arial" w:cs="Arial"/>
-          <w:lang w:val="es-PE"/>
-        </w:rPr>
-        <w:t xml:space="preserve"> final</w:t>
+        <w:t>Los nombres de las constantes deberán escribirse todo en mayúsculas con palabras separadas por subguion “_” y todas serán declaradas como private static final</w:t>
       </w:r>
       <w:r>
         <w:rPr>
@@ -2601,21 +2486,12 @@
           <w:lang w:val="en-US"/>
         </w:rPr>
       </w:pPr>
-      <w:proofErr w:type="spellStart"/>
       <w:r>
         <w:rPr>
           <w:rFonts w:ascii="Arial" w:eastAsia="Calibri" w:hAnsi="Arial" w:cs="Arial"/>
           <w:lang w:val="en-US"/>
         </w:rPr>
-        <w:t>Ejemplo</w:t>
-      </w:r>
-      <w:proofErr w:type="spellEnd"/>
-      <w:r>
-        <w:rPr>
-          <w:rFonts w:ascii="Arial" w:eastAsia="Calibri" w:hAnsi="Arial" w:cs="Arial"/>
-          <w:lang w:val="en-US"/>
-        </w:rPr>
-        <w:t xml:space="preserve">: </w:t>
+        <w:t xml:space="preserve">Ejemplo: </w:t>
       </w:r>
     </w:p>
     <w:p>
@@ -2688,7 +2564,6 @@
           <w:lang w:val="en-US"/>
         </w:rPr>
       </w:pPr>
-      <w:proofErr w:type="spellStart"/>
       <w:r>
         <w:rPr>
           <w:rFonts w:ascii="Arial" w:eastAsia="Calibri" w:hAnsi="Arial" w:cs="Arial"/>
@@ -2698,7 +2573,6 @@
         </w:rPr>
         <w:t>Metodos</w:t>
       </w:r>
-      <w:proofErr w:type="spellEnd"/>
     </w:p>
     <w:p>
       <w:pPr>
@@ -2767,23 +2641,7 @@
           <w:rFonts w:ascii="Arial" w:eastAsia="Arial" w:hAnsi="Arial" w:cs="Arial"/>
           <w:lang w:val="es-PE"/>
         </w:rPr>
-        <w:t>, a excepción de métodos que empiecen con la palabra “</w:t>
-      </w:r>
-      <w:proofErr w:type="spellStart"/>
-      <w:r>
-        <w:rPr>
-          <w:rFonts w:ascii="Arial" w:eastAsia="Arial" w:hAnsi="Arial" w:cs="Arial"/>
-          <w:lang w:val="es-PE"/>
-        </w:rPr>
-        <w:t>on</w:t>
-      </w:r>
-      <w:proofErr w:type="spellEnd"/>
-      <w:r>
-        <w:rPr>
-          <w:rFonts w:ascii="Arial" w:eastAsia="Arial" w:hAnsi="Arial" w:cs="Arial"/>
-          <w:lang w:val="es-PE"/>
-        </w:rPr>
-        <w:t>”</w:t>
+        <w:t>, a excepción de métodos que empiecen con la palabra “on”</w:t>
       </w:r>
       <w:r>
         <w:rPr>
@@ -2882,7 +2740,6 @@
           <w:lang w:val="es-PE"/>
         </w:rPr>
       </w:pPr>
-      <w:proofErr w:type="spellStart"/>
       <w:r>
         <w:rPr>
           <w:rFonts w:ascii="Arial" w:eastAsia="Arial" w:hAnsi="Arial" w:cs="Arial"/>
@@ -2890,7 +2747,6 @@
         </w:rPr>
         <w:t>SaveUser</w:t>
       </w:r>
-      <w:proofErr w:type="spellEnd"/>
       <w:r>
         <w:rPr>
           <w:rFonts w:ascii="Arial" w:eastAsia="Arial" w:hAnsi="Arial" w:cs="Arial"/>
@@ -2908,7 +2764,6 @@
           <w:lang w:val="es-PE"/>
         </w:rPr>
       </w:pPr>
-      <w:proofErr w:type="spellStart"/>
       <w:r>
         <w:rPr>
           <w:rFonts w:ascii="Arial" w:eastAsia="Arial" w:hAnsi="Arial" w:cs="Arial"/>
@@ -2923,7 +2778,6 @@
         </w:rPr>
         <w:t>GetUserSuccessful</w:t>
       </w:r>
-      <w:proofErr w:type="spellEnd"/>
       <w:r>
         <w:rPr>
           <w:rFonts w:ascii="Arial" w:eastAsia="Arial" w:hAnsi="Arial" w:cs="Arial"/>
@@ -2979,7 +2833,6 @@
           <w:lang w:val="es-PE"/>
         </w:rPr>
       </w:pPr>
-      <w:proofErr w:type="spellStart"/>
       <w:r>
         <w:rPr>
           <w:rFonts w:ascii="Arial" w:eastAsia="Arial" w:hAnsi="Arial" w:cs="Arial"/>
@@ -2987,7 +2840,6 @@
         </w:rPr>
         <w:t>Saveuser</w:t>
       </w:r>
-      <w:proofErr w:type="spellEnd"/>
       <w:r>
         <w:rPr>
           <w:rFonts w:ascii="Arial" w:eastAsia="Arial" w:hAnsi="Arial" w:cs="Arial"/>
@@ -3096,7 +2948,6 @@
         </w:rPr>
         <w:t xml:space="preserve"> a excepción de “</w:t>
       </w:r>
-      <w:proofErr w:type="spellStart"/>
       <w:r>
         <w:rPr>
           <w:rFonts w:ascii="Arial" w:eastAsia="Arial" w:hAnsi="Arial" w:cs="Arial"/>
@@ -3109,17 +2960,8 @@
           <w:rFonts w:ascii="Arial" w:eastAsia="Arial" w:hAnsi="Arial" w:cs="Arial"/>
           <w:lang w:val="es-PE"/>
         </w:rPr>
-        <w:t>tn</w:t>
-      </w:r>
-      <w:proofErr w:type="spellEnd"/>
-      <w:r>
-        <w:rPr>
-          <w:rFonts w:ascii="Arial" w:eastAsia="Arial" w:hAnsi="Arial" w:cs="Arial"/>
-          <w:lang w:val="es-PE"/>
-        </w:rPr>
-        <w:t>”, “</w:t>
-      </w:r>
-      <w:proofErr w:type="spellStart"/>
+        <w:t>tn”, “</w:t>
+      </w:r>
       <w:r>
         <w:rPr>
           <w:rFonts w:ascii="Arial" w:eastAsia="Arial" w:hAnsi="Arial" w:cs="Arial"/>
@@ -3132,17 +2974,8 @@
           <w:rFonts w:ascii="Arial" w:eastAsia="Arial" w:hAnsi="Arial" w:cs="Arial"/>
           <w:lang w:val="es-PE"/>
         </w:rPr>
-        <w:t>xt</w:t>
-      </w:r>
-      <w:proofErr w:type="spellEnd"/>
-      <w:r>
-        <w:rPr>
-          <w:rFonts w:ascii="Arial" w:eastAsia="Arial" w:hAnsi="Arial" w:cs="Arial"/>
-          <w:lang w:val="es-PE"/>
-        </w:rPr>
-        <w:t>” y “</w:t>
-      </w:r>
-      <w:proofErr w:type="spellStart"/>
+        <w:t>xt” y “</w:t>
+      </w:r>
       <w:r>
         <w:rPr>
           <w:rFonts w:ascii="Arial" w:eastAsia="Arial" w:hAnsi="Arial" w:cs="Arial"/>
@@ -3155,15 +2988,7 @@
           <w:rFonts w:ascii="Arial" w:eastAsia="Arial" w:hAnsi="Arial" w:cs="Arial"/>
           <w:lang w:val="es-PE"/>
         </w:rPr>
-        <w:t>bl</w:t>
-      </w:r>
-      <w:proofErr w:type="spellEnd"/>
-      <w:r>
-        <w:rPr>
-          <w:rFonts w:ascii="Arial" w:eastAsia="Arial" w:hAnsi="Arial" w:cs="Arial"/>
-          <w:lang w:val="es-PE"/>
-        </w:rPr>
-        <w:t>”</w:t>
+        <w:t>bl”</w:t>
       </w:r>
       <w:r>
         <w:rPr>
@@ -3199,21 +3024,7 @@
           <w:rFonts w:ascii="Arial" w:eastAsia="Arial" w:hAnsi="Arial" w:cs="Arial"/>
           <w:lang w:val="es-PE"/>
         </w:rPr>
-        <w:t xml:space="preserve">, </w:t>
-      </w:r>
-      <w:r>
-        <w:rPr>
-          <w:rFonts w:ascii="Arial" w:eastAsia="Arial" w:hAnsi="Arial" w:cs="Arial"/>
-          <w:lang w:val="es-PE"/>
-        </w:rPr>
-        <w:t xml:space="preserve">a excepción de “ID”, que irían las dos letras en </w:t>
-      </w:r>
-      <w:r>
-        <w:rPr>
-          <w:rFonts w:ascii="Arial" w:eastAsia="Arial" w:hAnsi="Arial" w:cs="Arial"/>
-          <w:lang w:val="es-PE"/>
-        </w:rPr>
-        <w:t>mayúscula.</w:t>
+        <w:t>, a excepción de “ID”, que irían las dos letras en mayúscula.</w:t>
       </w:r>
     </w:p>
     <w:p>
@@ -3242,23 +3053,7 @@
           <w:rFonts w:ascii="Arial" w:eastAsia="Arial" w:hAnsi="Arial" w:cs="Arial"/>
           <w:lang w:val="es-PE"/>
         </w:rPr>
-        <w:t xml:space="preserve"> por un </w:t>
-      </w:r>
-      <w:proofErr w:type="spellStart"/>
-      <w:r>
-        <w:rPr>
-          <w:rFonts w:ascii="Arial" w:eastAsia="Arial" w:hAnsi="Arial" w:cs="Arial"/>
-          <w:lang w:val="es-PE"/>
-        </w:rPr>
-        <w:t>subguion</w:t>
-      </w:r>
-      <w:proofErr w:type="spellEnd"/>
-      <w:r>
-        <w:rPr>
-          <w:rFonts w:ascii="Arial" w:eastAsia="Arial" w:hAnsi="Arial" w:cs="Arial"/>
-          <w:lang w:val="es-PE"/>
-        </w:rPr>
-        <w:t xml:space="preserve"> “_”</w:t>
+        <w:t xml:space="preserve"> por un subguion “_”</w:t>
       </w:r>
       <w:r>
         <w:rPr>
@@ -3334,7 +3129,6 @@
           <w:lang w:val="es-PE"/>
         </w:rPr>
       </w:pPr>
-      <w:proofErr w:type="spellStart"/>
       <w:r>
         <w:rPr>
           <w:rFonts w:ascii="Arial" w:eastAsia="Arial" w:hAnsi="Arial" w:cs="Arial"/>
@@ -3356,7 +3150,6 @@
         </w:rPr>
         <w:t>_Cupon</w:t>
       </w:r>
-      <w:proofErr w:type="spellEnd"/>
     </w:p>
     <w:p>
       <w:pPr>
@@ -3397,31 +3190,7 @@
           <w:rFonts w:ascii="Arial" w:eastAsia="Arial" w:hAnsi="Arial" w:cs="Arial"/>
           <w:lang w:val="es-PE"/>
         </w:rPr>
-        <w:t xml:space="preserve">IC, </w:t>
-      </w:r>
-      <w:proofErr w:type="spellStart"/>
-      <w:r>
-        <w:rPr>
-          <w:rFonts w:ascii="Arial" w:eastAsia="Arial" w:hAnsi="Arial" w:cs="Arial"/>
-          <w:lang w:val="es-PE"/>
-        </w:rPr>
-        <w:t>IDc</w:t>
-      </w:r>
-      <w:proofErr w:type="spellEnd"/>
-      <w:r>
-        <w:rPr>
-          <w:rFonts w:ascii="Arial" w:eastAsia="Arial" w:hAnsi="Arial" w:cs="Arial"/>
-          <w:lang w:val="es-PE"/>
-        </w:rPr>
-        <w:t xml:space="preserve">, </w:t>
-      </w:r>
-      <w:proofErr w:type="spellStart"/>
-      <w:r>
-        <w:rPr>
-          <w:rFonts w:ascii="Arial" w:eastAsia="Arial" w:hAnsi="Arial" w:cs="Arial"/>
-          <w:lang w:val="es-PE"/>
-        </w:rPr>
-        <w:t>I</w:t>
+        <w:t>IC, IDc, I</w:t>
       </w:r>
       <w:r>
         <w:rPr>
@@ -3437,7 +3206,6 @@
         </w:rPr>
         <w:t>_Cupon</w:t>
       </w:r>
-      <w:proofErr w:type="spellEnd"/>
     </w:p>
     <w:p>
       <w:pPr>
@@ -3571,23 +3339,13 @@
           <w:lang w:val="es-PE"/>
         </w:rPr>
       </w:pPr>
-      <w:proofErr w:type="spellStart"/>
-      <w:r>
-        <w:rPr>
-          <w:rFonts w:ascii="Arial" w:eastAsia="Arial" w:hAnsi="Arial" w:cs="Arial"/>
-          <w:lang w:val="es-PE"/>
-        </w:rPr>
-        <w:t>int</w:t>
-      </w:r>
-      <w:proofErr w:type="spellEnd"/>
-      <w:r>
-        <w:rPr>
-          <w:rFonts w:ascii="Arial" w:eastAsia="Arial" w:hAnsi="Arial" w:cs="Arial"/>
-          <w:lang w:val="es-PE"/>
-        </w:rPr>
-        <w:t xml:space="preserve"> </w:t>
-      </w:r>
-      <w:proofErr w:type="spellStart"/>
+      <w:r>
+        <w:rPr>
+          <w:rFonts w:ascii="Arial" w:eastAsia="Arial" w:hAnsi="Arial" w:cs="Arial"/>
+          <w:lang w:val="es-PE"/>
+        </w:rPr>
+        <w:t xml:space="preserve">int </w:t>
+      </w:r>
       <w:r>
         <w:rPr>
           <w:rFonts w:ascii="Arial" w:eastAsia="Arial" w:hAnsi="Arial" w:cs="Arial"/>
@@ -3614,15 +3372,7 @@
           <w:rFonts w:ascii="Arial" w:eastAsia="Arial" w:hAnsi="Arial" w:cs="Arial"/>
           <w:lang w:val="es-PE"/>
         </w:rPr>
-        <w:t>Unidad</w:t>
-      </w:r>
-      <w:proofErr w:type="spellEnd"/>
-      <w:r>
-        <w:rPr>
-          <w:rFonts w:ascii="Arial" w:eastAsia="Arial" w:hAnsi="Arial" w:cs="Arial"/>
-          <w:lang w:val="es-PE"/>
-        </w:rPr>
-        <w:t xml:space="preserve">; </w:t>
+        <w:t xml:space="preserve">Unidad; </w:t>
       </w:r>
     </w:p>
     <w:p>
@@ -3637,37 +3387,12 @@
           <w:lang w:val="es-PE"/>
         </w:rPr>
       </w:pPr>
-      <w:proofErr w:type="spellStart"/>
-      <w:r>
-        <w:rPr>
-          <w:rFonts w:ascii="Arial" w:eastAsia="Arial" w:hAnsi="Arial" w:cs="Arial"/>
-          <w:lang w:val="es-PE"/>
-        </w:rPr>
-        <w:t>EditText</w:t>
-      </w:r>
-      <w:proofErr w:type="spellEnd"/>
-      <w:r>
-        <w:rPr>
-          <w:rFonts w:ascii="Arial" w:eastAsia="Arial" w:hAnsi="Arial" w:cs="Arial"/>
-          <w:lang w:val="es-PE"/>
-        </w:rPr>
-        <w:t xml:space="preserve"> </w:t>
-      </w:r>
-      <w:proofErr w:type="spellStart"/>
-      <w:r>
-        <w:rPr>
-          <w:rFonts w:ascii="Arial" w:eastAsia="Arial" w:hAnsi="Arial" w:cs="Arial"/>
-          <w:lang w:val="es-PE"/>
-        </w:rPr>
-        <w:t>TxtCorreo_Electronico</w:t>
-      </w:r>
-      <w:proofErr w:type="spellEnd"/>
-      <w:r>
-        <w:rPr>
-          <w:rFonts w:ascii="Arial" w:eastAsia="Arial" w:hAnsi="Arial" w:cs="Arial"/>
-          <w:lang w:val="es-PE"/>
-        </w:rPr>
-        <w:t xml:space="preserve"> </w:t>
+      <w:r>
+        <w:rPr>
+          <w:rFonts w:ascii="Arial" w:eastAsia="Arial" w:hAnsi="Arial" w:cs="Arial"/>
+          <w:lang w:val="es-PE"/>
+        </w:rPr>
+        <w:t xml:space="preserve">EditText TxtCorreo_Electronico </w:t>
       </w:r>
       <w:r>
         <w:rPr>
@@ -3765,23 +3490,13 @@
           <w:lang w:val="es-PE"/>
         </w:rPr>
       </w:pPr>
-      <w:proofErr w:type="spellStart"/>
-      <w:r>
-        <w:rPr>
-          <w:rFonts w:ascii="Arial" w:eastAsia="Arial" w:hAnsi="Arial" w:cs="Arial"/>
-          <w:lang w:val="es-PE"/>
-        </w:rPr>
-        <w:t>int</w:t>
-      </w:r>
-      <w:proofErr w:type="spellEnd"/>
-      <w:r>
-        <w:rPr>
-          <w:rFonts w:ascii="Arial" w:eastAsia="Arial" w:hAnsi="Arial" w:cs="Arial"/>
-          <w:lang w:val="es-PE"/>
-        </w:rPr>
-        <w:t xml:space="preserve"> </w:t>
-      </w:r>
-      <w:proofErr w:type="spellStart"/>
+      <w:r>
+        <w:rPr>
+          <w:rFonts w:ascii="Arial" w:eastAsia="Arial" w:hAnsi="Arial" w:cs="Arial"/>
+          <w:lang w:val="es-PE"/>
+        </w:rPr>
+        <w:t xml:space="preserve">int </w:t>
+      </w:r>
       <w:r>
         <w:rPr>
           <w:rFonts w:ascii="Arial" w:eastAsia="Arial" w:hAnsi="Arial" w:cs="Arial"/>
@@ -3808,15 +3523,7 @@
           <w:rFonts w:ascii="Arial" w:eastAsia="Arial" w:hAnsi="Arial" w:cs="Arial"/>
           <w:lang w:val="es-PE"/>
         </w:rPr>
-        <w:t>Unidad</w:t>
-      </w:r>
-      <w:proofErr w:type="spellEnd"/>
-      <w:r>
-        <w:rPr>
-          <w:rFonts w:ascii="Arial" w:eastAsia="Arial" w:hAnsi="Arial" w:cs="Arial"/>
-          <w:lang w:val="es-PE"/>
-        </w:rPr>
-        <w:t xml:space="preserve"> = 1;</w:t>
+        <w:t>Unidad = 1;</w:t>
       </w:r>
     </w:p>
     <w:p>
@@ -3831,21 +3538,12 @@
           <w:lang w:val="es-PE"/>
         </w:rPr>
       </w:pPr>
-      <w:proofErr w:type="spellStart"/>
-      <w:r>
-        <w:rPr>
-          <w:rFonts w:ascii="Arial" w:eastAsia="Arial" w:hAnsi="Arial" w:cs="Arial"/>
-          <w:lang w:val="es-PE"/>
-        </w:rPr>
-        <w:t>String</w:t>
-      </w:r>
-      <w:proofErr w:type="spellEnd"/>
-      <w:r>
-        <w:rPr>
-          <w:rFonts w:ascii="Arial" w:eastAsia="Arial" w:hAnsi="Arial" w:cs="Arial"/>
-          <w:lang w:val="es-PE"/>
-        </w:rPr>
-        <w:t xml:space="preserve">[] </w:t>
+      <w:r>
+        <w:rPr>
+          <w:rFonts w:ascii="Arial" w:eastAsia="Arial" w:hAnsi="Arial" w:cs="Arial"/>
+          <w:lang w:val="es-PE"/>
+        </w:rPr>
+        <w:t xml:space="preserve">String[] </w:t>
       </w:r>
       <w:r>
         <w:rPr>
@@ -3941,7 +3639,6 @@
         </w:rPr>
         <w:t xml:space="preserve">En el comienzo de los bloques. La única excepción es el bucle </w:t>
       </w:r>
-      <w:proofErr w:type="spellStart"/>
       <w:r>
         <w:rPr>
           <w:rFonts w:ascii="Arial" w:eastAsia="Arial" w:hAnsi="Arial" w:cs="Arial"/>
@@ -3951,7 +3648,6 @@
         </w:rPr>
         <w:t>for</w:t>
       </w:r>
-      <w:proofErr w:type="spellEnd"/>
       <w:r>
         <w:rPr>
           <w:rFonts w:ascii="Arial" w:eastAsia="Arial" w:hAnsi="Arial" w:cs="Arial"/>
@@ -3999,21 +3695,32 @@
           <w:lang w:val="en-US"/>
         </w:rPr>
       </w:pPr>
-      <w:proofErr w:type="spellStart"/>
       <w:r>
         <w:rPr>
           <w:rFonts w:ascii="Arial" w:eastAsia="Arial" w:hAnsi="Arial" w:cs="Arial"/>
           <w:lang w:val="en-US"/>
         </w:rPr>
-        <w:t>Ejemplo</w:t>
-      </w:r>
-      <w:proofErr w:type="spellEnd"/>
-      <w:r>
+        <w:t>Ejemplo:</w:t>
+      </w:r>
+    </w:p>
+    <w:p>
+      <w:pPr>
+        <w:widowControl/>
+        <w:autoSpaceDE/>
+        <w:autoSpaceDN/>
+        <w:spacing w:after="33" w:line="247" w:lineRule="auto"/>
+        <w:ind w:left="360"/>
         <w:rPr>
           <w:rFonts w:ascii="Arial" w:eastAsia="Arial" w:hAnsi="Arial" w:cs="Arial"/>
           <w:lang w:val="en-US"/>
         </w:rPr>
-        <w:t>:</w:t>
+      </w:pPr>
+      <w:r>
+        <w:rPr>
+          <w:rFonts w:ascii="Arial" w:eastAsia="Arial" w:hAnsi="Arial" w:cs="Arial"/>
+          <w:lang w:val="en-US"/>
+        </w:rPr>
+        <w:t xml:space="preserve">for (int i=0; contador&lt;10; i++) </w:t>
       </w:r>
     </w:p>
     <w:p>
@@ -4025,63 +3732,35 @@
         <w:ind w:left="360"/>
         <w:rPr>
           <w:rFonts w:ascii="Arial" w:eastAsia="Arial" w:hAnsi="Arial" w:cs="Arial"/>
-          <w:lang w:val="en-US"/>
-        </w:rPr>
-      </w:pPr>
-      <w:r>
-        <w:rPr>
-          <w:rFonts w:ascii="Arial" w:eastAsia="Arial" w:hAnsi="Arial" w:cs="Arial"/>
-          <w:lang w:val="en-US"/>
-        </w:rPr>
-        <w:t xml:space="preserve">for (int </w:t>
-      </w:r>
-      <w:proofErr w:type="spellStart"/>
-      <w:r>
-        <w:rPr>
-          <w:rFonts w:ascii="Arial" w:eastAsia="Arial" w:hAnsi="Arial" w:cs="Arial"/>
-          <w:lang w:val="en-US"/>
-        </w:rPr>
-        <w:t>i</w:t>
-      </w:r>
-      <w:proofErr w:type="spellEnd"/>
-      <w:r>
-        <w:rPr>
-          <w:rFonts w:ascii="Arial" w:eastAsia="Arial" w:hAnsi="Arial" w:cs="Arial"/>
-          <w:lang w:val="en-US"/>
-        </w:rPr>
-        <w:t xml:space="preserve">=0; </w:t>
-      </w:r>
-      <w:proofErr w:type="spellStart"/>
-      <w:r>
-        <w:rPr>
-          <w:rFonts w:ascii="Arial" w:eastAsia="Arial" w:hAnsi="Arial" w:cs="Arial"/>
-          <w:lang w:val="en-US"/>
-        </w:rPr>
-        <w:t>contador</w:t>
-      </w:r>
-      <w:proofErr w:type="spellEnd"/>
-      <w:r>
-        <w:rPr>
-          <w:rFonts w:ascii="Arial" w:eastAsia="Arial" w:hAnsi="Arial" w:cs="Arial"/>
-          <w:lang w:val="en-US"/>
-        </w:rPr>
-        <w:t xml:space="preserve">&lt;10; </w:t>
-      </w:r>
-      <w:proofErr w:type="spellStart"/>
-      <w:r>
-        <w:rPr>
-          <w:rFonts w:ascii="Arial" w:eastAsia="Arial" w:hAnsi="Arial" w:cs="Arial"/>
-          <w:lang w:val="en-US"/>
-        </w:rPr>
-        <w:t>i</w:t>
-      </w:r>
-      <w:proofErr w:type="spellEnd"/>
-      <w:r>
-        <w:rPr>
-          <w:rFonts w:ascii="Arial" w:eastAsia="Arial" w:hAnsi="Arial" w:cs="Arial"/>
-          <w:lang w:val="en-US"/>
-        </w:rPr>
-        <w:t xml:space="preserve">++) </w:t>
+          <w:lang w:val="es-PE"/>
+        </w:rPr>
+      </w:pPr>
+      <w:r>
+        <w:rPr>
+          <w:rFonts w:ascii="Arial" w:eastAsia="Arial" w:hAnsi="Arial" w:cs="Arial"/>
+          <w:lang w:val="es-PE"/>
+        </w:rPr>
+        <w:t>{</w:t>
+      </w:r>
+    </w:p>
+    <w:p>
+      <w:pPr>
+        <w:widowControl/>
+        <w:autoSpaceDE/>
+        <w:autoSpaceDN/>
+        <w:spacing w:after="33" w:line="247" w:lineRule="auto"/>
+        <w:ind w:left="360" w:firstLine="360"/>
+        <w:rPr>
+          <w:rFonts w:ascii="Arial" w:eastAsia="Arial" w:hAnsi="Arial" w:cs="Arial"/>
+          <w:lang w:val="es-PE"/>
+        </w:rPr>
+      </w:pPr>
+      <w:r>
+        <w:rPr>
+          <w:rFonts w:ascii="Arial" w:eastAsia="Arial" w:hAnsi="Arial" w:cs="Arial"/>
+          <w:lang w:val="es-PE"/>
+        </w:rPr>
+        <w:t>...</w:t>
       </w:r>
     </w:p>
     <w:p>
@@ -4101,6 +3780,137 @@
           <w:rFonts w:ascii="Arial" w:eastAsia="Arial" w:hAnsi="Arial" w:cs="Arial"/>
           <w:lang w:val="es-PE"/>
         </w:rPr>
+        <w:t>}</w:t>
+      </w:r>
+    </w:p>
+    <w:p>
+      <w:pPr>
+        <w:spacing w:after="33" w:line="247" w:lineRule="auto"/>
+        <w:ind w:left="360" w:hanging="218"/>
+        <w:rPr>
+          <w:rFonts w:ascii="Arial" w:eastAsia="Arial" w:hAnsi="Arial" w:cs="Arial"/>
+          <w:lang w:val="es-PE"/>
+        </w:rPr>
+      </w:pPr>
+    </w:p>
+    <w:p>
+      <w:pPr>
+        <w:widowControl/>
+        <w:autoSpaceDE/>
+        <w:autoSpaceDN/>
+        <w:spacing w:after="33" w:line="247" w:lineRule="auto"/>
+        <w:ind w:left="360" w:hanging="218"/>
+        <w:rPr>
+          <w:rFonts w:ascii="Arial" w:eastAsia="Arial" w:hAnsi="Arial" w:cs="Arial"/>
+          <w:lang w:val="es-PE"/>
+        </w:rPr>
+      </w:pPr>
+      <w:r>
+        <w:rPr>
+          <w:rFonts w:ascii="Arial" w:eastAsia="Arial" w:hAnsi="Arial" w:cs="Arial"/>
+          <w:lang w:val="es-PE"/>
+        </w:rPr>
+        <w:t>Se debe evitar el uso de declaraciones que oculten a otras declaraciones de ámbito superior.</w:t>
+      </w:r>
+    </w:p>
+    <w:p>
+      <w:pPr>
+        <w:widowControl/>
+        <w:autoSpaceDE/>
+        <w:autoSpaceDN/>
+        <w:spacing w:after="33" w:line="247" w:lineRule="auto"/>
+        <w:ind w:left="360" w:hanging="218"/>
+        <w:rPr>
+          <w:rFonts w:ascii="Arial" w:eastAsia="Arial" w:hAnsi="Arial" w:cs="Arial"/>
+          <w:lang w:val="es-PE"/>
+        </w:rPr>
+      </w:pPr>
+    </w:p>
+    <w:p>
+      <w:pPr>
+        <w:widowControl/>
+        <w:autoSpaceDE/>
+        <w:autoSpaceDN/>
+        <w:spacing w:after="33" w:line="247" w:lineRule="auto"/>
+        <w:ind w:left="360"/>
+        <w:rPr>
+          <w:rFonts w:ascii="Arial" w:eastAsia="Arial" w:hAnsi="Arial" w:cs="Arial"/>
+          <w:lang w:val="es-PE"/>
+        </w:rPr>
+      </w:pPr>
+      <w:r>
+        <w:rPr>
+          <w:rFonts w:ascii="Arial" w:eastAsia="Arial" w:hAnsi="Arial" w:cs="Arial"/>
+          <w:lang w:val="es-PE"/>
+        </w:rPr>
+        <w:t xml:space="preserve">int </w:t>
+      </w:r>
+      <w:r>
+        <w:rPr>
+          <w:rFonts w:ascii="Arial" w:eastAsia="Arial" w:hAnsi="Arial" w:cs="Arial"/>
+          <w:lang w:val="es-PE"/>
+        </w:rPr>
+        <w:t>C</w:t>
+      </w:r>
+      <w:r>
+        <w:rPr>
+          <w:rFonts w:ascii="Arial" w:eastAsia="Arial" w:hAnsi="Arial" w:cs="Arial"/>
+          <w:lang w:val="es-PE"/>
+        </w:rPr>
+        <w:t>ontador = 0; // Inicio del método</w:t>
+      </w:r>
+    </w:p>
+    <w:p>
+      <w:pPr>
+        <w:widowControl/>
+        <w:autoSpaceDE/>
+        <w:autoSpaceDN/>
+        <w:spacing w:after="33" w:line="247" w:lineRule="auto"/>
+        <w:ind w:left="360"/>
+        <w:rPr>
+          <w:rFonts w:ascii="Arial" w:eastAsia="Arial" w:hAnsi="Arial" w:cs="Arial"/>
+          <w:lang w:val="es-PE"/>
+        </w:rPr>
+      </w:pPr>
+      <w:r>
+        <w:rPr>
+          <w:rFonts w:ascii="Arial" w:eastAsia="Arial" w:hAnsi="Arial" w:cs="Arial"/>
+          <w:lang w:val="es-PE"/>
+        </w:rPr>
+        <w:t xml:space="preserve">public void </w:t>
+      </w:r>
+      <w:r>
+        <w:rPr>
+          <w:rFonts w:ascii="Arial" w:eastAsia="Arial" w:hAnsi="Arial" w:cs="Arial"/>
+          <w:lang w:val="es-PE"/>
+        </w:rPr>
+        <w:t>Method</w:t>
+      </w:r>
+      <w:r>
+        <w:rPr>
+          <w:rFonts w:ascii="Arial" w:eastAsia="Arial" w:hAnsi="Arial" w:cs="Arial"/>
+          <w:lang w:val="es-PE"/>
+        </w:rPr>
+        <w:t xml:space="preserve">() </w:t>
+      </w:r>
+    </w:p>
+    <w:p>
+      <w:pPr>
+        <w:widowControl/>
+        <w:autoSpaceDE/>
+        <w:autoSpaceDN/>
+        <w:spacing w:after="33" w:line="247" w:lineRule="auto"/>
+        <w:ind w:left="360"/>
+        <w:rPr>
+          <w:rFonts w:ascii="Arial" w:eastAsia="Arial" w:hAnsi="Arial" w:cs="Arial"/>
+          <w:lang w:val="es-PE"/>
+        </w:rPr>
+      </w:pPr>
+      <w:r>
+        <w:rPr>
+          <w:rFonts w:ascii="Arial" w:eastAsia="Arial" w:hAnsi="Arial" w:cs="Arial"/>
+          <w:lang w:val="es-PE"/>
+        </w:rPr>
         <w:t>{</w:t>
       </w:r>
     </w:p>
@@ -4121,31 +3931,34 @@
           <w:rFonts w:ascii="Arial" w:eastAsia="Arial" w:hAnsi="Arial" w:cs="Arial"/>
           <w:lang w:val="es-PE"/>
         </w:rPr>
-        <w:t>...</w:t>
-      </w:r>
-    </w:p>
-    <w:p>
-      <w:pPr>
-        <w:widowControl/>
-        <w:autoSpaceDE/>
-        <w:autoSpaceDN/>
-        <w:spacing w:after="33" w:line="247" w:lineRule="auto"/>
-        <w:ind w:left="360"/>
-        <w:rPr>
-          <w:rFonts w:ascii="Arial" w:eastAsia="Arial" w:hAnsi="Arial" w:cs="Arial"/>
-          <w:lang w:val="es-PE"/>
-        </w:rPr>
-      </w:pPr>
-      <w:r>
-        <w:rPr>
-          <w:rFonts w:ascii="Arial" w:eastAsia="Arial" w:hAnsi="Arial" w:cs="Arial"/>
-          <w:lang w:val="es-PE"/>
-        </w:rPr>
-        <w:t>}</w:t>
-      </w:r>
-    </w:p>
-    <w:p>
-      <w:pPr>
+        <w:t xml:space="preserve">if (condicion) </w:t>
+      </w:r>
+    </w:p>
+    <w:p>
+      <w:pPr>
+        <w:widowControl/>
+        <w:autoSpaceDE/>
+        <w:autoSpaceDN/>
+        <w:spacing w:after="33" w:line="247" w:lineRule="auto"/>
+        <w:ind w:left="360" w:firstLine="360"/>
+        <w:rPr>
+          <w:rFonts w:ascii="Arial" w:eastAsia="Arial" w:hAnsi="Arial" w:cs="Arial"/>
+          <w:lang w:val="es-PE"/>
+        </w:rPr>
+      </w:pPr>
+      <w:r>
+        <w:rPr>
+          <w:rFonts w:ascii="Arial" w:eastAsia="Arial" w:hAnsi="Arial" w:cs="Arial"/>
+          <w:lang w:val="es-PE"/>
+        </w:rPr>
+        <w:t>{</w:t>
+      </w:r>
+    </w:p>
+    <w:p>
+      <w:pPr>
+        <w:widowControl/>
+        <w:autoSpaceDE/>
+        <w:autoSpaceDN/>
         <w:spacing w:after="33" w:line="247" w:lineRule="auto"/>
         <w:ind w:left="360" w:hanging="218"/>
         <w:rPr>
@@ -4153,61 +3966,6 @@
           <w:lang w:val="es-PE"/>
         </w:rPr>
       </w:pPr>
-    </w:p>
-    <w:p>
-      <w:pPr>
-        <w:widowControl/>
-        <w:autoSpaceDE/>
-        <w:autoSpaceDN/>
-        <w:spacing w:after="33" w:line="247" w:lineRule="auto"/>
-        <w:ind w:left="360" w:hanging="218"/>
-        <w:rPr>
-          <w:rFonts w:ascii="Arial" w:eastAsia="Arial" w:hAnsi="Arial" w:cs="Arial"/>
-          <w:lang w:val="es-PE"/>
-        </w:rPr>
-      </w:pPr>
-      <w:r>
-        <w:rPr>
-          <w:rFonts w:ascii="Arial" w:eastAsia="Arial" w:hAnsi="Arial" w:cs="Arial"/>
-          <w:lang w:val="es-PE"/>
-        </w:rPr>
-        <w:t>Se debe evitar el uso de declaraciones que oculten a otras declaraciones de ámbito superior.</w:t>
-      </w:r>
-    </w:p>
-    <w:p>
-      <w:pPr>
-        <w:widowControl/>
-        <w:autoSpaceDE/>
-        <w:autoSpaceDN/>
-        <w:spacing w:after="33" w:line="247" w:lineRule="auto"/>
-        <w:ind w:left="360" w:hanging="218"/>
-        <w:rPr>
-          <w:rFonts w:ascii="Arial" w:eastAsia="Arial" w:hAnsi="Arial" w:cs="Arial"/>
-          <w:lang w:val="es-PE"/>
-        </w:rPr>
-      </w:pPr>
-    </w:p>
-    <w:p>
-      <w:pPr>
-        <w:widowControl/>
-        <w:autoSpaceDE/>
-        <w:autoSpaceDN/>
-        <w:spacing w:after="33" w:line="247" w:lineRule="auto"/>
-        <w:ind w:left="360"/>
-        <w:rPr>
-          <w:rFonts w:ascii="Arial" w:eastAsia="Arial" w:hAnsi="Arial" w:cs="Arial"/>
-          <w:lang w:val="es-PE"/>
-        </w:rPr>
-      </w:pPr>
-      <w:proofErr w:type="spellStart"/>
-      <w:r>
-        <w:rPr>
-          <w:rFonts w:ascii="Arial" w:eastAsia="Arial" w:hAnsi="Arial" w:cs="Arial"/>
-          <w:lang w:val="es-PE"/>
-        </w:rPr>
-        <w:t>int</w:t>
-      </w:r>
-      <w:proofErr w:type="spellEnd"/>
       <w:r>
         <w:rPr>
           <w:rFonts w:ascii="Arial" w:eastAsia="Arial" w:hAnsi="Arial" w:cs="Arial"/>
@@ -4220,186 +3978,6 @@
           <w:rFonts w:ascii="Arial" w:eastAsia="Arial" w:hAnsi="Arial" w:cs="Arial"/>
           <w:lang w:val="es-PE"/>
         </w:rPr>
-        <w:t>C</w:t>
-      </w:r>
-      <w:r>
-        <w:rPr>
-          <w:rFonts w:ascii="Arial" w:eastAsia="Arial" w:hAnsi="Arial" w:cs="Arial"/>
-          <w:lang w:val="es-PE"/>
-        </w:rPr>
-        <w:t>ontador = 0; // Inicio del método</w:t>
-      </w:r>
-    </w:p>
-    <w:p>
-      <w:pPr>
-        <w:widowControl/>
-        <w:autoSpaceDE/>
-        <w:autoSpaceDN/>
-        <w:spacing w:after="33" w:line="247" w:lineRule="auto"/>
-        <w:ind w:left="360"/>
-        <w:rPr>
-          <w:rFonts w:ascii="Arial" w:eastAsia="Arial" w:hAnsi="Arial" w:cs="Arial"/>
-          <w:lang w:val="es-PE"/>
-        </w:rPr>
-      </w:pPr>
-      <w:proofErr w:type="spellStart"/>
-      <w:r>
-        <w:rPr>
-          <w:rFonts w:ascii="Arial" w:eastAsia="Arial" w:hAnsi="Arial" w:cs="Arial"/>
-          <w:lang w:val="es-PE"/>
-        </w:rPr>
-        <w:t>public</w:t>
-      </w:r>
-      <w:proofErr w:type="spellEnd"/>
-      <w:r>
-        <w:rPr>
-          <w:rFonts w:ascii="Arial" w:eastAsia="Arial" w:hAnsi="Arial" w:cs="Arial"/>
-          <w:lang w:val="es-PE"/>
-        </w:rPr>
-        <w:t xml:space="preserve"> </w:t>
-      </w:r>
-      <w:proofErr w:type="spellStart"/>
-      <w:r>
-        <w:rPr>
-          <w:rFonts w:ascii="Arial" w:eastAsia="Arial" w:hAnsi="Arial" w:cs="Arial"/>
-          <w:lang w:val="es-PE"/>
-        </w:rPr>
-        <w:t>void</w:t>
-      </w:r>
-      <w:proofErr w:type="spellEnd"/>
-      <w:r>
-        <w:rPr>
-          <w:rFonts w:ascii="Arial" w:eastAsia="Arial" w:hAnsi="Arial" w:cs="Arial"/>
-          <w:lang w:val="es-PE"/>
-        </w:rPr>
-        <w:t xml:space="preserve"> </w:t>
-      </w:r>
-      <w:proofErr w:type="spellStart"/>
-      <w:r>
-        <w:rPr>
-          <w:rFonts w:ascii="Arial" w:eastAsia="Arial" w:hAnsi="Arial" w:cs="Arial"/>
-          <w:lang w:val="es-PE"/>
-        </w:rPr>
-        <w:t>Method</w:t>
-      </w:r>
-      <w:proofErr w:type="spellEnd"/>
-      <w:r>
-        <w:rPr>
-          <w:rFonts w:ascii="Arial" w:eastAsia="Arial" w:hAnsi="Arial" w:cs="Arial"/>
-          <w:lang w:val="es-PE"/>
-        </w:rPr>
-        <w:t xml:space="preserve">() </w:t>
-      </w:r>
-    </w:p>
-    <w:p>
-      <w:pPr>
-        <w:widowControl/>
-        <w:autoSpaceDE/>
-        <w:autoSpaceDN/>
-        <w:spacing w:after="33" w:line="247" w:lineRule="auto"/>
-        <w:ind w:left="360"/>
-        <w:rPr>
-          <w:rFonts w:ascii="Arial" w:eastAsia="Arial" w:hAnsi="Arial" w:cs="Arial"/>
-          <w:lang w:val="es-PE"/>
-        </w:rPr>
-      </w:pPr>
-      <w:r>
-        <w:rPr>
-          <w:rFonts w:ascii="Arial" w:eastAsia="Arial" w:hAnsi="Arial" w:cs="Arial"/>
-          <w:lang w:val="es-PE"/>
-        </w:rPr>
-        <w:t>{</w:t>
-      </w:r>
-    </w:p>
-    <w:p>
-      <w:pPr>
-        <w:widowControl/>
-        <w:autoSpaceDE/>
-        <w:autoSpaceDN/>
-        <w:spacing w:after="33" w:line="247" w:lineRule="auto"/>
-        <w:ind w:left="360" w:firstLine="360"/>
-        <w:rPr>
-          <w:rFonts w:ascii="Arial" w:eastAsia="Arial" w:hAnsi="Arial" w:cs="Arial"/>
-          <w:lang w:val="es-PE"/>
-        </w:rPr>
-      </w:pPr>
-      <w:proofErr w:type="spellStart"/>
-      <w:r>
-        <w:rPr>
-          <w:rFonts w:ascii="Arial" w:eastAsia="Arial" w:hAnsi="Arial" w:cs="Arial"/>
-          <w:lang w:val="es-PE"/>
-        </w:rPr>
-        <w:t>if</w:t>
-      </w:r>
-      <w:proofErr w:type="spellEnd"/>
-      <w:r>
-        <w:rPr>
-          <w:rFonts w:ascii="Arial" w:eastAsia="Arial" w:hAnsi="Arial" w:cs="Arial"/>
-          <w:lang w:val="es-PE"/>
-        </w:rPr>
-        <w:t xml:space="preserve"> (</w:t>
-      </w:r>
-      <w:proofErr w:type="spellStart"/>
-      <w:r>
-        <w:rPr>
-          <w:rFonts w:ascii="Arial" w:eastAsia="Arial" w:hAnsi="Arial" w:cs="Arial"/>
-          <w:lang w:val="es-PE"/>
-        </w:rPr>
-        <w:t>condicion</w:t>
-      </w:r>
-      <w:proofErr w:type="spellEnd"/>
-      <w:r>
-        <w:rPr>
-          <w:rFonts w:ascii="Arial" w:eastAsia="Arial" w:hAnsi="Arial" w:cs="Arial"/>
-          <w:lang w:val="es-PE"/>
-        </w:rPr>
-        <w:t xml:space="preserve">) </w:t>
-      </w:r>
-    </w:p>
-    <w:p>
-      <w:pPr>
-        <w:widowControl/>
-        <w:autoSpaceDE/>
-        <w:autoSpaceDN/>
-        <w:spacing w:after="33" w:line="247" w:lineRule="auto"/>
-        <w:ind w:left="360" w:firstLine="360"/>
-        <w:rPr>
-          <w:rFonts w:ascii="Arial" w:eastAsia="Arial" w:hAnsi="Arial" w:cs="Arial"/>
-          <w:lang w:val="es-PE"/>
-        </w:rPr>
-      </w:pPr>
-      <w:r>
-        <w:rPr>
-          <w:rFonts w:ascii="Arial" w:eastAsia="Arial" w:hAnsi="Arial" w:cs="Arial"/>
-          <w:lang w:val="es-PE"/>
-        </w:rPr>
-        <w:t>{</w:t>
-      </w:r>
-    </w:p>
-    <w:p>
-      <w:pPr>
-        <w:widowControl/>
-        <w:autoSpaceDE/>
-        <w:autoSpaceDN/>
-        <w:spacing w:after="33" w:line="247" w:lineRule="auto"/>
-        <w:ind w:left="360" w:hanging="218"/>
-        <w:rPr>
-          <w:rFonts w:ascii="Arial" w:eastAsia="Arial" w:hAnsi="Arial" w:cs="Arial"/>
-          <w:lang w:val="es-PE"/>
-        </w:rPr>
-      </w:pPr>
-      <w:r>
-        <w:rPr>
-          <w:rFonts w:ascii="Arial" w:eastAsia="Arial" w:hAnsi="Arial" w:cs="Arial"/>
-          <w:lang w:val="es-PE"/>
-        </w:rPr>
-        <w:t xml:space="preserve"> </w:t>
-      </w:r>
-      <w:r>
-        <w:rPr>
-          <w:rFonts w:ascii="Arial" w:eastAsia="Arial" w:hAnsi="Arial" w:cs="Arial"/>
-          <w:lang w:val="es-PE"/>
-        </w:rPr>
         <w:tab/>
       </w:r>
       <w:r>
@@ -4416,21 +3994,12 @@
         </w:rPr>
         <w:tab/>
       </w:r>
-      <w:proofErr w:type="spellStart"/>
-      <w:r>
-        <w:rPr>
-          <w:rFonts w:ascii="Arial" w:eastAsia="Arial" w:hAnsi="Arial" w:cs="Arial"/>
-          <w:lang w:val="es-PE"/>
-        </w:rPr>
-        <w:t>int</w:t>
-      </w:r>
-      <w:proofErr w:type="spellEnd"/>
-      <w:r>
-        <w:rPr>
-          <w:rFonts w:ascii="Arial" w:eastAsia="Arial" w:hAnsi="Arial" w:cs="Arial"/>
-          <w:lang w:val="es-PE"/>
-        </w:rPr>
-        <w:t xml:space="preserve"> </w:t>
+      <w:r>
+        <w:rPr>
+          <w:rFonts w:ascii="Arial" w:eastAsia="Arial" w:hAnsi="Arial" w:cs="Arial"/>
+          <w:lang w:val="es-PE"/>
+        </w:rPr>
+        <w:t xml:space="preserve">int </w:t>
       </w:r>
       <w:r>
         <w:rPr>
@@ -4867,39 +4436,7 @@
           <w:rFonts w:ascii="Arial" w:eastAsia="Arial" w:hAnsi="Arial" w:cs="Arial"/>
           <w:lang w:val="en-US"/>
         </w:rPr>
-        <w:t xml:space="preserve">public </w:t>
-      </w:r>
-      <w:proofErr w:type="spellStart"/>
-      <w:r>
-        <w:rPr>
-          <w:rFonts w:ascii="Arial" w:eastAsia="Arial" w:hAnsi="Arial" w:cs="Arial"/>
-          <w:lang w:val="en-US"/>
-        </w:rPr>
-        <w:t>classe</w:t>
-      </w:r>
-      <w:proofErr w:type="spellEnd"/>
-      <w:r>
-        <w:rPr>
-          <w:rFonts w:ascii="Arial" w:eastAsia="Arial" w:hAnsi="Arial" w:cs="Arial"/>
-          <w:lang w:val="en-US"/>
-        </w:rPr>
-        <w:t xml:space="preserve"> </w:t>
-      </w:r>
-      <w:proofErr w:type="spellStart"/>
-      <w:r>
-        <w:rPr>
-          <w:rFonts w:ascii="Arial" w:eastAsia="Arial" w:hAnsi="Arial" w:cs="Arial"/>
-          <w:lang w:val="en-US"/>
-        </w:rPr>
-        <w:t>ClaseEjemplo</w:t>
-      </w:r>
-      <w:proofErr w:type="spellEnd"/>
-      <w:r>
-        <w:rPr>
-          <w:rFonts w:ascii="Arial" w:eastAsia="Arial" w:hAnsi="Arial" w:cs="Arial"/>
-          <w:lang w:val="en-US"/>
-        </w:rPr>
-        <w:t xml:space="preserve"> extends Object {</w:t>
+        <w:t>public classe ClaseEjemplo extends Object {</w:t>
       </w:r>
     </w:p>
     <w:p>
@@ -4914,21 +4451,12 @@
           <w:lang w:val="es-PE"/>
         </w:rPr>
       </w:pPr>
-      <w:proofErr w:type="spellStart"/>
-      <w:r>
-        <w:rPr>
-          <w:rFonts w:ascii="Arial" w:eastAsia="Arial" w:hAnsi="Arial" w:cs="Arial"/>
-          <w:lang w:val="es-PE"/>
-        </w:rPr>
-        <w:t>int</w:t>
-      </w:r>
-      <w:proofErr w:type="spellEnd"/>
-      <w:r>
-        <w:rPr>
-          <w:rFonts w:ascii="Arial" w:eastAsia="Arial" w:hAnsi="Arial" w:cs="Arial"/>
-          <w:lang w:val="es-PE"/>
-        </w:rPr>
-        <w:t xml:space="preserve"> </w:t>
+      <w:r>
+        <w:rPr>
+          <w:rFonts w:ascii="Arial" w:eastAsia="Arial" w:hAnsi="Arial" w:cs="Arial"/>
+          <w:lang w:val="es-PE"/>
+        </w:rPr>
+        <w:t xml:space="preserve">int </w:t>
       </w:r>
       <w:r>
         <w:rPr>
@@ -4971,21 +4499,12 @@
           <w:lang w:val="es-PE"/>
         </w:rPr>
       </w:pPr>
-      <w:proofErr w:type="spellStart"/>
-      <w:r>
-        <w:rPr>
-          <w:rFonts w:ascii="Arial" w:eastAsia="Arial" w:hAnsi="Arial" w:cs="Arial"/>
-          <w:lang w:val="es-PE"/>
-        </w:rPr>
-        <w:t>int</w:t>
-      </w:r>
-      <w:proofErr w:type="spellEnd"/>
-      <w:r>
-        <w:rPr>
-          <w:rFonts w:ascii="Arial" w:eastAsia="Arial" w:hAnsi="Arial" w:cs="Arial"/>
-          <w:lang w:val="es-PE"/>
-        </w:rPr>
-        <w:t xml:space="preserve"> </w:t>
+      <w:r>
+        <w:rPr>
+          <w:rFonts w:ascii="Arial" w:eastAsia="Arial" w:hAnsi="Arial" w:cs="Arial"/>
+          <w:lang w:val="es-PE"/>
+        </w:rPr>
+        <w:t xml:space="preserve">int </w:t>
       </w:r>
       <w:r>
         <w:rPr>
@@ -5038,37 +4557,12 @@
           <w:lang w:val="es-PE"/>
         </w:rPr>
       </w:pPr>
-      <w:proofErr w:type="spellStart"/>
-      <w:r>
-        <w:rPr>
-          <w:rFonts w:ascii="Arial" w:eastAsia="Arial" w:hAnsi="Arial" w:cs="Arial"/>
-          <w:lang w:val="es-PE"/>
-        </w:rPr>
-        <w:t>public</w:t>
-      </w:r>
-      <w:proofErr w:type="spellEnd"/>
-      <w:r>
-        <w:rPr>
-          <w:rFonts w:ascii="Arial" w:eastAsia="Arial" w:hAnsi="Arial" w:cs="Arial"/>
-          <w:lang w:val="es-PE"/>
-        </w:rPr>
-        <w:t xml:space="preserve"> </w:t>
-      </w:r>
-      <w:proofErr w:type="spellStart"/>
-      <w:r>
-        <w:rPr>
-          <w:rFonts w:ascii="Arial" w:eastAsia="Arial" w:hAnsi="Arial" w:cs="Arial"/>
-          <w:lang w:val="es-PE"/>
-        </w:rPr>
-        <w:t>ClaseEjemplo</w:t>
-      </w:r>
-      <w:proofErr w:type="spellEnd"/>
-      <w:r>
-        <w:rPr>
-          <w:rFonts w:ascii="Arial" w:eastAsia="Arial" w:hAnsi="Arial" w:cs="Arial"/>
-          <w:lang w:val="es-PE"/>
-        </w:rPr>
-        <w:t>() {</w:t>
+      <w:r>
+        <w:rPr>
+          <w:rFonts w:ascii="Arial" w:eastAsia="Arial" w:hAnsi="Arial" w:cs="Arial"/>
+          <w:lang w:val="es-PE"/>
+        </w:rPr>
+        <w:t>public ClaseEjemplo() {</w:t>
       </w:r>
     </w:p>
     <w:p>
@@ -5346,7 +4840,6 @@
           <w:lang w:val="en-US"/>
         </w:rPr>
       </w:pPr>
-      <w:proofErr w:type="spellStart"/>
       <w:r>
         <w:rPr>
           <w:rFonts w:ascii="Arial" w:eastAsia="Calibri" w:hAnsi="Arial" w:cs="Arial"/>
@@ -5356,19 +4849,7 @@
           <w:iCs/>
           <w:lang w:val="en-US"/>
         </w:rPr>
-        <w:t>Correcto</w:t>
-      </w:r>
-      <w:proofErr w:type="spellEnd"/>
-      <w:r>
-        <w:rPr>
-          <w:rFonts w:ascii="Arial" w:eastAsia="Calibri" w:hAnsi="Arial" w:cs="Arial"/>
-          <w:b/>
-          <w:bCs/>
-          <w:i/>
-          <w:iCs/>
-          <w:lang w:val="en-US"/>
-        </w:rPr>
-        <w:t>:</w:t>
+        <w:t>Correcto:</w:t>
       </w:r>
     </w:p>
     <w:p>
@@ -5410,23 +4891,21 @@
           <w:rFonts w:ascii="Calibri" w:eastAsia="Calibri" w:hAnsi="Calibri"/>
           <w:lang w:val="en-US"/>
         </w:rPr>
-        <w:t>(</w:t>
-      </w:r>
-      <w:proofErr w:type="spellStart"/>
+        <w:t>(i=0;</w:t>
+      </w:r>
       <w:r>
         <w:rPr>
           <w:rFonts w:ascii="Calibri" w:eastAsia="Calibri" w:hAnsi="Calibri"/>
           <w:lang w:val="en-US"/>
         </w:rPr>
-        <w:t>i</w:t>
-      </w:r>
-      <w:proofErr w:type="spellEnd"/>
+        <w:t xml:space="preserve"> </w:t>
+      </w:r>
       <w:r>
         <w:rPr>
           <w:rFonts w:ascii="Calibri" w:eastAsia="Calibri" w:hAnsi="Calibri"/>
           <w:lang w:val="en-US"/>
         </w:rPr>
-        <w:t>=0;</w:t>
+        <w:t>i&lt;10;</w:t>
       </w:r>
       <w:r>
         <w:rPr>
@@ -5435,44 +4914,12 @@
         </w:rPr>
         <w:t xml:space="preserve"> </w:t>
       </w:r>
-      <w:proofErr w:type="spellStart"/>
       <w:r>
         <w:rPr>
           <w:rFonts w:ascii="Calibri" w:eastAsia="Calibri" w:hAnsi="Calibri"/>
           <w:lang w:val="en-US"/>
         </w:rPr>
-        <w:t>i</w:t>
-      </w:r>
-      <w:proofErr w:type="spellEnd"/>
-      <w:r>
-        <w:rPr>
-          <w:rFonts w:ascii="Calibri" w:eastAsia="Calibri" w:hAnsi="Calibri"/>
-          <w:lang w:val="en-US"/>
-        </w:rPr>
-        <w:t>&lt;10;</w:t>
-      </w:r>
-      <w:r>
-        <w:rPr>
-          <w:rFonts w:ascii="Calibri" w:eastAsia="Calibri" w:hAnsi="Calibri"/>
-          <w:lang w:val="en-US"/>
-        </w:rPr>
-        <w:t xml:space="preserve"> </w:t>
-      </w:r>
-      <w:proofErr w:type="spellStart"/>
-      <w:r>
-        <w:rPr>
-          <w:rFonts w:ascii="Calibri" w:eastAsia="Calibri" w:hAnsi="Calibri"/>
-          <w:lang w:val="en-US"/>
-        </w:rPr>
-        <w:t>i</w:t>
-      </w:r>
-      <w:proofErr w:type="spellEnd"/>
-      <w:r>
-        <w:rPr>
-          <w:rFonts w:ascii="Calibri" w:eastAsia="Calibri" w:hAnsi="Calibri"/>
-          <w:lang w:val="en-US"/>
-        </w:rPr>
-        <w:t>++)</w:t>
+        <w:t>i++)</w:t>
       </w:r>
     </w:p>
     <w:p>
@@ -5544,7 +4991,6 @@
           <w:lang w:val="en-US"/>
         </w:rPr>
       </w:pPr>
-      <w:proofErr w:type="spellStart"/>
       <w:r>
         <w:rPr>
           <w:rFonts w:ascii="Calibri" w:eastAsia="Calibri" w:hAnsi="Calibri"/>
@@ -5556,7 +5002,6 @@
         </w:rPr>
         <w:t>Incorrecto</w:t>
       </w:r>
-      <w:proofErr w:type="spellEnd"/>
       <w:r>
         <w:rPr>
           <w:rFonts w:ascii="Calibri" w:eastAsia="Calibri" w:hAnsi="Calibri"/>
@@ -5604,23 +5049,21 @@
           <w:rFonts w:ascii="Calibri" w:eastAsia="Calibri" w:hAnsi="Calibri"/>
           <w:lang w:val="en-US"/>
         </w:rPr>
-        <w:t>(</w:t>
-      </w:r>
-      <w:proofErr w:type="spellStart"/>
+        <w:t>(i=0;</w:t>
+      </w:r>
       <w:r>
         <w:rPr>
           <w:rFonts w:ascii="Calibri" w:eastAsia="Calibri" w:hAnsi="Calibri"/>
           <w:lang w:val="en-US"/>
         </w:rPr>
-        <w:t>i</w:t>
-      </w:r>
-      <w:proofErr w:type="spellEnd"/>
+        <w:t xml:space="preserve"> </w:t>
+      </w:r>
       <w:r>
         <w:rPr>
           <w:rFonts w:ascii="Calibri" w:eastAsia="Calibri" w:hAnsi="Calibri"/>
           <w:lang w:val="en-US"/>
         </w:rPr>
-        <w:t>=0;</w:t>
+        <w:t>i&lt;5;</w:t>
       </w:r>
       <w:r>
         <w:rPr>
@@ -5629,44 +5072,12 @@
         </w:rPr>
         <w:t xml:space="preserve"> </w:t>
       </w:r>
-      <w:proofErr w:type="spellStart"/>
       <w:r>
         <w:rPr>
           <w:rFonts w:ascii="Calibri" w:eastAsia="Calibri" w:hAnsi="Calibri"/>
           <w:lang w:val="en-US"/>
         </w:rPr>
-        <w:t>i</w:t>
-      </w:r>
-      <w:proofErr w:type="spellEnd"/>
-      <w:r>
-        <w:rPr>
-          <w:rFonts w:ascii="Calibri" w:eastAsia="Calibri" w:hAnsi="Calibri"/>
-          <w:lang w:val="en-US"/>
-        </w:rPr>
-        <w:t>&lt;5;</w:t>
-      </w:r>
-      <w:r>
-        <w:rPr>
-          <w:rFonts w:ascii="Calibri" w:eastAsia="Calibri" w:hAnsi="Calibri"/>
-          <w:lang w:val="en-US"/>
-        </w:rPr>
-        <w:t xml:space="preserve"> </w:t>
-      </w:r>
-      <w:proofErr w:type="spellStart"/>
-      <w:r>
-        <w:rPr>
-          <w:rFonts w:ascii="Calibri" w:eastAsia="Calibri" w:hAnsi="Calibri"/>
-          <w:lang w:val="en-US"/>
-        </w:rPr>
-        <w:t>i</w:t>
-      </w:r>
-      <w:proofErr w:type="spellEnd"/>
-      <w:r>
-        <w:rPr>
-          <w:rFonts w:ascii="Calibri" w:eastAsia="Calibri" w:hAnsi="Calibri"/>
-          <w:lang w:val="en-US"/>
-        </w:rPr>
-        <w:t>++){</w:t>
+        <w:t>i++){</w:t>
       </w:r>
     </w:p>
     <w:p>
@@ -5742,21 +5153,7 @@
         <w:rPr>
           <w:rFonts w:ascii="Arial" w:eastAsia="Calibri" w:hAnsi="Arial" w:cs="Arial"/>
         </w:rPr>
-        <w:t xml:space="preserve">ada </w:t>
-      </w:r>
-      <w:proofErr w:type="spellStart"/>
-      <w:r>
-        <w:rPr>
-          <w:rFonts w:ascii="Arial" w:eastAsia="Calibri" w:hAnsi="Arial" w:cs="Arial"/>
-        </w:rPr>
-        <w:t>if</w:t>
-      </w:r>
-      <w:proofErr w:type="spellEnd"/>
-      <w:r>
-        <w:rPr>
-          <w:rFonts w:ascii="Arial" w:eastAsia="Calibri" w:hAnsi="Arial" w:cs="Arial"/>
-        </w:rPr>
-        <w:t xml:space="preserve"> deb</w:t>
+        <w:t>ada if deb</w:t>
       </w:r>
       <w:r>
         <w:rPr>
@@ -5768,21 +5165,7 @@
         <w:rPr>
           <w:rFonts w:ascii="Arial" w:eastAsia="Calibri" w:hAnsi="Arial" w:cs="Arial"/>
         </w:rPr>
-        <w:t xml:space="preserve"> tener su respectivo </w:t>
-      </w:r>
-      <w:proofErr w:type="spellStart"/>
-      <w:r>
-        <w:rPr>
-          <w:rFonts w:ascii="Arial" w:eastAsia="Calibri" w:hAnsi="Arial" w:cs="Arial"/>
-        </w:rPr>
-        <w:t>else</w:t>
-      </w:r>
-      <w:proofErr w:type="spellEnd"/>
-      <w:r>
-        <w:rPr>
-          <w:rFonts w:ascii="Arial" w:eastAsia="Calibri" w:hAnsi="Arial" w:cs="Arial"/>
-        </w:rPr>
-        <w:t xml:space="preserve">, </w:t>
+        <w:t xml:space="preserve"> tener su respectivo else, </w:t>
       </w:r>
       <w:r>
         <w:rPr>
@@ -5810,21 +5193,7 @@
         <w:rPr>
           <w:rFonts w:ascii="Arial" w:eastAsia="Calibri" w:hAnsi="Arial" w:cs="Arial"/>
         </w:rPr>
-        <w:t xml:space="preserve">Siempre se debe usar </w:t>
-      </w:r>
-      <w:proofErr w:type="spellStart"/>
-      <w:r>
-        <w:rPr>
-          <w:rFonts w:ascii="Arial" w:eastAsia="Calibri" w:hAnsi="Arial" w:cs="Arial"/>
-        </w:rPr>
-        <w:t>identanción</w:t>
-      </w:r>
-      <w:proofErr w:type="spellEnd"/>
-      <w:r>
-        <w:rPr>
-          <w:rFonts w:ascii="Arial" w:eastAsia="Calibri" w:hAnsi="Arial" w:cs="Arial"/>
-        </w:rPr>
-        <w:t xml:space="preserve"> en cada bloque de código.</w:t>
+        <w:t>Siempre se debe usar identanción en cada bloque de código.</w:t>
       </w:r>
     </w:p>
     <w:p>
@@ -5853,7 +5222,6 @@
           <w:lang w:val="en-US"/>
         </w:rPr>
       </w:pPr>
-      <w:proofErr w:type="spellStart"/>
       <w:r>
         <w:rPr>
           <w:rFonts w:ascii="Arial" w:eastAsia="Calibri" w:hAnsi="Arial" w:cs="Arial"/>
@@ -5865,7 +5233,6 @@
         </w:rPr>
         <w:t>Correcto</w:t>
       </w:r>
-      <w:proofErr w:type="spellEnd"/>
       <w:r>
         <w:rPr>
           <w:rFonts w:ascii="Arial" w:eastAsia="Calibri" w:hAnsi="Arial" w:cs="Arial"/>
@@ -5913,23 +5280,21 @@
           <w:rFonts w:ascii="Arial" w:eastAsia="Calibri" w:hAnsi="Arial" w:cs="Arial"/>
           <w:lang w:val="en-US"/>
         </w:rPr>
-        <w:t>(</w:t>
-      </w:r>
-      <w:proofErr w:type="spellStart"/>
+        <w:t>(i=0;</w:t>
+      </w:r>
       <w:r>
         <w:rPr>
           <w:rFonts w:ascii="Arial" w:eastAsia="Calibri" w:hAnsi="Arial" w:cs="Arial"/>
           <w:lang w:val="en-US"/>
         </w:rPr>
-        <w:t>i</w:t>
-      </w:r>
-      <w:proofErr w:type="spellEnd"/>
+        <w:t xml:space="preserve"> </w:t>
+      </w:r>
       <w:r>
         <w:rPr>
           <w:rFonts w:ascii="Arial" w:eastAsia="Calibri" w:hAnsi="Arial" w:cs="Arial"/>
           <w:lang w:val="en-US"/>
         </w:rPr>
-        <w:t>=0;</w:t>
+        <w:t>i&lt;10;</w:t>
       </w:r>
       <w:r>
         <w:rPr>
@@ -5938,44 +5303,12 @@
         </w:rPr>
         <w:t xml:space="preserve"> </w:t>
       </w:r>
-      <w:proofErr w:type="spellStart"/>
       <w:r>
         <w:rPr>
           <w:rFonts w:ascii="Arial" w:eastAsia="Calibri" w:hAnsi="Arial" w:cs="Arial"/>
           <w:lang w:val="en-US"/>
         </w:rPr>
-        <w:t>i</w:t>
-      </w:r>
-      <w:proofErr w:type="spellEnd"/>
-      <w:r>
-        <w:rPr>
-          <w:rFonts w:ascii="Arial" w:eastAsia="Calibri" w:hAnsi="Arial" w:cs="Arial"/>
-          <w:lang w:val="en-US"/>
-        </w:rPr>
-        <w:t>&lt;10;</w:t>
-      </w:r>
-      <w:r>
-        <w:rPr>
-          <w:rFonts w:ascii="Arial" w:eastAsia="Calibri" w:hAnsi="Arial" w:cs="Arial"/>
-          <w:lang w:val="en-US"/>
-        </w:rPr>
-        <w:t xml:space="preserve"> </w:t>
-      </w:r>
-      <w:proofErr w:type="spellStart"/>
-      <w:r>
-        <w:rPr>
-          <w:rFonts w:ascii="Arial" w:eastAsia="Calibri" w:hAnsi="Arial" w:cs="Arial"/>
-          <w:lang w:val="en-US"/>
-        </w:rPr>
-        <w:t>i</w:t>
-      </w:r>
-      <w:proofErr w:type="spellEnd"/>
-      <w:r>
-        <w:rPr>
-          <w:rFonts w:ascii="Arial" w:eastAsia="Calibri" w:hAnsi="Arial" w:cs="Arial"/>
-          <w:lang w:val="en-US"/>
-        </w:rPr>
-        <w:t>++)</w:t>
+        <w:t>i++)</w:t>
       </w:r>
     </w:p>
     <w:p>
@@ -6019,7 +5352,6 @@
           <w:lang w:val="es-PE"/>
         </w:rPr>
       </w:pPr>
-      <w:proofErr w:type="spellStart"/>
       <w:r>
         <w:rPr>
           <w:rFonts w:ascii="Arial" w:eastAsia="Calibri" w:hAnsi="Arial" w:cs="Arial"/>
@@ -6034,7 +5366,6 @@
         </w:rPr>
         <w:t>f</w:t>
       </w:r>
-      <w:proofErr w:type="spellEnd"/>
       <w:r>
         <w:rPr>
           <w:rFonts w:ascii="Arial" w:eastAsia="Calibri" w:hAnsi="Arial" w:cs="Arial"/>
@@ -6198,16 +5529,8 @@
           <w:lang w:val="es-PE"/>
         </w:rPr>
         <w:tab/>
-      </w:r>
-      <w:proofErr w:type="spellStart"/>
-      <w:r>
-        <w:rPr>
-          <w:rFonts w:ascii="Arial" w:eastAsia="Calibri" w:hAnsi="Arial" w:cs="Arial"/>
-          <w:lang w:val="es-PE"/>
-        </w:rPr>
         <w:t>else</w:t>
       </w:r>
-      <w:proofErr w:type="spellEnd"/>
     </w:p>
     <w:p>
       <w:pPr>
@@ -6613,21 +5936,12 @@
           <w:lang w:val="es-PE"/>
         </w:rPr>
       </w:pPr>
-      <w:proofErr w:type="spellStart"/>
-      <w:r>
-        <w:rPr>
-          <w:rFonts w:ascii="Arial" w:eastAsia="Arial" w:hAnsi="Arial" w:cs="Arial"/>
-          <w:lang w:val="es-PE"/>
-        </w:rPr>
-        <w:t>while</w:t>
-      </w:r>
-      <w:proofErr w:type="spellEnd"/>
-      <w:r>
-        <w:rPr>
-          <w:rFonts w:ascii="Arial" w:eastAsia="Arial" w:hAnsi="Arial" w:cs="Arial"/>
-          <w:lang w:val="es-PE"/>
-        </w:rPr>
-        <w:t xml:space="preserve"> (true) </w:t>
+      <w:r>
+        <w:rPr>
+          <w:rFonts w:ascii="Arial" w:eastAsia="Arial" w:hAnsi="Arial" w:cs="Arial"/>
+          <w:lang w:val="es-PE"/>
+        </w:rPr>
+        <w:t xml:space="preserve">while (true) </w:t>
       </w:r>
     </w:p>
     <w:p>
@@ -6723,21 +6037,12 @@
           <w:lang w:val="es-PE"/>
         </w:rPr>
       </w:pPr>
-      <w:proofErr w:type="spellStart"/>
-      <w:r>
-        <w:rPr>
-          <w:rFonts w:ascii="Arial" w:eastAsia="Arial" w:hAnsi="Arial" w:cs="Arial"/>
-          <w:lang w:val="es-PE"/>
-        </w:rPr>
-        <w:t>objeto.unMetodo</w:t>
-      </w:r>
-      <w:proofErr w:type="spellEnd"/>
-      <w:r>
-        <w:rPr>
-          <w:rFonts w:ascii="Arial" w:eastAsia="Arial" w:hAnsi="Arial" w:cs="Arial"/>
-          <w:lang w:val="es-PE"/>
-        </w:rPr>
-        <w:t>(a, b, c);</w:t>
+      <w:r>
+        <w:rPr>
+          <w:rFonts w:ascii="Arial" w:eastAsia="Arial" w:hAnsi="Arial" w:cs="Arial"/>
+          <w:lang w:val="es-PE"/>
+        </w:rPr>
+        <w:t>objeto.unMetodo(a, b, c);</w:t>
       </w:r>
     </w:p>
     <w:p>
@@ -6790,23 +6095,7 @@
           <w:rFonts w:ascii="Arial" w:eastAsia="Arial" w:hAnsi="Arial" w:cs="Arial"/>
           <w:lang w:val="es-PE"/>
         </w:rPr>
-        <w:t>se utilizarán espacios entre los operadores unarios (</w:t>
-      </w:r>
-      <w:proofErr w:type="spellStart"/>
-      <w:r>
-        <w:rPr>
-          <w:rFonts w:ascii="Arial" w:eastAsia="Arial" w:hAnsi="Arial" w:cs="Arial"/>
-          <w:lang w:val="es-PE"/>
-        </w:rPr>
-        <w:t>p.e</w:t>
-      </w:r>
-      <w:proofErr w:type="spellEnd"/>
-      <w:r>
-        <w:rPr>
-          <w:rFonts w:ascii="Arial" w:eastAsia="Arial" w:hAnsi="Arial" w:cs="Arial"/>
-          <w:lang w:val="es-PE"/>
-        </w:rPr>
-        <w:t>., "++" o "--") y sus operandos. Por ejemplo:</w:t>
+        <w:t>se utilizarán espacios entre los operadores unarios (p.e., "++" o "--") y sus operandos. Por ejemplo:</w:t>
       </w:r>
     </w:p>
     <w:p>
@@ -6899,23 +6188,7 @@
           <w:rFonts w:ascii="Arial" w:eastAsia="Arial" w:hAnsi="Arial" w:cs="Arial"/>
           <w:lang w:val="es-PE"/>
         </w:rPr>
-        <w:t>Para separar las expresiones incluidas en la sentencia "</w:t>
-      </w:r>
-      <w:proofErr w:type="spellStart"/>
-      <w:r>
-        <w:rPr>
-          <w:rFonts w:ascii="Arial" w:eastAsia="Arial" w:hAnsi="Arial" w:cs="Arial"/>
-          <w:lang w:val="es-PE"/>
-        </w:rPr>
-        <w:t>for</w:t>
-      </w:r>
-      <w:proofErr w:type="spellEnd"/>
-      <w:r>
-        <w:rPr>
-          <w:rFonts w:ascii="Arial" w:eastAsia="Arial" w:hAnsi="Arial" w:cs="Arial"/>
-          <w:lang w:val="es-PE"/>
-        </w:rPr>
-        <w:t>". Por ejemplo:</w:t>
+        <w:t>Para separar las expresiones incluidas en la sentencia "for". Por ejemplo:</w:t>
       </w:r>
     </w:p>
     <w:p>
@@ -6931,21 +6204,12 @@
           <w:lang w:val="es-PE"/>
         </w:rPr>
       </w:pPr>
-      <w:proofErr w:type="spellStart"/>
-      <w:r>
-        <w:rPr>
-          <w:rFonts w:ascii="Arial" w:eastAsia="Arial" w:hAnsi="Arial" w:cs="Arial"/>
-          <w:lang w:val="es-PE"/>
-        </w:rPr>
-        <w:t>for</w:t>
-      </w:r>
-      <w:proofErr w:type="spellEnd"/>
-      <w:r>
-        <w:rPr>
-          <w:rFonts w:ascii="Arial" w:eastAsia="Arial" w:hAnsi="Arial" w:cs="Arial"/>
-          <w:lang w:val="es-PE"/>
-        </w:rPr>
-        <w:t xml:space="preserve"> (expresion1; expresion2; expresion3)</w:t>
+      <w:r>
+        <w:rPr>
+          <w:rFonts w:ascii="Arial" w:eastAsia="Arial" w:hAnsi="Arial" w:cs="Arial"/>
+          <w:lang w:val="es-PE"/>
+        </w:rPr>
+        <w:t>for (expresion1; expresion2; expresion3)</w:t>
       </w:r>
     </w:p>
     <w:p>
@@ -7003,23 +6267,7 @@
           <w:rFonts w:ascii="Arial" w:eastAsia="Arial" w:hAnsi="Arial" w:cs="Arial"/>
           <w:lang w:val="es-PE"/>
         </w:rPr>
-        <w:t xml:space="preserve">Unidad </w:t>
-      </w:r>
-      <w:proofErr w:type="spellStart"/>
-      <w:r>
-        <w:rPr>
-          <w:rFonts w:ascii="Arial" w:eastAsia="Arial" w:hAnsi="Arial" w:cs="Arial"/>
-          <w:lang w:val="es-PE"/>
-        </w:rPr>
-        <w:t>unidad</w:t>
-      </w:r>
-      <w:proofErr w:type="spellEnd"/>
-      <w:r>
-        <w:rPr>
-          <w:rFonts w:ascii="Arial" w:eastAsia="Arial" w:hAnsi="Arial" w:cs="Arial"/>
-          <w:lang w:val="es-PE"/>
-        </w:rPr>
-        <w:t xml:space="preserve"> = (Unidad) objeto;</w:t>
+        <w:t>Unidad unidad = (Unidad) objeto;</w:t>
       </w:r>
       <w:r>
         <w:rPr>
@@ -7172,23 +6420,7 @@
           <w:rFonts w:ascii="Arial" w:eastAsia="Arial" w:hAnsi="Arial" w:cs="Arial"/>
           <w:lang w:val="es-PE"/>
         </w:rPr>
-        <w:t>El acceso a los atributos de una clase se realizará por medio de los métodos "</w:t>
-      </w:r>
-      <w:proofErr w:type="spellStart"/>
-      <w:r>
-        <w:rPr>
-          <w:rFonts w:ascii="Arial" w:eastAsia="Arial" w:hAnsi="Arial" w:cs="Arial"/>
-          <w:lang w:val="es-PE"/>
-        </w:rPr>
-        <w:t>get</w:t>
-      </w:r>
-      <w:proofErr w:type="spellEnd"/>
-      <w:r>
-        <w:rPr>
-          <w:rFonts w:ascii="Arial" w:eastAsia="Arial" w:hAnsi="Arial" w:cs="Arial"/>
-          <w:lang w:val="es-PE"/>
-        </w:rPr>
-        <w:t>" y "set"</w:t>
+        <w:t>El acceso a los atributos de una clase se realizará por medio de los métodos "get" y "set"</w:t>
       </w:r>
       <w:r>
         <w:rPr>
@@ -7257,33 +6489,44 @@
           <w:lang w:val="en-US"/>
         </w:rPr>
       </w:pPr>
-      <w:proofErr w:type="spellStart"/>
       <w:r>
         <w:rPr>
           <w:rFonts w:ascii="Arial" w:eastAsia="Arial" w:hAnsi="Arial" w:cs="Arial"/>
           <w:lang w:val="en-US"/>
         </w:rPr>
         <w:lastRenderedPageBreak/>
-        <w:t>Ejemplo</w:t>
-      </w:r>
-      <w:proofErr w:type="spellEnd"/>
-      <w:r>
+        <w:t>Ejemplo:</w:t>
+      </w:r>
+    </w:p>
+    <w:p>
+      <w:pPr>
+        <w:spacing w:after="33" w:line="247" w:lineRule="auto"/>
+        <w:ind w:left="360" w:hanging="218"/>
         <w:rPr>
           <w:rFonts w:ascii="Arial" w:eastAsia="Arial" w:hAnsi="Arial" w:cs="Arial"/>
           <w:lang w:val="en-US"/>
         </w:rPr>
-        <w:t>:</w:t>
-      </w:r>
-    </w:p>
-    <w:p>
-      <w:pPr>
-        <w:spacing w:after="33" w:line="247" w:lineRule="auto"/>
-        <w:ind w:left="360" w:hanging="218"/>
+      </w:pPr>
+    </w:p>
+    <w:p>
+      <w:pPr>
+        <w:widowControl/>
+        <w:autoSpaceDE/>
+        <w:autoSpaceDN/>
+        <w:spacing w:after="33" w:line="247" w:lineRule="auto"/>
+        <w:ind w:left="360" w:firstLine="491"/>
         <w:rPr>
           <w:rFonts w:ascii="Arial" w:eastAsia="Arial" w:hAnsi="Arial" w:cs="Arial"/>
           <w:lang w:val="en-US"/>
         </w:rPr>
       </w:pPr>
+      <w:r>
+        <w:rPr>
+          <w:rFonts w:ascii="Arial" w:eastAsia="Arial" w:hAnsi="Arial" w:cs="Arial"/>
+          <w:lang w:val="en-US"/>
+        </w:rPr>
+        <w:t>public class Unidad {</w:t>
+      </w:r>
     </w:p>
     <w:p>
       <w:pPr>
@@ -7302,7 +6545,7 @@
           <w:rFonts w:ascii="Arial" w:eastAsia="Arial" w:hAnsi="Arial" w:cs="Arial"/>
           <w:lang w:val="en-US"/>
         </w:rPr>
-        <w:t>public class Unidad {</w:t>
+        <w:t>private int id;</w:t>
       </w:r>
     </w:p>
     <w:p>
@@ -7322,7 +6565,7 @@
           <w:rFonts w:ascii="Arial" w:eastAsia="Arial" w:hAnsi="Arial" w:cs="Arial"/>
           <w:lang w:val="en-US"/>
         </w:rPr>
-        <w:t>private int id;</w:t>
+        <w:t>private String nombre;</w:t>
       </w:r>
     </w:p>
     <w:p>
@@ -7334,31 +6577,15 @@
         <w:ind w:left="360" w:firstLine="491"/>
         <w:rPr>
           <w:rFonts w:ascii="Arial" w:eastAsia="Arial" w:hAnsi="Arial" w:cs="Arial"/>
-          <w:lang w:val="en-US"/>
-        </w:rPr>
-      </w:pPr>
-      <w:r>
-        <w:rPr>
-          <w:rFonts w:ascii="Arial" w:eastAsia="Arial" w:hAnsi="Arial" w:cs="Arial"/>
-          <w:lang w:val="en-US"/>
-        </w:rPr>
-        <w:t xml:space="preserve">private String </w:t>
-      </w:r>
-      <w:proofErr w:type="spellStart"/>
-      <w:r>
-        <w:rPr>
-          <w:rFonts w:ascii="Arial" w:eastAsia="Arial" w:hAnsi="Arial" w:cs="Arial"/>
-          <w:lang w:val="en-US"/>
-        </w:rPr>
-        <w:t>nombre</w:t>
-      </w:r>
-      <w:proofErr w:type="spellEnd"/>
-      <w:r>
-        <w:rPr>
-          <w:rFonts w:ascii="Arial" w:eastAsia="Arial" w:hAnsi="Arial" w:cs="Arial"/>
-          <w:lang w:val="en-US"/>
-        </w:rPr>
-        <w:t>;</w:t>
+          <w:lang w:val="es-PE"/>
+        </w:rPr>
+      </w:pPr>
+      <w:r>
+        <w:rPr>
+          <w:rFonts w:ascii="Arial" w:eastAsia="Arial" w:hAnsi="Arial" w:cs="Arial"/>
+          <w:lang w:val="es-PE"/>
+        </w:rPr>
+        <w:t>...</w:t>
       </w:r>
     </w:p>
     <w:p>
@@ -7378,7 +6605,21 @@
           <w:rFonts w:ascii="Arial" w:eastAsia="Arial" w:hAnsi="Arial" w:cs="Arial"/>
           <w:lang w:val="es-PE"/>
         </w:rPr>
-        <w:t>...</w:t>
+        <w:t xml:space="preserve">public void </w:t>
+      </w:r>
+      <w:r>
+        <w:rPr>
+          <w:rFonts w:ascii="Arial" w:eastAsia="Arial" w:hAnsi="Arial" w:cs="Arial"/>
+          <w:lang w:val="es-PE"/>
+        </w:rPr>
+        <w:t>UpdateUnit</w:t>
+      </w:r>
+      <w:r>
+        <w:rPr>
+          <w:rFonts w:ascii="Arial" w:eastAsia="Arial" w:hAnsi="Arial" w:cs="Arial"/>
+          <w:lang w:val="es-PE"/>
+        </w:rPr>
+        <w:t>(Unidad unidad) {</w:t>
       </w:r>
     </w:p>
     <w:p>
@@ -7393,53 +6634,12 @@
           <w:lang w:val="es-PE"/>
         </w:rPr>
       </w:pPr>
-      <w:proofErr w:type="spellStart"/>
-      <w:r>
-        <w:rPr>
-          <w:rFonts w:ascii="Arial" w:eastAsia="Arial" w:hAnsi="Arial" w:cs="Arial"/>
-          <w:lang w:val="es-PE"/>
-        </w:rPr>
-        <w:t>public</w:t>
-      </w:r>
-      <w:proofErr w:type="spellEnd"/>
-      <w:r>
-        <w:rPr>
-          <w:rFonts w:ascii="Arial" w:eastAsia="Arial" w:hAnsi="Arial" w:cs="Arial"/>
-          <w:lang w:val="es-PE"/>
-        </w:rPr>
-        <w:t xml:space="preserve"> </w:t>
-      </w:r>
-      <w:proofErr w:type="spellStart"/>
-      <w:r>
-        <w:rPr>
-          <w:rFonts w:ascii="Arial" w:eastAsia="Arial" w:hAnsi="Arial" w:cs="Arial"/>
-          <w:lang w:val="es-PE"/>
-        </w:rPr>
-        <w:t>void</w:t>
-      </w:r>
-      <w:proofErr w:type="spellEnd"/>
-      <w:r>
-        <w:rPr>
-          <w:rFonts w:ascii="Arial" w:eastAsia="Arial" w:hAnsi="Arial" w:cs="Arial"/>
-          <w:lang w:val="es-PE"/>
-        </w:rPr>
-        <w:t xml:space="preserve"> </w:t>
-      </w:r>
-      <w:proofErr w:type="spellStart"/>
-      <w:r>
-        <w:rPr>
-          <w:rFonts w:ascii="Arial" w:eastAsia="Arial" w:hAnsi="Arial" w:cs="Arial"/>
-          <w:lang w:val="es-PE"/>
-        </w:rPr>
-        <w:t>UpdateUnit</w:t>
-      </w:r>
-      <w:proofErr w:type="spellEnd"/>
-      <w:r>
-        <w:rPr>
-          <w:rFonts w:ascii="Arial" w:eastAsia="Arial" w:hAnsi="Arial" w:cs="Arial"/>
-          <w:lang w:val="es-PE"/>
-        </w:rPr>
-        <w:t>(Unidad unidad) {</w:t>
+      <w:r>
+        <w:rPr>
+          <w:rFonts w:ascii="Arial" w:eastAsia="Arial" w:hAnsi="Arial" w:cs="Arial"/>
+          <w:lang w:val="es-PE"/>
+        </w:rPr>
+        <w:t xml:space="preserve"> this.setId(unidad.getId());</w:t>
       </w:r>
     </w:p>
     <w:p>
@@ -7454,45 +6654,6 @@
           <w:lang w:val="es-PE"/>
         </w:rPr>
       </w:pPr>
-      <w:r>
-        <w:rPr>
-          <w:rFonts w:ascii="Arial" w:eastAsia="Arial" w:hAnsi="Arial" w:cs="Arial"/>
-          <w:lang w:val="es-PE"/>
-        </w:rPr>
-        <w:t xml:space="preserve"> </w:t>
-      </w:r>
-      <w:proofErr w:type="spellStart"/>
-      <w:r>
-        <w:rPr>
-          <w:rFonts w:ascii="Arial" w:eastAsia="Arial" w:hAnsi="Arial" w:cs="Arial"/>
-          <w:lang w:val="es-PE"/>
-        </w:rPr>
-        <w:t>this.setId</w:t>
-      </w:r>
-      <w:proofErr w:type="spellEnd"/>
-      <w:r>
-        <w:rPr>
-          <w:rFonts w:ascii="Arial" w:eastAsia="Arial" w:hAnsi="Arial" w:cs="Arial"/>
-          <w:lang w:val="es-PE"/>
-        </w:rPr>
-        <w:t>(</w:t>
-      </w:r>
-      <w:proofErr w:type="spellStart"/>
-      <w:r>
-        <w:rPr>
-          <w:rFonts w:ascii="Arial" w:eastAsia="Arial" w:hAnsi="Arial" w:cs="Arial"/>
-          <w:lang w:val="es-PE"/>
-        </w:rPr>
-        <w:t>unidad.getId</w:t>
-      </w:r>
-      <w:proofErr w:type="spellEnd"/>
-      <w:r>
-        <w:rPr>
-          <w:rFonts w:ascii="Arial" w:eastAsia="Arial" w:hAnsi="Arial" w:cs="Arial"/>
-          <w:lang w:val="es-PE"/>
-        </w:rPr>
-        <w:t>());</w:t>
-      </w:r>
     </w:p>
     <w:p>
       <w:pPr>
@@ -7506,57 +6667,12 @@
           <w:lang w:val="es-PE"/>
         </w:rPr>
       </w:pPr>
-    </w:p>
-    <w:p>
-      <w:pPr>
-        <w:widowControl/>
-        <w:autoSpaceDE/>
-        <w:autoSpaceDN/>
-        <w:spacing w:after="33" w:line="247" w:lineRule="auto"/>
-        <w:ind w:left="360" w:firstLine="491"/>
-        <w:rPr>
-          <w:rFonts w:ascii="Arial" w:eastAsia="Arial" w:hAnsi="Arial" w:cs="Arial"/>
-          <w:lang w:val="es-PE"/>
-        </w:rPr>
-      </w:pPr>
-      <w:r>
-        <w:rPr>
-          <w:rFonts w:ascii="Arial" w:eastAsia="Arial" w:hAnsi="Arial" w:cs="Arial"/>
-          <w:lang w:val="es-PE"/>
-        </w:rPr>
-        <w:t xml:space="preserve"> </w:t>
-      </w:r>
-      <w:proofErr w:type="spellStart"/>
-      <w:r>
-        <w:rPr>
-          <w:rFonts w:ascii="Arial" w:eastAsia="Arial" w:hAnsi="Arial" w:cs="Arial"/>
-          <w:lang w:val="es-PE"/>
-        </w:rPr>
-        <w:t>this.setNombre</w:t>
-      </w:r>
-      <w:proofErr w:type="spellEnd"/>
-      <w:r>
-        <w:rPr>
-          <w:rFonts w:ascii="Arial" w:eastAsia="Arial" w:hAnsi="Arial" w:cs="Arial"/>
-          <w:lang w:val="es-PE"/>
-        </w:rPr>
-        <w:t>(</w:t>
-      </w:r>
-      <w:proofErr w:type="spellStart"/>
-      <w:r>
-        <w:rPr>
-          <w:rFonts w:ascii="Arial" w:eastAsia="Arial" w:hAnsi="Arial" w:cs="Arial"/>
-          <w:lang w:val="es-PE"/>
-        </w:rPr>
-        <w:t>unidad.getNombre</w:t>
-      </w:r>
-      <w:proofErr w:type="spellEnd"/>
-      <w:r>
-        <w:rPr>
-          <w:rFonts w:ascii="Arial" w:eastAsia="Arial" w:hAnsi="Arial" w:cs="Arial"/>
-          <w:lang w:val="es-PE"/>
-        </w:rPr>
-        <w:t>());</w:t>
+      <w:r>
+        <w:rPr>
+          <w:rFonts w:ascii="Arial" w:eastAsia="Arial" w:hAnsi="Arial" w:cs="Arial"/>
+          <w:lang w:val="es-PE"/>
+        </w:rPr>
+        <w:t xml:space="preserve"> this.setNombre(unidad.getNombre());</w:t>
       </w:r>
     </w:p>
     <w:p>
@@ -7747,21 +6863,12 @@
           <w:lang w:val="es-PE"/>
         </w:rPr>
       </w:pPr>
-      <w:proofErr w:type="spellStart"/>
-      <w:r>
-        <w:rPr>
-          <w:rFonts w:ascii="Arial" w:eastAsia="Arial" w:hAnsi="Arial" w:cs="Arial"/>
-          <w:lang w:val="es-PE"/>
-        </w:rPr>
-        <w:t>metodoUtilidad</w:t>
-      </w:r>
-      <w:proofErr w:type="spellEnd"/>
-      <w:r>
-        <w:rPr>
-          <w:rFonts w:ascii="Arial" w:eastAsia="Arial" w:hAnsi="Arial" w:cs="Arial"/>
-          <w:lang w:val="es-PE"/>
-        </w:rPr>
-        <w:t>(); // Acceso desde la propia clase estática</w:t>
+      <w:r>
+        <w:rPr>
+          <w:rFonts w:ascii="Arial" w:eastAsia="Arial" w:hAnsi="Arial" w:cs="Arial"/>
+          <w:lang w:val="es-PE"/>
+        </w:rPr>
+        <w:t>metodoUtilidad(); // Acceso desde la propia clase estática</w:t>
       </w:r>
     </w:p>
     <w:p>
@@ -7776,21 +6883,12 @@
           <w:lang w:val="es-PE"/>
         </w:rPr>
       </w:pPr>
-      <w:proofErr w:type="spellStart"/>
-      <w:r>
-        <w:rPr>
-          <w:rFonts w:ascii="Arial" w:eastAsia="Arial" w:hAnsi="Arial" w:cs="Arial"/>
-          <w:lang w:val="es-PE"/>
-        </w:rPr>
-        <w:t>ClaseUtilidad.metodoUtilidad</w:t>
-      </w:r>
-      <w:proofErr w:type="spellEnd"/>
-      <w:r>
-        <w:rPr>
-          <w:rFonts w:ascii="Arial" w:eastAsia="Arial" w:hAnsi="Arial" w:cs="Arial"/>
-          <w:lang w:val="es-PE"/>
-        </w:rPr>
-        <w:t>(); // Acceso común desde cualquier clase</w:t>
+      <w:r>
+        <w:rPr>
+          <w:rFonts w:ascii="Arial" w:eastAsia="Arial" w:hAnsi="Arial" w:cs="Arial"/>
+          <w:lang w:val="es-PE"/>
+        </w:rPr>
+        <w:t>ClaseUtilidad.metodoUtilidad(); // Acceso común desde cualquier clase</w:t>
       </w:r>
       <w:r>
         <w:rPr>
@@ -7926,21 +7024,12 @@
           <w:lang w:val="es-PE"/>
         </w:rPr>
       </w:pPr>
-      <w:proofErr w:type="spellStart"/>
-      <w:r>
-        <w:rPr>
-          <w:rFonts w:ascii="Arial" w:eastAsia="Arial" w:hAnsi="Arial" w:cs="Arial"/>
-          <w:lang w:val="es-PE"/>
-        </w:rPr>
-        <w:t>int</w:t>
-      </w:r>
-      <w:proofErr w:type="spellEnd"/>
-      <w:r>
-        <w:rPr>
-          <w:rFonts w:ascii="Arial" w:eastAsia="Arial" w:hAnsi="Arial" w:cs="Arial"/>
-          <w:lang w:val="es-PE"/>
-        </w:rPr>
-        <w:t xml:space="preserve"> a = b = c = 2; // Evitar</w:t>
+      <w:r>
+        <w:rPr>
+          <w:rFonts w:ascii="Arial" w:eastAsia="Arial" w:hAnsi="Arial" w:cs="Arial"/>
+          <w:lang w:val="es-PE"/>
+        </w:rPr>
+        <w:t>int a = b = c = 2; // Evitar</w:t>
       </w:r>
     </w:p>
     <w:p>
@@ -8061,21 +7150,12 @@
           <w:lang w:val="es-PE"/>
         </w:rPr>
       </w:pPr>
-      <w:proofErr w:type="spellStart"/>
-      <w:r>
-        <w:rPr>
-          <w:rFonts w:ascii="Arial" w:eastAsia="Arial" w:hAnsi="Arial" w:cs="Arial"/>
-          <w:lang w:val="es-PE"/>
-        </w:rPr>
-        <w:t>if</w:t>
-      </w:r>
-      <w:proofErr w:type="spellEnd"/>
-      <w:r>
-        <w:rPr>
-          <w:rFonts w:ascii="Arial" w:eastAsia="Arial" w:hAnsi="Arial" w:cs="Arial"/>
-          <w:lang w:val="es-PE"/>
-        </w:rPr>
-        <w:t xml:space="preserve"> ((c = d++) == 0) </w:t>
+      <w:r>
+        <w:rPr>
+          <w:rFonts w:ascii="Arial" w:eastAsia="Arial" w:hAnsi="Arial" w:cs="Arial"/>
+          <w:lang w:val="es-PE"/>
+        </w:rPr>
+        <w:t xml:space="preserve">if ((c = d++) == 0) </w:t>
       </w:r>
     </w:p>
     <w:p>
@@ -8196,21 +7276,12 @@
           <w:lang w:val="es-PE"/>
         </w:rPr>
       </w:pPr>
-      <w:proofErr w:type="spellStart"/>
-      <w:r>
-        <w:rPr>
-          <w:rFonts w:ascii="Arial" w:eastAsia="Arial" w:hAnsi="Arial" w:cs="Arial"/>
-          <w:lang w:val="es-PE"/>
-        </w:rPr>
-        <w:t>if</w:t>
-      </w:r>
-      <w:proofErr w:type="spellEnd"/>
-      <w:r>
-        <w:rPr>
-          <w:rFonts w:ascii="Arial" w:eastAsia="Arial" w:hAnsi="Arial" w:cs="Arial"/>
-          <w:lang w:val="es-PE"/>
-        </w:rPr>
-        <w:t xml:space="preserve"> (c == 0) </w:t>
+      <w:r>
+        <w:rPr>
+          <w:rFonts w:ascii="Arial" w:eastAsia="Arial" w:hAnsi="Arial" w:cs="Arial"/>
+          <w:lang w:val="es-PE"/>
+        </w:rPr>
+        <w:t xml:space="preserve">if (c == 0) </w:t>
       </w:r>
     </w:p>
     <w:p>
@@ -8964,14 +8035,12 @@
                               <w:lang w:val="es-PE"/>
                             </w:rPr>
                           </w:pPr>
-                          <w:proofErr w:type="spellStart"/>
                           <w:r>
                             <w:rPr>
                               <w:lang w:val="es-PE"/>
                             </w:rPr>
                             <w:t>TacnaF&amp;D</w:t>
                           </w:r>
-                          <w:proofErr w:type="spellEnd"/>
                         </w:p>
                       </w:txbxContent>
                     </wps:txbx>
@@ -9004,14 +8073,12 @@
                         <w:lang w:val="es-PE"/>
                       </w:rPr>
                     </w:pPr>
-                    <w:proofErr w:type="spellStart"/>
                     <w:r>
                       <w:rPr>
                         <w:lang w:val="es-PE"/>
                       </w:rPr>
                       <w:t>TacnaF&amp;D</w:t>
                     </w:r>
-                    <w:proofErr w:type="spellEnd"/>
                   </w:p>
                 </w:txbxContent>
               </v:textbox>
@@ -9227,7 +8294,6 @@
         <w:lang w:val="en-US"/>
       </w:rPr>
     </w:pPr>
-    <w:proofErr w:type="spellStart"/>
     <w:r>
       <w:rPr>
         <w:rFonts w:ascii="Arial" w:hAnsi="Arial"/>
@@ -9235,37 +8301,7 @@
         <w:sz w:val="36"/>
         <w:lang w:val="en-US"/>
       </w:rPr>
-      <w:t>Aplicación</w:t>
-    </w:r>
-    <w:proofErr w:type="spellEnd"/>
-    <w:r>
-      <w:rPr>
-        <w:rFonts w:ascii="Arial" w:hAnsi="Arial"/>
-        <w:b/>
-        <w:sz w:val="36"/>
-        <w:lang w:val="en-US"/>
-      </w:rPr>
-      <w:t xml:space="preserve"> </w:t>
-    </w:r>
-    <w:proofErr w:type="spellStart"/>
-    <w:r>
-      <w:rPr>
-        <w:rFonts w:ascii="Arial" w:hAnsi="Arial"/>
-        <w:b/>
-        <w:sz w:val="36"/>
-        <w:lang w:val="en-US"/>
-      </w:rPr>
-      <w:t>Móvil</w:t>
-    </w:r>
-    <w:proofErr w:type="spellEnd"/>
-    <w:r>
-      <w:rPr>
-        <w:rFonts w:ascii="Arial" w:hAnsi="Arial"/>
-        <w:b/>
-        <w:sz w:val="36"/>
-        <w:lang w:val="en-US"/>
-      </w:rPr>
-      <w:t xml:space="preserve"> Tacna Food and Drinks</w:t>
+      <w:t>Aplicación Móvil Tacna Food and Drinks</w:t>
     </w:r>
   </w:p>
   <w:p>
@@ -9399,41 +8435,13 @@
                                     <w:lang w:val="en-US"/>
                                   </w:rPr>
                                 </w:pPr>
-                                <w:proofErr w:type="spellStart"/>
                                 <w:r>
                                   <w:rPr>
                                     <w:bCs/>
                                     <w:sz w:val="20"/>
                                     <w:lang w:val="en-US"/>
                                   </w:rPr>
-                                  <w:t>Aplicación</w:t>
-                                </w:r>
-                                <w:proofErr w:type="spellEnd"/>
-                                <w:r>
-                                  <w:rPr>
-                                    <w:bCs/>
-                                    <w:sz w:val="20"/>
-                                    <w:lang w:val="en-US"/>
-                                  </w:rPr>
-                                  <w:t xml:space="preserve"> </w:t>
-                                </w:r>
-                                <w:proofErr w:type="spellStart"/>
-                                <w:r>
-                                  <w:rPr>
-                                    <w:bCs/>
-                                    <w:sz w:val="20"/>
-                                    <w:lang w:val="en-US"/>
-                                  </w:rPr>
-                                  <w:t>Móvil</w:t>
-                                </w:r>
-                                <w:proofErr w:type="spellEnd"/>
-                                <w:r>
-                                  <w:rPr>
-                                    <w:bCs/>
-                                    <w:sz w:val="20"/>
-                                    <w:lang w:val="en-US"/>
-                                  </w:rPr>
-                                  <w:t xml:space="preserve"> Tacna Food and Drinks</w:t>
+                                  <w:t>Aplicación Móvil Tacna Food and Drinks</w:t>
                                 </w:r>
                               </w:p>
                             </w:tc>
@@ -9661,41 +8669,13 @@
                               <w:lang w:val="en-US"/>
                             </w:rPr>
                           </w:pPr>
-                          <w:proofErr w:type="spellStart"/>
                           <w:r>
                             <w:rPr>
                               <w:bCs/>
                               <w:sz w:val="20"/>
                               <w:lang w:val="en-US"/>
                             </w:rPr>
-                            <w:t>Aplicación</w:t>
-                          </w:r>
-                          <w:proofErr w:type="spellEnd"/>
-                          <w:r>
-                            <w:rPr>
-                              <w:bCs/>
-                              <w:sz w:val="20"/>
-                              <w:lang w:val="en-US"/>
-                            </w:rPr>
-                            <w:t xml:space="preserve"> </w:t>
-                          </w:r>
-                          <w:proofErr w:type="spellStart"/>
-                          <w:r>
-                            <w:rPr>
-                              <w:bCs/>
-                              <w:sz w:val="20"/>
-                              <w:lang w:val="en-US"/>
-                            </w:rPr>
-                            <w:t>Móvil</w:t>
-                          </w:r>
-                          <w:proofErr w:type="spellEnd"/>
-                          <w:r>
-                            <w:rPr>
-                              <w:bCs/>
-                              <w:sz w:val="20"/>
-                              <w:lang w:val="en-US"/>
-                            </w:rPr>
-                            <w:t xml:space="preserve"> Tacna Food and Drinks</w:t>
+                            <w:t>Aplicación Móvil Tacna Food and Drinks</w:t>
                           </w:r>
                         </w:p>
                       </w:tc>

</xml_diff>

<commit_message>
Corrección de Estándar de Programación
revisión y corrección de Estándar de Programación, y agregación de Actividad y Fragment de "ListarPedido"
</commit_message>
<xml_diff>
--- a/Documentos/2. Inicio/Estándar de Programación.docx
+++ b/Documentos/2. Inicio/Estándar de Programación.docx
@@ -930,8 +930,17 @@
           <w:rFonts w:ascii="Arial" w:eastAsia="Arial" w:hAnsi="Arial" w:cs="Arial"/>
           <w:lang w:val="es-PE"/>
         </w:rPr>
-        <w:t>Código compilado: .class</w:t>
-      </w:r>
+        <w:t>Código compilado: .</w:t>
+      </w:r>
+      <w:proofErr w:type="spellStart"/>
+      <w:r>
+        <w:rPr>
+          <w:rFonts w:ascii="Arial" w:eastAsia="Arial" w:hAnsi="Arial" w:cs="Arial"/>
+          <w:lang w:val="es-PE"/>
+        </w:rPr>
+        <w:t>class</w:t>
+      </w:r>
+      <w:proofErr w:type="spellEnd"/>
     </w:p>
     <w:p>
       <w:pPr>
@@ -1196,8 +1205,33 @@
           <w:rFonts w:ascii="Arial" w:eastAsia="Arial" w:hAnsi="Arial" w:cs="Arial"/>
           <w:lang w:val="es-PE"/>
         </w:rPr>
-        <w:t>, deberán estar juntas, sin sub-guiones ni algún carácter que las separe, a excepción del nombre de la carpeta donde se encuentra la clase, en ese caso, si deberá separarse por un sub-guion</w:t>
-      </w:r>
+        <w:t xml:space="preserve">, deberán estar juntas, sin </w:t>
+      </w:r>
+      <w:proofErr w:type="spellStart"/>
+      <w:r>
+        <w:rPr>
+          <w:rFonts w:ascii="Arial" w:eastAsia="Arial" w:hAnsi="Arial" w:cs="Arial"/>
+          <w:lang w:val="es-PE"/>
+        </w:rPr>
+        <w:t>sub-guiones</w:t>
+      </w:r>
+      <w:proofErr w:type="spellEnd"/>
+      <w:r>
+        <w:rPr>
+          <w:rFonts w:ascii="Arial" w:eastAsia="Arial" w:hAnsi="Arial" w:cs="Arial"/>
+          <w:lang w:val="es-PE"/>
+        </w:rPr>
+        <w:t xml:space="preserve"> ni algún carácter que las separe, a excepción del nombre de la carpeta donde se encuentra la clase, en ese caso, si deberá separarse por un </w:t>
+      </w:r>
+      <w:proofErr w:type="spellStart"/>
+      <w:r>
+        <w:rPr>
+          <w:rFonts w:ascii="Arial" w:eastAsia="Arial" w:hAnsi="Arial" w:cs="Arial"/>
+          <w:lang w:val="es-PE"/>
+        </w:rPr>
+        <w:t>sub-guion</w:t>
+      </w:r>
+      <w:proofErr w:type="spellEnd"/>
       <w:r>
         <w:rPr>
           <w:rFonts w:ascii="Arial" w:eastAsia="Arial" w:hAnsi="Arial" w:cs="Arial"/>
@@ -1365,8 +1399,17 @@
           <w:lang w:val="es-PE"/>
         </w:rPr>
         <w:tab/>
-        <w:t>Clase: RegistrarUsuario_Vista</w:t>
-      </w:r>
+        <w:t xml:space="preserve">Clase: </w:t>
+      </w:r>
+      <w:proofErr w:type="spellStart"/>
+      <w:r>
+        <w:rPr>
+          <w:rFonts w:ascii="Arial" w:eastAsia="Arial" w:hAnsi="Arial" w:cs="Arial"/>
+          <w:lang w:val="es-PE"/>
+        </w:rPr>
+        <w:t>RegistrarUsuario_Vista</w:t>
+      </w:r>
+      <w:proofErr w:type="spellEnd"/>
     </w:p>
     <w:p>
       <w:pPr>
@@ -1423,8 +1466,17 @@
           <w:lang w:val="es-PE"/>
         </w:rPr>
         <w:tab/>
-        <w:t>Clase: Usuario_Modelo</w:t>
-      </w:r>
+        <w:t xml:space="preserve">Clase: </w:t>
+      </w:r>
+      <w:proofErr w:type="spellStart"/>
+      <w:r>
+        <w:rPr>
+          <w:rFonts w:ascii="Arial" w:eastAsia="Arial" w:hAnsi="Arial" w:cs="Arial"/>
+          <w:lang w:val="es-PE"/>
+        </w:rPr>
+        <w:t>Usuario_Modelo</w:t>
+      </w:r>
+      <w:proofErr w:type="spellEnd"/>
     </w:p>
     <w:p>
       <w:pPr>
@@ -1481,8 +1533,17 @@
           <w:lang w:val="es-PE"/>
         </w:rPr>
         <w:tab/>
-        <w:t>Clase: RegistrarUsuario_Presentador</w:t>
-      </w:r>
+        <w:t xml:space="preserve">Clase: </w:t>
+      </w:r>
+      <w:proofErr w:type="spellStart"/>
+      <w:r>
+        <w:rPr>
+          <w:rFonts w:ascii="Arial" w:eastAsia="Arial" w:hAnsi="Arial" w:cs="Arial"/>
+          <w:lang w:val="es-PE"/>
+        </w:rPr>
+        <w:t>RegistrarUsuario_Presentador</w:t>
+      </w:r>
+      <w:proofErr w:type="spellEnd"/>
     </w:p>
     <w:p>
       <w:pPr>
@@ -1532,8 +1593,17 @@
         </w:rPr>
         <w:lastRenderedPageBreak/>
         <w:tab/>
-        <w:t>Carpeta: Interactor</w:t>
-      </w:r>
+        <w:t xml:space="preserve">Carpeta: </w:t>
+      </w:r>
+      <w:proofErr w:type="spellStart"/>
+      <w:r>
+        <w:rPr>
+          <w:rFonts w:ascii="Arial" w:eastAsia="Arial" w:hAnsi="Arial" w:cs="Arial"/>
+          <w:lang w:val="es-PE"/>
+        </w:rPr>
+        <w:t>Interactor</w:t>
+      </w:r>
+      <w:proofErr w:type="spellEnd"/>
     </w:p>
     <w:p>
       <w:pPr>
@@ -1554,8 +1624,17 @@
           <w:lang w:val="es-PE"/>
         </w:rPr>
         <w:tab/>
-        <w:t>Clase: RegistarUsuario_Interactor</w:t>
-      </w:r>
+        <w:t xml:space="preserve">Clase: </w:t>
+      </w:r>
+      <w:proofErr w:type="spellStart"/>
+      <w:r>
+        <w:rPr>
+          <w:rFonts w:ascii="Arial" w:eastAsia="Arial" w:hAnsi="Arial" w:cs="Arial"/>
+          <w:lang w:val="es-PE"/>
+        </w:rPr>
+        <w:t>RegistarUsuario_Interactor</w:t>
+      </w:r>
+      <w:proofErr w:type="spellEnd"/>
     </w:p>
     <w:p>
       <w:pPr>
@@ -2305,6 +2384,7 @@
           <w:lang w:val="es-PE"/>
         </w:rPr>
       </w:pPr>
+      <w:proofErr w:type="spellStart"/>
       <w:r>
         <w:rPr>
           <w:rFonts w:ascii="Arial" w:eastAsia="Calibri" w:hAnsi="Arial" w:cs="Arial"/>
@@ -2312,7 +2392,17 @@
           <w:iCs/>
           <w:lang w:val="es-PE"/>
         </w:rPr>
-        <w:t>int contador = 4 + 10; // Inicialización del contador</w:t>
+        <w:t>int</w:t>
+      </w:r>
+      <w:proofErr w:type="spellEnd"/>
+      <w:r>
+        <w:rPr>
+          <w:rFonts w:ascii="Arial" w:eastAsia="Calibri" w:hAnsi="Arial" w:cs="Arial"/>
+          <w:i/>
+          <w:iCs/>
+          <w:lang w:val="es-PE"/>
+        </w:rPr>
+        <w:t xml:space="preserve"> contador = 4 + 10; // Inicialización del contador</w:t>
       </w:r>
     </w:p>
     <w:p>
@@ -2451,7 +2541,55 @@
           <w:rFonts w:ascii="Arial" w:eastAsia="Arial" w:hAnsi="Arial" w:cs="Arial"/>
           <w:lang w:val="es-PE"/>
         </w:rPr>
-        <w:t>Los nombres de las constantes deberán escribirse todo en mayúsculas con palabras separadas por subguion “_” y todas serán declaradas como private static final</w:t>
+        <w:t xml:space="preserve">Los nombres de las constantes deberán escribirse todo en mayúsculas con palabras separadas por </w:t>
+      </w:r>
+      <w:proofErr w:type="spellStart"/>
+      <w:r>
+        <w:rPr>
+          <w:rFonts w:ascii="Arial" w:eastAsia="Arial" w:hAnsi="Arial" w:cs="Arial"/>
+          <w:lang w:val="es-PE"/>
+        </w:rPr>
+        <w:t>subguion</w:t>
+      </w:r>
+      <w:proofErr w:type="spellEnd"/>
+      <w:r>
+        <w:rPr>
+          <w:rFonts w:ascii="Arial" w:eastAsia="Arial" w:hAnsi="Arial" w:cs="Arial"/>
+          <w:lang w:val="es-PE"/>
+        </w:rPr>
+        <w:t xml:space="preserve"> “_” y todas serán declaradas como </w:t>
+      </w:r>
+      <w:proofErr w:type="spellStart"/>
+      <w:r>
+        <w:rPr>
+          <w:rFonts w:ascii="Arial" w:eastAsia="Arial" w:hAnsi="Arial" w:cs="Arial"/>
+          <w:lang w:val="es-PE"/>
+        </w:rPr>
+        <w:t>private</w:t>
+      </w:r>
+      <w:proofErr w:type="spellEnd"/>
+      <w:r>
+        <w:rPr>
+          <w:rFonts w:ascii="Arial" w:eastAsia="Arial" w:hAnsi="Arial" w:cs="Arial"/>
+          <w:lang w:val="es-PE"/>
+        </w:rPr>
+        <w:t xml:space="preserve"> </w:t>
+      </w:r>
+      <w:proofErr w:type="spellStart"/>
+      <w:r>
+        <w:rPr>
+          <w:rFonts w:ascii="Arial" w:eastAsia="Arial" w:hAnsi="Arial" w:cs="Arial"/>
+          <w:lang w:val="es-PE"/>
+        </w:rPr>
+        <w:t>static</w:t>
+      </w:r>
+      <w:proofErr w:type="spellEnd"/>
+      <w:r>
+        <w:rPr>
+          <w:rFonts w:ascii="Arial" w:eastAsia="Arial" w:hAnsi="Arial" w:cs="Arial"/>
+          <w:lang w:val="es-PE"/>
+        </w:rPr>
+        <w:t xml:space="preserve"> final</w:t>
       </w:r>
       <w:r>
         <w:rPr>
@@ -2486,12 +2624,21 @@
           <w:lang w:val="en-US"/>
         </w:rPr>
       </w:pPr>
+      <w:proofErr w:type="spellStart"/>
       <w:r>
         <w:rPr>
           <w:rFonts w:ascii="Arial" w:eastAsia="Calibri" w:hAnsi="Arial" w:cs="Arial"/>
           <w:lang w:val="en-US"/>
         </w:rPr>
-        <w:t xml:space="preserve">Ejemplo: </w:t>
+        <w:t>Ejemplo</w:t>
+      </w:r>
+      <w:proofErr w:type="spellEnd"/>
+      <w:r>
+        <w:rPr>
+          <w:rFonts w:ascii="Arial" w:eastAsia="Calibri" w:hAnsi="Arial" w:cs="Arial"/>
+          <w:lang w:val="en-US"/>
+        </w:rPr>
+        <w:t xml:space="preserve">: </w:t>
       </w:r>
     </w:p>
     <w:p>
@@ -2527,8 +2674,17 @@
           <w:rFonts w:ascii="Arial" w:eastAsia="Calibri" w:hAnsi="Arial" w:cs="Arial"/>
           <w:lang w:val="en-US"/>
         </w:rPr>
-        <w:t>=7171;</w:t>
-      </w:r>
+        <w:t>=</w:t>
+      </w:r>
+      <w:proofErr w:type="gramStart"/>
+      <w:r>
+        <w:rPr>
+          <w:rFonts w:ascii="Arial" w:eastAsia="Calibri" w:hAnsi="Arial" w:cs="Arial"/>
+          <w:lang w:val="en-US"/>
+        </w:rPr>
+        <w:t>7171;</w:t>
+      </w:r>
+      <w:proofErr w:type="gramEnd"/>
     </w:p>
     <w:p>
       <w:pPr>
@@ -2564,6 +2720,7 @@
           <w:lang w:val="en-US"/>
         </w:rPr>
       </w:pPr>
+      <w:proofErr w:type="spellStart"/>
       <w:r>
         <w:rPr>
           <w:rFonts w:ascii="Arial" w:eastAsia="Calibri" w:hAnsi="Arial" w:cs="Arial"/>
@@ -2573,6 +2730,7 @@
         </w:rPr>
         <w:t>Metodos</w:t>
       </w:r>
+      <w:proofErr w:type="spellEnd"/>
     </w:p>
     <w:p>
       <w:pPr>
@@ -2641,7 +2799,23 @@
           <w:rFonts w:ascii="Arial" w:eastAsia="Arial" w:hAnsi="Arial" w:cs="Arial"/>
           <w:lang w:val="es-PE"/>
         </w:rPr>
-        <w:t>, a excepción de métodos que empiecen con la palabra “on”</w:t>
+        <w:t>, a excepción de métodos que empiecen con la palabra “</w:t>
+      </w:r>
+      <w:proofErr w:type="spellStart"/>
+      <w:r>
+        <w:rPr>
+          <w:rFonts w:ascii="Arial" w:eastAsia="Arial" w:hAnsi="Arial" w:cs="Arial"/>
+          <w:lang w:val="es-PE"/>
+        </w:rPr>
+        <w:t>on</w:t>
+      </w:r>
+      <w:proofErr w:type="spellEnd"/>
+      <w:r>
+        <w:rPr>
+          <w:rFonts w:ascii="Arial" w:eastAsia="Arial" w:hAnsi="Arial" w:cs="Arial"/>
+          <w:lang w:val="es-PE"/>
+        </w:rPr>
+        <w:t>”</w:t>
       </w:r>
       <w:r>
         <w:rPr>
@@ -2740,6 +2914,8 @@
           <w:lang w:val="es-PE"/>
         </w:rPr>
       </w:pPr>
+      <w:proofErr w:type="spellStart"/>
+      <w:proofErr w:type="gramStart"/>
       <w:r>
         <w:rPr>
           <w:rFonts w:ascii="Arial" w:eastAsia="Arial" w:hAnsi="Arial" w:cs="Arial"/>
@@ -2747,12 +2923,21 @@
         </w:rPr>
         <w:t>SaveUser</w:t>
       </w:r>
-      <w:r>
-        <w:rPr>
-          <w:rFonts w:ascii="Arial" w:eastAsia="Arial" w:hAnsi="Arial" w:cs="Arial"/>
-          <w:lang w:val="es-PE"/>
-        </w:rPr>
-        <w:t>()</w:t>
+      <w:proofErr w:type="spellEnd"/>
+      <w:r>
+        <w:rPr>
+          <w:rFonts w:ascii="Arial" w:eastAsia="Arial" w:hAnsi="Arial" w:cs="Arial"/>
+          <w:lang w:val="es-PE"/>
+        </w:rPr>
+        <w:t>(</w:t>
+      </w:r>
+      <w:proofErr w:type="gramEnd"/>
+      <w:r>
+        <w:rPr>
+          <w:rFonts w:ascii="Arial" w:eastAsia="Arial" w:hAnsi="Arial" w:cs="Arial"/>
+          <w:lang w:val="es-PE"/>
+        </w:rPr>
+        <w:t>)</w:t>
       </w:r>
     </w:p>
     <w:p>
@@ -2764,6 +2949,8 @@
           <w:lang w:val="es-PE"/>
         </w:rPr>
       </w:pPr>
+      <w:proofErr w:type="spellStart"/>
+      <w:proofErr w:type="gramStart"/>
       <w:r>
         <w:rPr>
           <w:rFonts w:ascii="Arial" w:eastAsia="Arial" w:hAnsi="Arial" w:cs="Arial"/>
@@ -2778,12 +2965,21 @@
         </w:rPr>
         <w:t>GetUserSuccessful</w:t>
       </w:r>
-      <w:r>
-        <w:rPr>
-          <w:rFonts w:ascii="Arial" w:eastAsia="Arial" w:hAnsi="Arial" w:cs="Arial"/>
-          <w:lang w:val="es-PE"/>
-        </w:rPr>
-        <w:t>()</w:t>
+      <w:proofErr w:type="spellEnd"/>
+      <w:r>
+        <w:rPr>
+          <w:rFonts w:ascii="Arial" w:eastAsia="Arial" w:hAnsi="Arial" w:cs="Arial"/>
+          <w:lang w:val="es-PE"/>
+        </w:rPr>
+        <w:t>(</w:t>
+      </w:r>
+      <w:proofErr w:type="gramEnd"/>
+      <w:r>
+        <w:rPr>
+          <w:rFonts w:ascii="Arial" w:eastAsia="Arial" w:hAnsi="Arial" w:cs="Arial"/>
+          <w:lang w:val="es-PE"/>
+        </w:rPr>
+        <w:t>)</w:t>
       </w:r>
     </w:p>
     <w:p>
@@ -2833,6 +3029,8 @@
           <w:lang w:val="es-PE"/>
         </w:rPr>
       </w:pPr>
+      <w:proofErr w:type="spellStart"/>
+      <w:proofErr w:type="gramStart"/>
       <w:r>
         <w:rPr>
           <w:rFonts w:ascii="Arial" w:eastAsia="Arial" w:hAnsi="Arial" w:cs="Arial"/>
@@ -2840,12 +3038,21 @@
         </w:rPr>
         <w:t>Saveuser</w:t>
       </w:r>
-      <w:r>
-        <w:rPr>
-          <w:rFonts w:ascii="Arial" w:eastAsia="Arial" w:hAnsi="Arial" w:cs="Arial"/>
-          <w:lang w:val="es-PE"/>
-        </w:rPr>
-        <w:t>()</w:t>
+      <w:proofErr w:type="spellEnd"/>
+      <w:r>
+        <w:rPr>
+          <w:rFonts w:ascii="Arial" w:eastAsia="Arial" w:hAnsi="Arial" w:cs="Arial"/>
+          <w:lang w:val="es-PE"/>
+        </w:rPr>
+        <w:t>(</w:t>
+      </w:r>
+      <w:proofErr w:type="gramEnd"/>
+      <w:r>
+        <w:rPr>
+          <w:rFonts w:ascii="Arial" w:eastAsia="Arial" w:hAnsi="Arial" w:cs="Arial"/>
+          <w:lang w:val="es-PE"/>
+        </w:rPr>
+        <w:t>)</w:t>
       </w:r>
     </w:p>
     <w:p>
@@ -2948,6 +3155,7 @@
         </w:rPr>
         <w:t xml:space="preserve"> a excepción de “</w:t>
       </w:r>
+      <w:proofErr w:type="spellStart"/>
       <w:r>
         <w:rPr>
           <w:rFonts w:ascii="Arial" w:eastAsia="Arial" w:hAnsi="Arial" w:cs="Arial"/>
@@ -2960,8 +3168,17 @@
           <w:rFonts w:ascii="Arial" w:eastAsia="Arial" w:hAnsi="Arial" w:cs="Arial"/>
           <w:lang w:val="es-PE"/>
         </w:rPr>
-        <w:t>tn”, “</w:t>
-      </w:r>
+        <w:t>tn</w:t>
+      </w:r>
+      <w:proofErr w:type="spellEnd"/>
+      <w:r>
+        <w:rPr>
+          <w:rFonts w:ascii="Arial" w:eastAsia="Arial" w:hAnsi="Arial" w:cs="Arial"/>
+          <w:lang w:val="es-PE"/>
+        </w:rPr>
+        <w:t>”, “</w:t>
+      </w:r>
+      <w:proofErr w:type="spellStart"/>
       <w:r>
         <w:rPr>
           <w:rFonts w:ascii="Arial" w:eastAsia="Arial" w:hAnsi="Arial" w:cs="Arial"/>
@@ -2974,8 +3191,17 @@
           <w:rFonts w:ascii="Arial" w:eastAsia="Arial" w:hAnsi="Arial" w:cs="Arial"/>
           <w:lang w:val="es-PE"/>
         </w:rPr>
-        <w:t>xt” y “</w:t>
-      </w:r>
+        <w:t>xt</w:t>
+      </w:r>
+      <w:proofErr w:type="spellEnd"/>
+      <w:r>
+        <w:rPr>
+          <w:rFonts w:ascii="Arial" w:eastAsia="Arial" w:hAnsi="Arial" w:cs="Arial"/>
+          <w:lang w:val="es-PE"/>
+        </w:rPr>
+        <w:t>” y “</w:t>
+      </w:r>
+      <w:proofErr w:type="spellStart"/>
       <w:r>
         <w:rPr>
           <w:rFonts w:ascii="Arial" w:eastAsia="Arial" w:hAnsi="Arial" w:cs="Arial"/>
@@ -2988,7 +3214,15 @@
           <w:rFonts w:ascii="Arial" w:eastAsia="Arial" w:hAnsi="Arial" w:cs="Arial"/>
           <w:lang w:val="es-PE"/>
         </w:rPr>
-        <w:t>bl”</w:t>
+        <w:t>bl</w:t>
+      </w:r>
+      <w:proofErr w:type="spellEnd"/>
+      <w:r>
+        <w:rPr>
+          <w:rFonts w:ascii="Arial" w:eastAsia="Arial" w:hAnsi="Arial" w:cs="Arial"/>
+          <w:lang w:val="es-PE"/>
+        </w:rPr>
+        <w:t>”</w:t>
       </w:r>
       <w:r>
         <w:rPr>
@@ -3053,7 +3287,37 @@
           <w:rFonts w:ascii="Arial" w:eastAsia="Arial" w:hAnsi="Arial" w:cs="Arial"/>
           <w:lang w:val="es-PE"/>
         </w:rPr>
-        <w:t xml:space="preserve"> por un subguion “_”</w:t>
+        <w:t xml:space="preserve"> por un </w:t>
+      </w:r>
+      <w:proofErr w:type="spellStart"/>
+      <w:r>
+        <w:rPr>
+          <w:rFonts w:ascii="Arial" w:eastAsia="Arial" w:hAnsi="Arial" w:cs="Arial"/>
+          <w:lang w:val="es-PE"/>
+        </w:rPr>
+        <w:t>sub</w:t>
+      </w:r>
+      <w:r>
+        <w:rPr>
+          <w:rFonts w:ascii="Arial" w:eastAsia="Arial" w:hAnsi="Arial" w:cs="Arial"/>
+          <w:lang w:val="es-PE"/>
+        </w:rPr>
+        <w:t>-</w:t>
+      </w:r>
+      <w:r>
+        <w:rPr>
+          <w:rFonts w:ascii="Arial" w:eastAsia="Arial" w:hAnsi="Arial" w:cs="Arial"/>
+          <w:lang w:val="es-PE"/>
+        </w:rPr>
+        <w:t>guion</w:t>
+      </w:r>
+      <w:proofErr w:type="spellEnd"/>
+      <w:r>
+        <w:rPr>
+          <w:rFonts w:ascii="Arial" w:eastAsia="Arial" w:hAnsi="Arial" w:cs="Arial"/>
+          <w:lang w:val="es-PE"/>
+        </w:rPr>
+        <w:t xml:space="preserve"> “_”</w:t>
       </w:r>
       <w:r>
         <w:rPr>
@@ -3129,6 +3393,7 @@
           <w:lang w:val="es-PE"/>
         </w:rPr>
       </w:pPr>
+      <w:proofErr w:type="spellStart"/>
       <w:r>
         <w:rPr>
           <w:rFonts w:ascii="Arial" w:eastAsia="Arial" w:hAnsi="Arial" w:cs="Arial"/>
@@ -3150,6 +3415,7 @@
         </w:rPr>
         <w:t>_Cupon</w:t>
       </w:r>
+      <w:proofErr w:type="spellEnd"/>
     </w:p>
     <w:p>
       <w:pPr>
@@ -3190,7 +3456,31 @@
           <w:rFonts w:ascii="Arial" w:eastAsia="Arial" w:hAnsi="Arial" w:cs="Arial"/>
           <w:lang w:val="es-PE"/>
         </w:rPr>
-        <w:t>IC, IDc, I</w:t>
+        <w:t xml:space="preserve">IC, </w:t>
+      </w:r>
+      <w:proofErr w:type="spellStart"/>
+      <w:r>
+        <w:rPr>
+          <w:rFonts w:ascii="Arial" w:eastAsia="Arial" w:hAnsi="Arial" w:cs="Arial"/>
+          <w:lang w:val="es-PE"/>
+        </w:rPr>
+        <w:t>IDc</w:t>
+      </w:r>
+      <w:proofErr w:type="spellEnd"/>
+      <w:r>
+        <w:rPr>
+          <w:rFonts w:ascii="Arial" w:eastAsia="Arial" w:hAnsi="Arial" w:cs="Arial"/>
+          <w:lang w:val="es-PE"/>
+        </w:rPr>
+        <w:t xml:space="preserve">, </w:t>
+      </w:r>
+      <w:proofErr w:type="spellStart"/>
+      <w:r>
+        <w:rPr>
+          <w:rFonts w:ascii="Arial" w:eastAsia="Arial" w:hAnsi="Arial" w:cs="Arial"/>
+          <w:lang w:val="es-PE"/>
+        </w:rPr>
+        <w:t>I</w:t>
       </w:r>
       <w:r>
         <w:rPr>
@@ -3206,6 +3496,7 @@
         </w:rPr>
         <w:t>_Cupon</w:t>
       </w:r>
+      <w:proofErr w:type="spellEnd"/>
     </w:p>
     <w:p>
       <w:pPr>
@@ -3339,13 +3630,23 @@
           <w:lang w:val="es-PE"/>
         </w:rPr>
       </w:pPr>
-      <w:r>
-        <w:rPr>
-          <w:rFonts w:ascii="Arial" w:eastAsia="Arial" w:hAnsi="Arial" w:cs="Arial"/>
-          <w:lang w:val="es-PE"/>
-        </w:rPr>
-        <w:t xml:space="preserve">int </w:t>
-      </w:r>
+      <w:proofErr w:type="spellStart"/>
+      <w:r>
+        <w:rPr>
+          <w:rFonts w:ascii="Arial" w:eastAsia="Arial" w:hAnsi="Arial" w:cs="Arial"/>
+          <w:lang w:val="es-PE"/>
+        </w:rPr>
+        <w:t>int</w:t>
+      </w:r>
+      <w:proofErr w:type="spellEnd"/>
+      <w:r>
+        <w:rPr>
+          <w:rFonts w:ascii="Arial" w:eastAsia="Arial" w:hAnsi="Arial" w:cs="Arial"/>
+          <w:lang w:val="es-PE"/>
+        </w:rPr>
+        <w:t xml:space="preserve"> </w:t>
+      </w:r>
+      <w:proofErr w:type="spellStart"/>
       <w:r>
         <w:rPr>
           <w:rFonts w:ascii="Arial" w:eastAsia="Arial" w:hAnsi="Arial" w:cs="Arial"/>
@@ -3372,7 +3673,15 @@
           <w:rFonts w:ascii="Arial" w:eastAsia="Arial" w:hAnsi="Arial" w:cs="Arial"/>
           <w:lang w:val="es-PE"/>
         </w:rPr>
-        <w:t xml:space="preserve">Unidad; </w:t>
+        <w:t>Unidad</w:t>
+      </w:r>
+      <w:proofErr w:type="spellEnd"/>
+      <w:r>
+        <w:rPr>
+          <w:rFonts w:ascii="Arial" w:eastAsia="Arial" w:hAnsi="Arial" w:cs="Arial"/>
+          <w:lang w:val="es-PE"/>
+        </w:rPr>
+        <w:t xml:space="preserve">; </w:t>
       </w:r>
     </w:p>
     <w:p>
@@ -3387,13 +3696,31 @@
           <w:lang w:val="es-PE"/>
         </w:rPr>
       </w:pPr>
-      <w:r>
-        <w:rPr>
-          <w:rFonts w:ascii="Arial" w:eastAsia="Arial" w:hAnsi="Arial" w:cs="Arial"/>
-          <w:lang w:val="es-PE"/>
-        </w:rPr>
-        <w:t xml:space="preserve">EditText TxtCorreo_Electronico </w:t>
-      </w:r>
+      <w:proofErr w:type="spellStart"/>
+      <w:r>
+        <w:rPr>
+          <w:rFonts w:ascii="Arial" w:eastAsia="Arial" w:hAnsi="Arial" w:cs="Arial"/>
+          <w:lang w:val="es-PE"/>
+        </w:rPr>
+        <w:t>EditText</w:t>
+      </w:r>
+      <w:proofErr w:type="spellEnd"/>
+      <w:r>
+        <w:rPr>
+          <w:rFonts w:ascii="Arial" w:eastAsia="Arial" w:hAnsi="Arial" w:cs="Arial"/>
+          <w:lang w:val="es-PE"/>
+        </w:rPr>
+        <w:t xml:space="preserve"> </w:t>
+      </w:r>
+      <w:proofErr w:type="spellStart"/>
+      <w:r>
+        <w:rPr>
+          <w:rFonts w:ascii="Arial" w:eastAsia="Arial" w:hAnsi="Arial" w:cs="Arial"/>
+          <w:lang w:val="es-PE"/>
+        </w:rPr>
+        <w:t>TxtCorreo_Electronico</w:t>
+      </w:r>
+      <w:proofErr w:type="spellEnd"/>
       <w:r>
         <w:rPr>
           <w:rFonts w:ascii="Arial" w:eastAsia="Arial" w:hAnsi="Arial" w:cs="Arial"/>
@@ -3490,13 +3817,23 @@
           <w:lang w:val="es-PE"/>
         </w:rPr>
       </w:pPr>
-      <w:r>
-        <w:rPr>
-          <w:rFonts w:ascii="Arial" w:eastAsia="Arial" w:hAnsi="Arial" w:cs="Arial"/>
-          <w:lang w:val="es-PE"/>
-        </w:rPr>
-        <w:t xml:space="preserve">int </w:t>
-      </w:r>
+      <w:proofErr w:type="spellStart"/>
+      <w:r>
+        <w:rPr>
+          <w:rFonts w:ascii="Arial" w:eastAsia="Arial" w:hAnsi="Arial" w:cs="Arial"/>
+          <w:lang w:val="es-PE"/>
+        </w:rPr>
+        <w:t>int</w:t>
+      </w:r>
+      <w:proofErr w:type="spellEnd"/>
+      <w:r>
+        <w:rPr>
+          <w:rFonts w:ascii="Arial" w:eastAsia="Arial" w:hAnsi="Arial" w:cs="Arial"/>
+          <w:lang w:val="es-PE"/>
+        </w:rPr>
+        <w:t xml:space="preserve"> </w:t>
+      </w:r>
+      <w:proofErr w:type="spellStart"/>
       <w:r>
         <w:rPr>
           <w:rFonts w:ascii="Arial" w:eastAsia="Arial" w:hAnsi="Arial" w:cs="Arial"/>
@@ -3523,7 +3860,15 @@
           <w:rFonts w:ascii="Arial" w:eastAsia="Arial" w:hAnsi="Arial" w:cs="Arial"/>
           <w:lang w:val="es-PE"/>
         </w:rPr>
-        <w:t>Unidad = 1;</w:t>
+        <w:t>Unidad</w:t>
+      </w:r>
+      <w:proofErr w:type="spellEnd"/>
+      <w:r>
+        <w:rPr>
+          <w:rFonts w:ascii="Arial" w:eastAsia="Arial" w:hAnsi="Arial" w:cs="Arial"/>
+          <w:lang w:val="es-PE"/>
+        </w:rPr>
+        <w:t xml:space="preserve"> = 1;</w:t>
       </w:r>
     </w:p>
     <w:p>
@@ -3538,12 +3883,30 @@
           <w:lang w:val="es-PE"/>
         </w:rPr>
       </w:pPr>
-      <w:r>
-        <w:rPr>
-          <w:rFonts w:ascii="Arial" w:eastAsia="Arial" w:hAnsi="Arial" w:cs="Arial"/>
-          <w:lang w:val="es-PE"/>
-        </w:rPr>
-        <w:t xml:space="preserve">String[] </w:t>
+      <w:proofErr w:type="spellStart"/>
+      <w:proofErr w:type="gramStart"/>
+      <w:r>
+        <w:rPr>
+          <w:rFonts w:ascii="Arial" w:eastAsia="Arial" w:hAnsi="Arial" w:cs="Arial"/>
+          <w:lang w:val="es-PE"/>
+        </w:rPr>
+        <w:t>String</w:t>
+      </w:r>
+      <w:proofErr w:type="spellEnd"/>
+      <w:r>
+        <w:rPr>
+          <w:rFonts w:ascii="Arial" w:eastAsia="Arial" w:hAnsi="Arial" w:cs="Arial"/>
+          <w:lang w:val="es-PE"/>
+        </w:rPr>
+        <w:t>[</w:t>
+      </w:r>
+      <w:proofErr w:type="gramEnd"/>
+      <w:r>
+        <w:rPr>
+          <w:rFonts w:ascii="Arial" w:eastAsia="Arial" w:hAnsi="Arial" w:cs="Arial"/>
+          <w:lang w:val="es-PE"/>
+        </w:rPr>
+        <w:t xml:space="preserve">] </w:t>
       </w:r>
       <w:r>
         <w:rPr>
@@ -3639,6 +4002,7 @@
         </w:rPr>
         <w:t xml:space="preserve">En el comienzo de los bloques. La única excepción es el bucle </w:t>
       </w:r>
+      <w:proofErr w:type="spellStart"/>
       <w:r>
         <w:rPr>
           <w:rFonts w:ascii="Arial" w:eastAsia="Arial" w:hAnsi="Arial" w:cs="Arial"/>
@@ -3648,6 +4012,7 @@
         </w:rPr>
         <w:t>for</w:t>
       </w:r>
+      <w:proofErr w:type="spellEnd"/>
       <w:r>
         <w:rPr>
           <w:rFonts w:ascii="Arial" w:eastAsia="Arial" w:hAnsi="Arial" w:cs="Arial"/>
@@ -3695,12 +4060,21 @@
           <w:lang w:val="en-US"/>
         </w:rPr>
       </w:pPr>
+      <w:proofErr w:type="spellStart"/>
       <w:r>
         <w:rPr>
           <w:rFonts w:ascii="Arial" w:eastAsia="Arial" w:hAnsi="Arial" w:cs="Arial"/>
           <w:lang w:val="en-US"/>
         </w:rPr>
-        <w:t>Ejemplo:</w:t>
+        <w:t>Ejemplo</w:t>
+      </w:r>
+      <w:proofErr w:type="spellEnd"/>
+      <w:r>
+        <w:rPr>
+          <w:rFonts w:ascii="Arial" w:eastAsia="Arial" w:hAnsi="Arial" w:cs="Arial"/>
+          <w:lang w:val="en-US"/>
+        </w:rPr>
+        <w:t>:</w:t>
       </w:r>
     </w:p>
     <w:p>
@@ -3720,7 +4094,55 @@
           <w:rFonts w:ascii="Arial" w:eastAsia="Arial" w:hAnsi="Arial" w:cs="Arial"/>
           <w:lang w:val="en-US"/>
         </w:rPr>
-        <w:t xml:space="preserve">for (int i=0; contador&lt;10; i++) </w:t>
+        <w:t xml:space="preserve">for (int </w:t>
+      </w:r>
+      <w:proofErr w:type="spellStart"/>
+      <w:r>
+        <w:rPr>
+          <w:rFonts w:ascii="Arial" w:eastAsia="Arial" w:hAnsi="Arial" w:cs="Arial"/>
+          <w:lang w:val="en-US"/>
+        </w:rPr>
+        <w:t>i</w:t>
+      </w:r>
+      <w:proofErr w:type="spellEnd"/>
+      <w:r>
+        <w:rPr>
+          <w:rFonts w:ascii="Arial" w:eastAsia="Arial" w:hAnsi="Arial" w:cs="Arial"/>
+          <w:lang w:val="en-US"/>
+        </w:rPr>
+        <w:t xml:space="preserve">=0; </w:t>
+      </w:r>
+      <w:proofErr w:type="spellStart"/>
+      <w:r>
+        <w:rPr>
+          <w:rFonts w:ascii="Arial" w:eastAsia="Arial" w:hAnsi="Arial" w:cs="Arial"/>
+          <w:lang w:val="en-US"/>
+        </w:rPr>
+        <w:t>contador</w:t>
+      </w:r>
+      <w:proofErr w:type="spellEnd"/>
+      <w:r>
+        <w:rPr>
+          <w:rFonts w:ascii="Arial" w:eastAsia="Arial" w:hAnsi="Arial" w:cs="Arial"/>
+          <w:lang w:val="en-US"/>
+        </w:rPr>
+        <w:t xml:space="preserve">&lt;10; </w:t>
+      </w:r>
+      <w:proofErr w:type="spellStart"/>
+      <w:r>
+        <w:rPr>
+          <w:rFonts w:ascii="Arial" w:eastAsia="Arial" w:hAnsi="Arial" w:cs="Arial"/>
+          <w:lang w:val="en-US"/>
+        </w:rPr>
+        <w:t>i</w:t>
+      </w:r>
+      <w:proofErr w:type="spellEnd"/>
+      <w:r>
+        <w:rPr>
+          <w:rFonts w:ascii="Arial" w:eastAsia="Arial" w:hAnsi="Arial" w:cs="Arial"/>
+          <w:lang w:val="en-US"/>
+        </w:rPr>
+        <w:t xml:space="preserve">++) </w:t>
       </w:r>
     </w:p>
     <w:p>
@@ -3838,12 +4260,21 @@
           <w:lang w:val="es-PE"/>
         </w:rPr>
       </w:pPr>
-      <w:r>
-        <w:rPr>
-          <w:rFonts w:ascii="Arial" w:eastAsia="Arial" w:hAnsi="Arial" w:cs="Arial"/>
-          <w:lang w:val="es-PE"/>
-        </w:rPr>
-        <w:t xml:space="preserve">int </w:t>
+      <w:proofErr w:type="spellStart"/>
+      <w:r>
+        <w:rPr>
+          <w:rFonts w:ascii="Arial" w:eastAsia="Arial" w:hAnsi="Arial" w:cs="Arial"/>
+          <w:lang w:val="es-PE"/>
+        </w:rPr>
+        <w:t>int</w:t>
+      </w:r>
+      <w:proofErr w:type="spellEnd"/>
+      <w:r>
+        <w:rPr>
+          <w:rFonts w:ascii="Arial" w:eastAsia="Arial" w:hAnsi="Arial" w:cs="Arial"/>
+          <w:lang w:val="es-PE"/>
+        </w:rPr>
+        <w:t xml:space="preserve"> </w:t>
       </w:r>
       <w:r>
         <w:rPr>
@@ -3872,13 +4303,40 @@
           <w:lang w:val="es-PE"/>
         </w:rPr>
       </w:pPr>
-      <w:r>
-        <w:rPr>
-          <w:rFonts w:ascii="Arial" w:eastAsia="Arial" w:hAnsi="Arial" w:cs="Arial"/>
-          <w:lang w:val="es-PE"/>
-        </w:rPr>
-        <w:t xml:space="preserve">public void </w:t>
-      </w:r>
+      <w:proofErr w:type="spellStart"/>
+      <w:r>
+        <w:rPr>
+          <w:rFonts w:ascii="Arial" w:eastAsia="Arial" w:hAnsi="Arial" w:cs="Arial"/>
+          <w:lang w:val="es-PE"/>
+        </w:rPr>
+        <w:t>public</w:t>
+      </w:r>
+      <w:proofErr w:type="spellEnd"/>
+      <w:r>
+        <w:rPr>
+          <w:rFonts w:ascii="Arial" w:eastAsia="Arial" w:hAnsi="Arial" w:cs="Arial"/>
+          <w:lang w:val="es-PE"/>
+        </w:rPr>
+        <w:t xml:space="preserve"> </w:t>
+      </w:r>
+      <w:proofErr w:type="spellStart"/>
+      <w:r>
+        <w:rPr>
+          <w:rFonts w:ascii="Arial" w:eastAsia="Arial" w:hAnsi="Arial" w:cs="Arial"/>
+          <w:lang w:val="es-PE"/>
+        </w:rPr>
+        <w:t>void</w:t>
+      </w:r>
+      <w:proofErr w:type="spellEnd"/>
+      <w:r>
+        <w:rPr>
+          <w:rFonts w:ascii="Arial" w:eastAsia="Arial" w:hAnsi="Arial" w:cs="Arial"/>
+          <w:lang w:val="es-PE"/>
+        </w:rPr>
+        <w:t xml:space="preserve"> </w:t>
+      </w:r>
+      <w:proofErr w:type="spellStart"/>
+      <w:proofErr w:type="gramStart"/>
       <w:r>
         <w:rPr>
           <w:rFonts w:ascii="Arial" w:eastAsia="Arial" w:hAnsi="Arial" w:cs="Arial"/>
@@ -3886,12 +4344,21 @@
         </w:rPr>
         <w:t>Method</w:t>
       </w:r>
-      <w:r>
-        <w:rPr>
-          <w:rFonts w:ascii="Arial" w:eastAsia="Arial" w:hAnsi="Arial" w:cs="Arial"/>
-          <w:lang w:val="es-PE"/>
-        </w:rPr>
-        <w:t xml:space="preserve">() </w:t>
+      <w:proofErr w:type="spellEnd"/>
+      <w:r>
+        <w:rPr>
+          <w:rFonts w:ascii="Arial" w:eastAsia="Arial" w:hAnsi="Arial" w:cs="Arial"/>
+          <w:lang w:val="es-PE"/>
+        </w:rPr>
+        <w:t>(</w:t>
+      </w:r>
+      <w:proofErr w:type="gramEnd"/>
+      <w:r>
+        <w:rPr>
+          <w:rFonts w:ascii="Arial" w:eastAsia="Arial" w:hAnsi="Arial" w:cs="Arial"/>
+          <w:lang w:val="es-PE"/>
+        </w:rPr>
+        <w:t xml:space="preserve">) </w:t>
       </w:r>
     </w:p>
     <w:p>
@@ -3926,12 +4393,37 @@
           <w:lang w:val="es-PE"/>
         </w:rPr>
       </w:pPr>
-      <w:r>
-        <w:rPr>
-          <w:rFonts w:ascii="Arial" w:eastAsia="Arial" w:hAnsi="Arial" w:cs="Arial"/>
-          <w:lang w:val="es-PE"/>
-        </w:rPr>
-        <w:t xml:space="preserve">if (condicion) </w:t>
+      <w:proofErr w:type="spellStart"/>
+      <w:r>
+        <w:rPr>
+          <w:rFonts w:ascii="Arial" w:eastAsia="Arial" w:hAnsi="Arial" w:cs="Arial"/>
+          <w:lang w:val="es-PE"/>
+        </w:rPr>
+        <w:t>if</w:t>
+      </w:r>
+      <w:proofErr w:type="spellEnd"/>
+      <w:r>
+        <w:rPr>
+          <w:rFonts w:ascii="Arial" w:eastAsia="Arial" w:hAnsi="Arial" w:cs="Arial"/>
+          <w:lang w:val="es-PE"/>
+        </w:rPr>
+        <w:t xml:space="preserve"> (</w:t>
+      </w:r>
+      <w:proofErr w:type="spellStart"/>
+      <w:r>
+        <w:rPr>
+          <w:rFonts w:ascii="Arial" w:eastAsia="Arial" w:hAnsi="Arial" w:cs="Arial"/>
+          <w:lang w:val="es-PE"/>
+        </w:rPr>
+        <w:t>condicion</w:t>
+      </w:r>
+      <w:proofErr w:type="spellEnd"/>
+      <w:r>
+        <w:rPr>
+          <w:rFonts w:ascii="Arial" w:eastAsia="Arial" w:hAnsi="Arial" w:cs="Arial"/>
+          <w:lang w:val="es-PE"/>
+        </w:rPr>
+        <w:t xml:space="preserve">) </w:t>
       </w:r>
     </w:p>
     <w:p>
@@ -3994,12 +4486,21 @@
         </w:rPr>
         <w:tab/>
       </w:r>
-      <w:r>
-        <w:rPr>
-          <w:rFonts w:ascii="Arial" w:eastAsia="Arial" w:hAnsi="Arial" w:cs="Arial"/>
-          <w:lang w:val="es-PE"/>
-        </w:rPr>
-        <w:t xml:space="preserve">int </w:t>
+      <w:proofErr w:type="spellStart"/>
+      <w:r>
+        <w:rPr>
+          <w:rFonts w:ascii="Arial" w:eastAsia="Arial" w:hAnsi="Arial" w:cs="Arial"/>
+          <w:lang w:val="es-PE"/>
+        </w:rPr>
+        <w:t>int</w:t>
+      </w:r>
+      <w:proofErr w:type="spellEnd"/>
+      <w:r>
+        <w:rPr>
+          <w:rFonts w:ascii="Arial" w:eastAsia="Arial" w:hAnsi="Arial" w:cs="Arial"/>
+          <w:lang w:val="es-PE"/>
+        </w:rPr>
+        <w:t xml:space="preserve"> </w:t>
       </w:r>
       <w:r>
         <w:rPr>
@@ -4013,8 +4514,17 @@
           <w:rFonts w:ascii="Arial" w:eastAsia="Arial" w:hAnsi="Arial" w:cs="Arial"/>
           <w:lang w:val="es-PE"/>
         </w:rPr>
-        <w:t>ontador = 2; // ¡¡ EVITAR !!</w:t>
-      </w:r>
+        <w:t xml:space="preserve">ontador = 2; // ¡¡ </w:t>
+      </w:r>
+      <w:proofErr w:type="gramStart"/>
+      <w:r>
+        <w:rPr>
+          <w:rFonts w:ascii="Arial" w:eastAsia="Arial" w:hAnsi="Arial" w:cs="Arial"/>
+          <w:lang w:val="es-PE"/>
+        </w:rPr>
+        <w:t>EVITAR !!</w:t>
+      </w:r>
+      <w:proofErr w:type="gramEnd"/>
     </w:p>
     <w:p>
       <w:pPr>
@@ -4436,7 +4946,23 @@
           <w:rFonts w:ascii="Arial" w:eastAsia="Arial" w:hAnsi="Arial" w:cs="Arial"/>
           <w:lang w:val="en-US"/>
         </w:rPr>
-        <w:t>public classe ClaseEjemplo extends Object {</w:t>
+        <w:t xml:space="preserve">public class </w:t>
+      </w:r>
+      <w:proofErr w:type="spellStart"/>
+      <w:r>
+        <w:rPr>
+          <w:rFonts w:ascii="Arial" w:eastAsia="Arial" w:hAnsi="Arial" w:cs="Arial"/>
+          <w:lang w:val="en-US"/>
+        </w:rPr>
+        <w:t>ClaseEjemplo</w:t>
+      </w:r>
+      <w:proofErr w:type="spellEnd"/>
+      <w:r>
+        <w:rPr>
+          <w:rFonts w:ascii="Arial" w:eastAsia="Arial" w:hAnsi="Arial" w:cs="Arial"/>
+          <w:lang w:val="en-US"/>
+        </w:rPr>
+        <w:t xml:space="preserve"> extends Object {</w:t>
       </w:r>
     </w:p>
     <w:p>
@@ -4451,12 +4977,21 @@
           <w:lang w:val="es-PE"/>
         </w:rPr>
       </w:pPr>
-      <w:r>
-        <w:rPr>
-          <w:rFonts w:ascii="Arial" w:eastAsia="Arial" w:hAnsi="Arial" w:cs="Arial"/>
-          <w:lang w:val="es-PE"/>
-        </w:rPr>
-        <w:t xml:space="preserve">int </w:t>
+      <w:proofErr w:type="spellStart"/>
+      <w:r>
+        <w:rPr>
+          <w:rFonts w:ascii="Arial" w:eastAsia="Arial" w:hAnsi="Arial" w:cs="Arial"/>
+          <w:lang w:val="es-PE"/>
+        </w:rPr>
+        <w:t>int</w:t>
+      </w:r>
+      <w:proofErr w:type="spellEnd"/>
+      <w:r>
+        <w:rPr>
+          <w:rFonts w:ascii="Arial" w:eastAsia="Arial" w:hAnsi="Arial" w:cs="Arial"/>
+          <w:lang w:val="es-PE"/>
+        </w:rPr>
+        <w:t xml:space="preserve"> </w:t>
       </w:r>
       <w:r>
         <w:rPr>
@@ -4499,12 +5034,21 @@
           <w:lang w:val="es-PE"/>
         </w:rPr>
       </w:pPr>
-      <w:r>
-        <w:rPr>
-          <w:rFonts w:ascii="Arial" w:eastAsia="Arial" w:hAnsi="Arial" w:cs="Arial"/>
-          <w:lang w:val="es-PE"/>
-        </w:rPr>
-        <w:t xml:space="preserve">int </w:t>
+      <w:proofErr w:type="spellStart"/>
+      <w:r>
+        <w:rPr>
+          <w:rFonts w:ascii="Arial" w:eastAsia="Arial" w:hAnsi="Arial" w:cs="Arial"/>
+          <w:lang w:val="es-PE"/>
+        </w:rPr>
+        <w:t>int</w:t>
+      </w:r>
+      <w:proofErr w:type="spellEnd"/>
+      <w:r>
+        <w:rPr>
+          <w:rFonts w:ascii="Arial" w:eastAsia="Arial" w:hAnsi="Arial" w:cs="Arial"/>
+          <w:lang w:val="es-PE"/>
+        </w:rPr>
+        <w:t xml:space="preserve"> </w:t>
       </w:r>
       <w:r>
         <w:rPr>
@@ -4557,12 +5101,46 @@
           <w:lang w:val="es-PE"/>
         </w:rPr>
       </w:pPr>
-      <w:r>
-        <w:rPr>
-          <w:rFonts w:ascii="Arial" w:eastAsia="Arial" w:hAnsi="Arial" w:cs="Arial"/>
-          <w:lang w:val="es-PE"/>
-        </w:rPr>
-        <w:t>public ClaseEjemplo() {</w:t>
+      <w:proofErr w:type="spellStart"/>
+      <w:r>
+        <w:rPr>
+          <w:rFonts w:ascii="Arial" w:eastAsia="Arial" w:hAnsi="Arial" w:cs="Arial"/>
+          <w:lang w:val="es-PE"/>
+        </w:rPr>
+        <w:t>public</w:t>
+      </w:r>
+      <w:proofErr w:type="spellEnd"/>
+      <w:r>
+        <w:rPr>
+          <w:rFonts w:ascii="Arial" w:eastAsia="Arial" w:hAnsi="Arial" w:cs="Arial"/>
+          <w:lang w:val="es-PE"/>
+        </w:rPr>
+        <w:t xml:space="preserve"> </w:t>
+      </w:r>
+      <w:proofErr w:type="spellStart"/>
+      <w:proofErr w:type="gramStart"/>
+      <w:r>
+        <w:rPr>
+          <w:rFonts w:ascii="Arial" w:eastAsia="Arial" w:hAnsi="Arial" w:cs="Arial"/>
+          <w:lang w:val="es-PE"/>
+        </w:rPr>
+        <w:t>ClaseEjemplo</w:t>
+      </w:r>
+      <w:proofErr w:type="spellEnd"/>
+      <w:r>
+        <w:rPr>
+          <w:rFonts w:ascii="Arial" w:eastAsia="Arial" w:hAnsi="Arial" w:cs="Arial"/>
+          <w:lang w:val="es-PE"/>
+        </w:rPr>
+        <w:t>(</w:t>
+      </w:r>
+      <w:proofErr w:type="gramEnd"/>
+      <w:r>
+        <w:rPr>
+          <w:rFonts w:ascii="Arial" w:eastAsia="Arial" w:hAnsi="Arial" w:cs="Arial"/>
+          <w:lang w:val="es-PE"/>
+        </w:rPr>
+        <w:t>) {</w:t>
       </w:r>
     </w:p>
     <w:p>
@@ -4840,6 +5418,7 @@
           <w:lang w:val="en-US"/>
         </w:rPr>
       </w:pPr>
+      <w:proofErr w:type="spellStart"/>
       <w:r>
         <w:rPr>
           <w:rFonts w:ascii="Arial" w:eastAsia="Calibri" w:hAnsi="Arial" w:cs="Arial"/>
@@ -4849,7 +5428,19 @@
           <w:iCs/>
           <w:lang w:val="en-US"/>
         </w:rPr>
-        <w:t>Correcto:</w:t>
+        <w:t>Correcto</w:t>
+      </w:r>
+      <w:proofErr w:type="spellEnd"/>
+      <w:r>
+        <w:rPr>
+          <w:rFonts w:ascii="Arial" w:eastAsia="Calibri" w:hAnsi="Arial" w:cs="Arial"/>
+          <w:b/>
+          <w:bCs/>
+          <w:i/>
+          <w:iCs/>
+          <w:lang w:val="en-US"/>
+        </w:rPr>
+        <w:t>:</w:t>
       </w:r>
     </w:p>
     <w:p>
@@ -4891,21 +5482,23 @@
           <w:rFonts w:ascii="Calibri" w:eastAsia="Calibri" w:hAnsi="Calibri"/>
           <w:lang w:val="en-US"/>
         </w:rPr>
-        <w:t>(i=0;</w:t>
-      </w:r>
+        <w:t>(</w:t>
+      </w:r>
+      <w:proofErr w:type="spellStart"/>
       <w:r>
         <w:rPr>
           <w:rFonts w:ascii="Calibri" w:eastAsia="Calibri" w:hAnsi="Calibri"/>
           <w:lang w:val="en-US"/>
         </w:rPr>
-        <w:t xml:space="preserve"> </w:t>
-      </w:r>
+        <w:t>i</w:t>
+      </w:r>
+      <w:proofErr w:type="spellEnd"/>
       <w:r>
         <w:rPr>
           <w:rFonts w:ascii="Calibri" w:eastAsia="Calibri" w:hAnsi="Calibri"/>
           <w:lang w:val="en-US"/>
         </w:rPr>
-        <w:t>i&lt;10;</w:t>
+        <w:t>=0;</w:t>
       </w:r>
       <w:r>
         <w:rPr>
@@ -4914,12 +5507,44 @@
         </w:rPr>
         <w:t xml:space="preserve"> </w:t>
       </w:r>
+      <w:proofErr w:type="spellStart"/>
       <w:r>
         <w:rPr>
           <w:rFonts w:ascii="Calibri" w:eastAsia="Calibri" w:hAnsi="Calibri"/>
           <w:lang w:val="en-US"/>
         </w:rPr>
-        <w:t>i++)</w:t>
+        <w:t>i</w:t>
+      </w:r>
+      <w:proofErr w:type="spellEnd"/>
+      <w:r>
+        <w:rPr>
+          <w:rFonts w:ascii="Calibri" w:eastAsia="Calibri" w:hAnsi="Calibri"/>
+          <w:lang w:val="en-US"/>
+        </w:rPr>
+        <w:t>&lt;10;</w:t>
+      </w:r>
+      <w:r>
+        <w:rPr>
+          <w:rFonts w:ascii="Calibri" w:eastAsia="Calibri" w:hAnsi="Calibri"/>
+          <w:lang w:val="en-US"/>
+        </w:rPr>
+        <w:t xml:space="preserve"> </w:t>
+      </w:r>
+      <w:proofErr w:type="spellStart"/>
+      <w:r>
+        <w:rPr>
+          <w:rFonts w:ascii="Calibri" w:eastAsia="Calibri" w:hAnsi="Calibri"/>
+          <w:lang w:val="en-US"/>
+        </w:rPr>
+        <w:t>i</w:t>
+      </w:r>
+      <w:proofErr w:type="spellEnd"/>
+      <w:r>
+        <w:rPr>
+          <w:rFonts w:ascii="Calibri" w:eastAsia="Calibri" w:hAnsi="Calibri"/>
+          <w:lang w:val="en-US"/>
+        </w:rPr>
+        <w:t>++)</w:t>
       </w:r>
     </w:p>
     <w:p>
@@ -4991,6 +5616,7 @@
           <w:lang w:val="en-US"/>
         </w:rPr>
       </w:pPr>
+      <w:proofErr w:type="spellStart"/>
       <w:r>
         <w:rPr>
           <w:rFonts w:ascii="Calibri" w:eastAsia="Calibri" w:hAnsi="Calibri"/>
@@ -5002,6 +5628,7 @@
         </w:rPr>
         <w:t>Incorrecto</w:t>
       </w:r>
+      <w:proofErr w:type="spellEnd"/>
       <w:r>
         <w:rPr>
           <w:rFonts w:ascii="Calibri" w:eastAsia="Calibri" w:hAnsi="Calibri"/>
@@ -5049,21 +5676,23 @@
           <w:rFonts w:ascii="Calibri" w:eastAsia="Calibri" w:hAnsi="Calibri"/>
           <w:lang w:val="en-US"/>
         </w:rPr>
-        <w:t>(i=0;</w:t>
-      </w:r>
+        <w:t>(</w:t>
+      </w:r>
+      <w:proofErr w:type="spellStart"/>
       <w:r>
         <w:rPr>
           <w:rFonts w:ascii="Calibri" w:eastAsia="Calibri" w:hAnsi="Calibri"/>
           <w:lang w:val="en-US"/>
         </w:rPr>
-        <w:t xml:space="preserve"> </w:t>
-      </w:r>
+        <w:t>i</w:t>
+      </w:r>
+      <w:proofErr w:type="spellEnd"/>
       <w:r>
         <w:rPr>
           <w:rFonts w:ascii="Calibri" w:eastAsia="Calibri" w:hAnsi="Calibri"/>
           <w:lang w:val="en-US"/>
         </w:rPr>
-        <w:t>i&lt;5;</w:t>
+        <w:t>=0;</w:t>
       </w:r>
       <w:r>
         <w:rPr>
@@ -5072,13 +5701,54 @@
         </w:rPr>
         <w:t xml:space="preserve"> </w:t>
       </w:r>
+      <w:proofErr w:type="spellStart"/>
       <w:r>
         <w:rPr>
           <w:rFonts w:ascii="Calibri" w:eastAsia="Calibri" w:hAnsi="Calibri"/>
           <w:lang w:val="en-US"/>
         </w:rPr>
-        <w:t>i++){</w:t>
-      </w:r>
+        <w:t>i</w:t>
+      </w:r>
+      <w:proofErr w:type="spellEnd"/>
+      <w:r>
+        <w:rPr>
+          <w:rFonts w:ascii="Calibri" w:eastAsia="Calibri" w:hAnsi="Calibri"/>
+          <w:lang w:val="en-US"/>
+        </w:rPr>
+        <w:t>&lt;5;</w:t>
+      </w:r>
+      <w:r>
+        <w:rPr>
+          <w:rFonts w:ascii="Calibri" w:eastAsia="Calibri" w:hAnsi="Calibri"/>
+          <w:lang w:val="en-US"/>
+        </w:rPr>
+        <w:t xml:space="preserve"> </w:t>
+      </w:r>
+      <w:proofErr w:type="spellStart"/>
+      <w:r>
+        <w:rPr>
+          <w:rFonts w:ascii="Calibri" w:eastAsia="Calibri" w:hAnsi="Calibri"/>
+          <w:lang w:val="en-US"/>
+        </w:rPr>
+        <w:t>i</w:t>
+      </w:r>
+      <w:proofErr w:type="spellEnd"/>
+      <w:r>
+        <w:rPr>
+          <w:rFonts w:ascii="Calibri" w:eastAsia="Calibri" w:hAnsi="Calibri"/>
+          <w:lang w:val="en-US"/>
+        </w:rPr>
+        <w:t>+</w:t>
+      </w:r>
+      <w:proofErr w:type="gramStart"/>
+      <w:r>
+        <w:rPr>
+          <w:rFonts w:ascii="Calibri" w:eastAsia="Calibri" w:hAnsi="Calibri"/>
+          <w:lang w:val="en-US"/>
+        </w:rPr>
+        <w:t>+){</w:t>
+      </w:r>
+      <w:proofErr w:type="gramEnd"/>
     </w:p>
     <w:p>
       <w:pPr>
@@ -5153,7 +5823,21 @@
         <w:rPr>
           <w:rFonts w:ascii="Arial" w:eastAsia="Calibri" w:hAnsi="Arial" w:cs="Arial"/>
         </w:rPr>
-        <w:t>ada if deb</w:t>
+        <w:t xml:space="preserve">ada </w:t>
+      </w:r>
+      <w:proofErr w:type="spellStart"/>
+      <w:r>
+        <w:rPr>
+          <w:rFonts w:ascii="Arial" w:eastAsia="Calibri" w:hAnsi="Arial" w:cs="Arial"/>
+        </w:rPr>
+        <w:t>if</w:t>
+      </w:r>
+      <w:proofErr w:type="spellEnd"/>
+      <w:r>
+        <w:rPr>
+          <w:rFonts w:ascii="Arial" w:eastAsia="Calibri" w:hAnsi="Arial" w:cs="Arial"/>
+        </w:rPr>
+        <w:t xml:space="preserve"> deb</w:t>
       </w:r>
       <w:r>
         <w:rPr>
@@ -5165,7 +5849,21 @@
         <w:rPr>
           <w:rFonts w:ascii="Arial" w:eastAsia="Calibri" w:hAnsi="Arial" w:cs="Arial"/>
         </w:rPr>
-        <w:t xml:space="preserve"> tener su respectivo else, </w:t>
+        <w:t xml:space="preserve"> tener su respectivo </w:t>
+      </w:r>
+      <w:proofErr w:type="spellStart"/>
+      <w:r>
+        <w:rPr>
+          <w:rFonts w:ascii="Arial" w:eastAsia="Calibri" w:hAnsi="Arial" w:cs="Arial"/>
+        </w:rPr>
+        <w:t>else</w:t>
+      </w:r>
+      <w:proofErr w:type="spellEnd"/>
+      <w:r>
+        <w:rPr>
+          <w:rFonts w:ascii="Arial" w:eastAsia="Calibri" w:hAnsi="Arial" w:cs="Arial"/>
+        </w:rPr>
+        <w:t xml:space="preserve">, </w:t>
       </w:r>
       <w:r>
         <w:rPr>
@@ -5193,7 +5891,21 @@
         <w:rPr>
           <w:rFonts w:ascii="Arial" w:eastAsia="Calibri" w:hAnsi="Arial" w:cs="Arial"/>
         </w:rPr>
-        <w:t>Siempre se debe usar identanción en cada bloque de código.</w:t>
+        <w:t xml:space="preserve">Siempre se debe usar </w:t>
+      </w:r>
+      <w:proofErr w:type="spellStart"/>
+      <w:r>
+        <w:rPr>
+          <w:rFonts w:ascii="Arial" w:eastAsia="Calibri" w:hAnsi="Arial" w:cs="Arial"/>
+        </w:rPr>
+        <w:t>identanción</w:t>
+      </w:r>
+      <w:proofErr w:type="spellEnd"/>
+      <w:r>
+        <w:rPr>
+          <w:rFonts w:ascii="Arial" w:eastAsia="Calibri" w:hAnsi="Arial" w:cs="Arial"/>
+        </w:rPr>
+        <w:t xml:space="preserve"> en cada bloque de código.</w:t>
       </w:r>
     </w:p>
     <w:p>
@@ -5222,6 +5934,7 @@
           <w:lang w:val="en-US"/>
         </w:rPr>
       </w:pPr>
+      <w:proofErr w:type="spellStart"/>
       <w:r>
         <w:rPr>
           <w:rFonts w:ascii="Arial" w:eastAsia="Calibri" w:hAnsi="Arial" w:cs="Arial"/>
@@ -5233,6 +5946,7 @@
         </w:rPr>
         <w:t>Correcto</w:t>
       </w:r>
+      <w:proofErr w:type="spellEnd"/>
       <w:r>
         <w:rPr>
           <w:rFonts w:ascii="Arial" w:eastAsia="Calibri" w:hAnsi="Arial" w:cs="Arial"/>
@@ -5280,35 +5994,69 @@
           <w:rFonts w:ascii="Arial" w:eastAsia="Calibri" w:hAnsi="Arial" w:cs="Arial"/>
           <w:lang w:val="en-US"/>
         </w:rPr>
-        <w:t>(i=0;</w:t>
-      </w:r>
+        <w:t>(</w:t>
+      </w:r>
+      <w:proofErr w:type="spellStart"/>
       <w:r>
         <w:rPr>
           <w:rFonts w:ascii="Arial" w:eastAsia="Calibri" w:hAnsi="Arial" w:cs="Arial"/>
           <w:lang w:val="en-US"/>
         </w:rPr>
+        <w:t>i</w:t>
+      </w:r>
+      <w:proofErr w:type="spellEnd"/>
+      <w:r>
+        <w:rPr>
+          <w:rFonts w:ascii="Arial" w:eastAsia="Calibri" w:hAnsi="Arial" w:cs="Arial"/>
+          <w:lang w:val="en-US"/>
+        </w:rPr>
+        <w:t>=0;</w:t>
+      </w:r>
+      <w:r>
+        <w:rPr>
+          <w:rFonts w:ascii="Arial" w:eastAsia="Calibri" w:hAnsi="Arial" w:cs="Arial"/>
+          <w:lang w:val="en-US"/>
+        </w:rPr>
         <w:t xml:space="preserve"> </w:t>
       </w:r>
+      <w:proofErr w:type="spellStart"/>
       <w:r>
         <w:rPr>
           <w:rFonts w:ascii="Arial" w:eastAsia="Calibri" w:hAnsi="Arial" w:cs="Arial"/>
           <w:lang w:val="en-US"/>
         </w:rPr>
-        <w:t>i&lt;10;</w:t>
-      </w:r>
+        <w:t>i</w:t>
+      </w:r>
+      <w:proofErr w:type="spellEnd"/>
       <w:r>
         <w:rPr>
           <w:rFonts w:ascii="Arial" w:eastAsia="Calibri" w:hAnsi="Arial" w:cs="Arial"/>
           <w:lang w:val="en-US"/>
         </w:rPr>
+        <w:t>&lt;10;</w:t>
+      </w:r>
+      <w:r>
+        <w:rPr>
+          <w:rFonts w:ascii="Arial" w:eastAsia="Calibri" w:hAnsi="Arial" w:cs="Arial"/>
+          <w:lang w:val="en-US"/>
+        </w:rPr>
         <w:t xml:space="preserve"> </w:t>
       </w:r>
+      <w:proofErr w:type="spellStart"/>
       <w:r>
         <w:rPr>
           <w:rFonts w:ascii="Arial" w:eastAsia="Calibri" w:hAnsi="Arial" w:cs="Arial"/>
           <w:lang w:val="en-US"/>
         </w:rPr>
-        <w:t>i++)</w:t>
+        <w:t>i</w:t>
+      </w:r>
+      <w:proofErr w:type="spellEnd"/>
+      <w:r>
+        <w:rPr>
+          <w:rFonts w:ascii="Arial" w:eastAsia="Calibri" w:hAnsi="Arial" w:cs="Arial"/>
+          <w:lang w:val="en-US"/>
+        </w:rPr>
+        <w:t>++)</w:t>
       </w:r>
     </w:p>
     <w:p>
@@ -5352,6 +6100,7 @@
           <w:lang w:val="es-PE"/>
         </w:rPr>
       </w:pPr>
+      <w:proofErr w:type="spellStart"/>
       <w:r>
         <w:rPr>
           <w:rFonts w:ascii="Arial" w:eastAsia="Calibri" w:hAnsi="Arial" w:cs="Arial"/>
@@ -5366,6 +6115,7 @@
         </w:rPr>
         <w:t>f</w:t>
       </w:r>
+      <w:proofErr w:type="spellEnd"/>
       <w:r>
         <w:rPr>
           <w:rFonts w:ascii="Arial" w:eastAsia="Calibri" w:hAnsi="Arial" w:cs="Arial"/>
@@ -5529,8 +6279,16 @@
           <w:lang w:val="es-PE"/>
         </w:rPr>
         <w:tab/>
+      </w:r>
+      <w:proofErr w:type="spellStart"/>
+      <w:r>
+        <w:rPr>
+          <w:rFonts w:ascii="Arial" w:eastAsia="Calibri" w:hAnsi="Arial" w:cs="Arial"/>
+          <w:lang w:val="es-PE"/>
+        </w:rPr>
         <w:t>else</w:t>
       </w:r>
+      <w:proofErr w:type="spellEnd"/>
     </w:p>
     <w:p>
       <w:pPr>
@@ -5621,7 +6379,7 @@
         <w:contextualSpacing/>
         <w:rPr>
           <w:rFonts w:ascii="Arial" w:eastAsia="Calibri" w:hAnsi="Arial" w:cs="Arial"/>
-          <w:lang w:val="en-US"/>
+          <w:lang w:val="es-PE"/>
         </w:rPr>
       </w:pPr>
       <w:r>
@@ -5641,7 +6399,7 @@
       <w:r>
         <w:rPr>
           <w:rFonts w:ascii="Arial" w:eastAsia="Calibri" w:hAnsi="Arial" w:cs="Arial"/>
-          <w:lang w:val="en-US"/>
+          <w:lang w:val="es-PE"/>
         </w:rPr>
         <w:t>}</w:t>
       </w:r>
@@ -5936,12 +6694,21 @@
           <w:lang w:val="es-PE"/>
         </w:rPr>
       </w:pPr>
-      <w:r>
-        <w:rPr>
-          <w:rFonts w:ascii="Arial" w:eastAsia="Arial" w:hAnsi="Arial" w:cs="Arial"/>
-          <w:lang w:val="es-PE"/>
-        </w:rPr>
-        <w:t xml:space="preserve">while (true) </w:t>
+      <w:proofErr w:type="spellStart"/>
+      <w:r>
+        <w:rPr>
+          <w:rFonts w:ascii="Arial" w:eastAsia="Arial" w:hAnsi="Arial" w:cs="Arial"/>
+          <w:lang w:val="es-PE"/>
+        </w:rPr>
+        <w:t>while</w:t>
+      </w:r>
+      <w:proofErr w:type="spellEnd"/>
+      <w:r>
+        <w:rPr>
+          <w:rFonts w:ascii="Arial" w:eastAsia="Arial" w:hAnsi="Arial" w:cs="Arial"/>
+          <w:lang w:val="es-PE"/>
+        </w:rPr>
+        <w:t xml:space="preserve"> (true) </w:t>
       </w:r>
     </w:p>
     <w:p>
@@ -6037,12 +6804,23 @@
           <w:lang w:val="es-PE"/>
         </w:rPr>
       </w:pPr>
-      <w:r>
-        <w:rPr>
-          <w:rFonts w:ascii="Arial" w:eastAsia="Arial" w:hAnsi="Arial" w:cs="Arial"/>
-          <w:lang w:val="es-PE"/>
-        </w:rPr>
-        <w:t>objeto.unMetodo(a, b, c);</w:t>
+      <w:proofErr w:type="spellStart"/>
+      <w:proofErr w:type="gramStart"/>
+      <w:r>
+        <w:rPr>
+          <w:rFonts w:ascii="Arial" w:eastAsia="Arial" w:hAnsi="Arial" w:cs="Arial"/>
+          <w:lang w:val="es-PE"/>
+        </w:rPr>
+        <w:t>objeto.unMetodo</w:t>
+      </w:r>
+      <w:proofErr w:type="spellEnd"/>
+      <w:proofErr w:type="gramEnd"/>
+      <w:r>
+        <w:rPr>
+          <w:rFonts w:ascii="Arial" w:eastAsia="Arial" w:hAnsi="Arial" w:cs="Arial"/>
+          <w:lang w:val="es-PE"/>
+        </w:rPr>
+        <w:t>(a, b, c);</w:t>
       </w:r>
     </w:p>
     <w:p>
@@ -6095,7 +6873,23 @@
           <w:rFonts w:ascii="Arial" w:eastAsia="Arial" w:hAnsi="Arial" w:cs="Arial"/>
           <w:lang w:val="es-PE"/>
         </w:rPr>
-        <w:t>se utilizarán espacios entre los operadores unarios (p.e., "++" o "--") y sus operandos. Por ejemplo:</w:t>
+        <w:t>se utilizarán espacios entre los operadores unarios (</w:t>
+      </w:r>
+      <w:proofErr w:type="spellStart"/>
+      <w:r>
+        <w:rPr>
+          <w:rFonts w:ascii="Arial" w:eastAsia="Arial" w:hAnsi="Arial" w:cs="Arial"/>
+          <w:lang w:val="es-PE"/>
+        </w:rPr>
+        <w:t>p.e</w:t>
+      </w:r>
+      <w:proofErr w:type="spellEnd"/>
+      <w:r>
+        <w:rPr>
+          <w:rFonts w:ascii="Arial" w:eastAsia="Arial" w:hAnsi="Arial" w:cs="Arial"/>
+          <w:lang w:val="es-PE"/>
+        </w:rPr>
+        <w:t>., "++" o "--") y sus operandos. Por ejemplo:</w:t>
       </w:r>
     </w:p>
     <w:p>
@@ -6188,7 +6982,23 @@
           <w:rFonts w:ascii="Arial" w:eastAsia="Arial" w:hAnsi="Arial" w:cs="Arial"/>
           <w:lang w:val="es-PE"/>
         </w:rPr>
-        <w:t>Para separar las expresiones incluidas en la sentencia "for". Por ejemplo:</w:t>
+        <w:t>Para separar las expresiones incluidas en la sentencia "</w:t>
+      </w:r>
+      <w:proofErr w:type="spellStart"/>
+      <w:r>
+        <w:rPr>
+          <w:rFonts w:ascii="Arial" w:eastAsia="Arial" w:hAnsi="Arial" w:cs="Arial"/>
+          <w:lang w:val="es-PE"/>
+        </w:rPr>
+        <w:t>for</w:t>
+      </w:r>
+      <w:proofErr w:type="spellEnd"/>
+      <w:r>
+        <w:rPr>
+          <w:rFonts w:ascii="Arial" w:eastAsia="Arial" w:hAnsi="Arial" w:cs="Arial"/>
+          <w:lang w:val="es-PE"/>
+        </w:rPr>
+        <w:t>". Por ejemplo:</w:t>
       </w:r>
     </w:p>
     <w:p>
@@ -6204,12 +7014,21 @@
           <w:lang w:val="es-PE"/>
         </w:rPr>
       </w:pPr>
-      <w:r>
-        <w:rPr>
-          <w:rFonts w:ascii="Arial" w:eastAsia="Arial" w:hAnsi="Arial" w:cs="Arial"/>
-          <w:lang w:val="es-PE"/>
-        </w:rPr>
-        <w:t>for (expresion1; expresion2; expresion3)</w:t>
+      <w:proofErr w:type="spellStart"/>
+      <w:r>
+        <w:rPr>
+          <w:rFonts w:ascii="Arial" w:eastAsia="Arial" w:hAnsi="Arial" w:cs="Arial"/>
+          <w:lang w:val="es-PE"/>
+        </w:rPr>
+        <w:t>for</w:t>
+      </w:r>
+      <w:proofErr w:type="spellEnd"/>
+      <w:r>
+        <w:rPr>
+          <w:rFonts w:ascii="Arial" w:eastAsia="Arial" w:hAnsi="Arial" w:cs="Arial"/>
+          <w:lang w:val="es-PE"/>
+        </w:rPr>
+        <w:t xml:space="preserve"> (expresion1; expresion2; expresion3)</w:t>
       </w:r>
     </w:p>
     <w:p>
@@ -6267,7 +7086,23 @@
           <w:rFonts w:ascii="Arial" w:eastAsia="Arial" w:hAnsi="Arial" w:cs="Arial"/>
           <w:lang w:val="es-PE"/>
         </w:rPr>
-        <w:t>Unidad unidad = (Unidad) objeto;</w:t>
+        <w:t xml:space="preserve">Unidad </w:t>
+      </w:r>
+      <w:proofErr w:type="spellStart"/>
+      <w:r>
+        <w:rPr>
+          <w:rFonts w:ascii="Arial" w:eastAsia="Arial" w:hAnsi="Arial" w:cs="Arial"/>
+          <w:lang w:val="es-PE"/>
+        </w:rPr>
+        <w:t>unidad</w:t>
+      </w:r>
+      <w:proofErr w:type="spellEnd"/>
+      <w:r>
+        <w:rPr>
+          <w:rFonts w:ascii="Arial" w:eastAsia="Arial" w:hAnsi="Arial" w:cs="Arial"/>
+          <w:lang w:val="es-PE"/>
+        </w:rPr>
+        <w:t xml:space="preserve"> = (Unidad) objeto;</w:t>
       </w:r>
       <w:r>
         <w:rPr>
@@ -6420,7 +7255,23 @@
           <w:rFonts w:ascii="Arial" w:eastAsia="Arial" w:hAnsi="Arial" w:cs="Arial"/>
           <w:lang w:val="es-PE"/>
         </w:rPr>
-        <w:t>El acceso a los atributos de una clase se realizará por medio de los métodos "get" y "set"</w:t>
+        <w:t>El acceso a los atributos de una clase se realizará por medio de los métodos "</w:t>
+      </w:r>
+      <w:proofErr w:type="spellStart"/>
+      <w:r>
+        <w:rPr>
+          <w:rFonts w:ascii="Arial" w:eastAsia="Arial" w:hAnsi="Arial" w:cs="Arial"/>
+          <w:lang w:val="es-PE"/>
+        </w:rPr>
+        <w:t>get</w:t>
+      </w:r>
+      <w:proofErr w:type="spellEnd"/>
+      <w:r>
+        <w:rPr>
+          <w:rFonts w:ascii="Arial" w:eastAsia="Arial" w:hAnsi="Arial" w:cs="Arial"/>
+          <w:lang w:val="es-PE"/>
+        </w:rPr>
+        <w:t>" y "set"</w:t>
       </w:r>
       <w:r>
         <w:rPr>
@@ -6489,13 +7340,22 @@
           <w:lang w:val="en-US"/>
         </w:rPr>
       </w:pPr>
+      <w:proofErr w:type="spellStart"/>
       <w:r>
         <w:rPr>
           <w:rFonts w:ascii="Arial" w:eastAsia="Arial" w:hAnsi="Arial" w:cs="Arial"/>
           <w:lang w:val="en-US"/>
         </w:rPr>
         <w:lastRenderedPageBreak/>
-        <w:t>Ejemplo:</w:t>
+        <w:t>Ejemplo</w:t>
+      </w:r>
+      <w:proofErr w:type="spellEnd"/>
+      <w:r>
+        <w:rPr>
+          <w:rFonts w:ascii="Arial" w:eastAsia="Arial" w:hAnsi="Arial" w:cs="Arial"/>
+          <w:lang w:val="en-US"/>
+        </w:rPr>
+        <w:t>:</w:t>
       </w:r>
     </w:p>
     <w:p>
@@ -6545,8 +7405,17 @@
           <w:rFonts w:ascii="Arial" w:eastAsia="Arial" w:hAnsi="Arial" w:cs="Arial"/>
           <w:lang w:val="en-US"/>
         </w:rPr>
-        <w:t>private int id;</w:t>
-      </w:r>
+        <w:t xml:space="preserve">private int </w:t>
+      </w:r>
+      <w:proofErr w:type="gramStart"/>
+      <w:r>
+        <w:rPr>
+          <w:rFonts w:ascii="Arial" w:eastAsia="Arial" w:hAnsi="Arial" w:cs="Arial"/>
+          <w:lang w:val="en-US"/>
+        </w:rPr>
+        <w:t>id;</w:t>
+      </w:r>
+      <w:proofErr w:type="gramEnd"/>
     </w:p>
     <w:p>
       <w:pPr>
@@ -6565,8 +7434,26 @@
           <w:rFonts w:ascii="Arial" w:eastAsia="Arial" w:hAnsi="Arial" w:cs="Arial"/>
           <w:lang w:val="en-US"/>
         </w:rPr>
-        <w:t>private String nombre;</w:t>
-      </w:r>
+        <w:t xml:space="preserve">private String </w:t>
+      </w:r>
+      <w:proofErr w:type="spellStart"/>
+      <w:proofErr w:type="gramStart"/>
+      <w:r>
+        <w:rPr>
+          <w:rFonts w:ascii="Arial" w:eastAsia="Arial" w:hAnsi="Arial" w:cs="Arial"/>
+          <w:lang w:val="en-US"/>
+        </w:rPr>
+        <w:t>nombre</w:t>
+      </w:r>
+      <w:proofErr w:type="spellEnd"/>
+      <w:r>
+        <w:rPr>
+          <w:rFonts w:ascii="Arial" w:eastAsia="Arial" w:hAnsi="Arial" w:cs="Arial"/>
+          <w:lang w:val="en-US"/>
+        </w:rPr>
+        <w:t>;</w:t>
+      </w:r>
+      <w:proofErr w:type="gramEnd"/>
     </w:p>
     <w:p>
       <w:pPr>
@@ -6600,13 +7487,40 @@
           <w:lang w:val="es-PE"/>
         </w:rPr>
       </w:pPr>
-      <w:r>
-        <w:rPr>
-          <w:rFonts w:ascii="Arial" w:eastAsia="Arial" w:hAnsi="Arial" w:cs="Arial"/>
-          <w:lang w:val="es-PE"/>
-        </w:rPr>
-        <w:t xml:space="preserve">public void </w:t>
-      </w:r>
+      <w:proofErr w:type="spellStart"/>
+      <w:r>
+        <w:rPr>
+          <w:rFonts w:ascii="Arial" w:eastAsia="Arial" w:hAnsi="Arial" w:cs="Arial"/>
+          <w:lang w:val="es-PE"/>
+        </w:rPr>
+        <w:t>public</w:t>
+      </w:r>
+      <w:proofErr w:type="spellEnd"/>
+      <w:r>
+        <w:rPr>
+          <w:rFonts w:ascii="Arial" w:eastAsia="Arial" w:hAnsi="Arial" w:cs="Arial"/>
+          <w:lang w:val="es-PE"/>
+        </w:rPr>
+        <w:t xml:space="preserve"> </w:t>
+      </w:r>
+      <w:proofErr w:type="spellStart"/>
+      <w:r>
+        <w:rPr>
+          <w:rFonts w:ascii="Arial" w:eastAsia="Arial" w:hAnsi="Arial" w:cs="Arial"/>
+          <w:lang w:val="es-PE"/>
+        </w:rPr>
+        <w:t>void</w:t>
+      </w:r>
+      <w:proofErr w:type="spellEnd"/>
+      <w:r>
+        <w:rPr>
+          <w:rFonts w:ascii="Arial" w:eastAsia="Arial" w:hAnsi="Arial" w:cs="Arial"/>
+          <w:lang w:val="es-PE"/>
+        </w:rPr>
+        <w:t xml:space="preserve"> </w:t>
+      </w:r>
+      <w:proofErr w:type="spellStart"/>
+      <w:proofErr w:type="gramStart"/>
       <w:r>
         <w:rPr>
           <w:rFonts w:ascii="Arial" w:eastAsia="Arial" w:hAnsi="Arial" w:cs="Arial"/>
@@ -6614,12 +7528,21 @@
         </w:rPr>
         <w:t>UpdateUnit</w:t>
       </w:r>
-      <w:r>
-        <w:rPr>
-          <w:rFonts w:ascii="Arial" w:eastAsia="Arial" w:hAnsi="Arial" w:cs="Arial"/>
-          <w:lang w:val="es-PE"/>
-        </w:rPr>
-        <w:t>(Unidad unidad) {</w:t>
+      <w:proofErr w:type="spellEnd"/>
+      <w:r>
+        <w:rPr>
+          <w:rFonts w:ascii="Arial" w:eastAsia="Arial" w:hAnsi="Arial" w:cs="Arial"/>
+          <w:lang w:val="es-PE"/>
+        </w:rPr>
+        <w:t>(</w:t>
+      </w:r>
+      <w:proofErr w:type="gramEnd"/>
+      <w:r>
+        <w:rPr>
+          <w:rFonts w:ascii="Arial" w:eastAsia="Arial" w:hAnsi="Arial" w:cs="Arial"/>
+          <w:lang w:val="es-PE"/>
+        </w:rPr>
+        <w:t>Unidad unidad) {</w:t>
       </w:r>
     </w:p>
     <w:p>
@@ -6639,7 +7562,41 @@
           <w:rFonts w:ascii="Arial" w:eastAsia="Arial" w:hAnsi="Arial" w:cs="Arial"/>
           <w:lang w:val="es-PE"/>
         </w:rPr>
-        <w:t xml:space="preserve"> this.setId(unidad.getId());</w:t>
+        <w:t xml:space="preserve"> </w:t>
+      </w:r>
+      <w:proofErr w:type="spellStart"/>
+      <w:proofErr w:type="gramStart"/>
+      <w:r>
+        <w:rPr>
+          <w:rFonts w:ascii="Arial" w:eastAsia="Arial" w:hAnsi="Arial" w:cs="Arial"/>
+          <w:lang w:val="es-PE"/>
+        </w:rPr>
+        <w:t>this.setId</w:t>
+      </w:r>
+      <w:proofErr w:type="spellEnd"/>
+      <w:proofErr w:type="gramEnd"/>
+      <w:r>
+        <w:rPr>
+          <w:rFonts w:ascii="Arial" w:eastAsia="Arial" w:hAnsi="Arial" w:cs="Arial"/>
+          <w:lang w:val="es-PE"/>
+        </w:rPr>
+        <w:t>(</w:t>
+      </w:r>
+      <w:proofErr w:type="spellStart"/>
+      <w:r>
+        <w:rPr>
+          <w:rFonts w:ascii="Arial" w:eastAsia="Arial" w:hAnsi="Arial" w:cs="Arial"/>
+          <w:lang w:val="es-PE"/>
+        </w:rPr>
+        <w:t>unidad.getId</w:t>
+      </w:r>
+      <w:proofErr w:type="spellEnd"/>
+      <w:r>
+        <w:rPr>
+          <w:rFonts w:ascii="Arial" w:eastAsia="Arial" w:hAnsi="Arial" w:cs="Arial"/>
+          <w:lang w:val="es-PE"/>
+        </w:rPr>
+        <w:t>());</w:t>
       </w:r>
     </w:p>
     <w:p>
@@ -6672,7 +7629,41 @@
           <w:rFonts w:ascii="Arial" w:eastAsia="Arial" w:hAnsi="Arial" w:cs="Arial"/>
           <w:lang w:val="es-PE"/>
         </w:rPr>
-        <w:t xml:space="preserve"> this.setNombre(unidad.getNombre());</w:t>
+        <w:t xml:space="preserve"> </w:t>
+      </w:r>
+      <w:proofErr w:type="spellStart"/>
+      <w:proofErr w:type="gramStart"/>
+      <w:r>
+        <w:rPr>
+          <w:rFonts w:ascii="Arial" w:eastAsia="Arial" w:hAnsi="Arial" w:cs="Arial"/>
+          <w:lang w:val="es-PE"/>
+        </w:rPr>
+        <w:t>this.setNombre</w:t>
+      </w:r>
+      <w:proofErr w:type="spellEnd"/>
+      <w:proofErr w:type="gramEnd"/>
+      <w:r>
+        <w:rPr>
+          <w:rFonts w:ascii="Arial" w:eastAsia="Arial" w:hAnsi="Arial" w:cs="Arial"/>
+          <w:lang w:val="es-PE"/>
+        </w:rPr>
+        <w:t>(</w:t>
+      </w:r>
+      <w:proofErr w:type="spellStart"/>
+      <w:r>
+        <w:rPr>
+          <w:rFonts w:ascii="Arial" w:eastAsia="Arial" w:hAnsi="Arial" w:cs="Arial"/>
+          <w:lang w:val="es-PE"/>
+        </w:rPr>
+        <w:t>unidad.getNombre</w:t>
+      </w:r>
+      <w:proofErr w:type="spellEnd"/>
+      <w:r>
+        <w:rPr>
+          <w:rFonts w:ascii="Arial" w:eastAsia="Arial" w:hAnsi="Arial" w:cs="Arial"/>
+          <w:lang w:val="es-PE"/>
+        </w:rPr>
+        <w:t>());</w:t>
       </w:r>
     </w:p>
     <w:p>
@@ -6863,12 +7854,30 @@
           <w:lang w:val="es-PE"/>
         </w:rPr>
       </w:pPr>
-      <w:r>
-        <w:rPr>
-          <w:rFonts w:ascii="Arial" w:eastAsia="Arial" w:hAnsi="Arial" w:cs="Arial"/>
-          <w:lang w:val="es-PE"/>
-        </w:rPr>
-        <w:t>metodoUtilidad(); // Acceso desde la propia clase estática</w:t>
+      <w:proofErr w:type="spellStart"/>
+      <w:proofErr w:type="gramStart"/>
+      <w:r>
+        <w:rPr>
+          <w:rFonts w:ascii="Arial" w:eastAsia="Arial" w:hAnsi="Arial" w:cs="Arial"/>
+          <w:lang w:val="es-PE"/>
+        </w:rPr>
+        <w:t>metodoUtilidad</w:t>
+      </w:r>
+      <w:proofErr w:type="spellEnd"/>
+      <w:r>
+        <w:rPr>
+          <w:rFonts w:ascii="Arial" w:eastAsia="Arial" w:hAnsi="Arial" w:cs="Arial"/>
+          <w:lang w:val="es-PE"/>
+        </w:rPr>
+        <w:t>(</w:t>
+      </w:r>
+      <w:proofErr w:type="gramEnd"/>
+      <w:r>
+        <w:rPr>
+          <w:rFonts w:ascii="Arial" w:eastAsia="Arial" w:hAnsi="Arial" w:cs="Arial"/>
+          <w:lang w:val="es-PE"/>
+        </w:rPr>
+        <w:t>); // Acceso desde la propia clase estática</w:t>
       </w:r>
     </w:p>
     <w:p>
@@ -6883,12 +7892,21 @@
           <w:lang w:val="es-PE"/>
         </w:rPr>
       </w:pPr>
-      <w:r>
-        <w:rPr>
-          <w:rFonts w:ascii="Arial" w:eastAsia="Arial" w:hAnsi="Arial" w:cs="Arial"/>
-          <w:lang w:val="es-PE"/>
-        </w:rPr>
-        <w:t>ClaseUtilidad.metodoUtilidad(); // Acceso común desde cualquier clase</w:t>
+      <w:proofErr w:type="spellStart"/>
+      <w:r>
+        <w:rPr>
+          <w:rFonts w:ascii="Arial" w:eastAsia="Arial" w:hAnsi="Arial" w:cs="Arial"/>
+          <w:lang w:val="es-PE"/>
+        </w:rPr>
+        <w:t>ClaseUtilidad.metodoUtilidad</w:t>
+      </w:r>
+      <w:proofErr w:type="spellEnd"/>
+      <w:r>
+        <w:rPr>
+          <w:rFonts w:ascii="Arial" w:eastAsia="Arial" w:hAnsi="Arial" w:cs="Arial"/>
+          <w:lang w:val="es-PE"/>
+        </w:rPr>
+        <w:t>(); // Acceso común desde cualquier clase</w:t>
       </w:r>
       <w:r>
         <w:rPr>
@@ -7024,12 +8042,21 @@
           <w:lang w:val="es-PE"/>
         </w:rPr>
       </w:pPr>
-      <w:r>
-        <w:rPr>
-          <w:rFonts w:ascii="Arial" w:eastAsia="Arial" w:hAnsi="Arial" w:cs="Arial"/>
-          <w:lang w:val="es-PE"/>
-        </w:rPr>
-        <w:t>int a = b = c = 2; // Evitar</w:t>
+      <w:proofErr w:type="spellStart"/>
+      <w:r>
+        <w:rPr>
+          <w:rFonts w:ascii="Arial" w:eastAsia="Arial" w:hAnsi="Arial" w:cs="Arial"/>
+          <w:lang w:val="es-PE"/>
+        </w:rPr>
+        <w:t>int</w:t>
+      </w:r>
+      <w:proofErr w:type="spellEnd"/>
+      <w:r>
+        <w:rPr>
+          <w:rFonts w:ascii="Arial" w:eastAsia="Arial" w:hAnsi="Arial" w:cs="Arial"/>
+          <w:lang w:val="es-PE"/>
+        </w:rPr>
+        <w:t xml:space="preserve"> a = b = c = 2; // Evitar</w:t>
       </w:r>
     </w:p>
     <w:p>
@@ -7150,12 +8177,21 @@
           <w:lang w:val="es-PE"/>
         </w:rPr>
       </w:pPr>
-      <w:r>
-        <w:rPr>
-          <w:rFonts w:ascii="Arial" w:eastAsia="Arial" w:hAnsi="Arial" w:cs="Arial"/>
-          <w:lang w:val="es-PE"/>
-        </w:rPr>
-        <w:t xml:space="preserve">if ((c = d++) == 0) </w:t>
+      <w:proofErr w:type="spellStart"/>
+      <w:r>
+        <w:rPr>
+          <w:rFonts w:ascii="Arial" w:eastAsia="Arial" w:hAnsi="Arial" w:cs="Arial"/>
+          <w:lang w:val="es-PE"/>
+        </w:rPr>
+        <w:t>if</w:t>
+      </w:r>
+      <w:proofErr w:type="spellEnd"/>
+      <w:r>
+        <w:rPr>
+          <w:rFonts w:ascii="Arial" w:eastAsia="Arial" w:hAnsi="Arial" w:cs="Arial"/>
+          <w:lang w:val="es-PE"/>
+        </w:rPr>
+        <w:t xml:space="preserve"> ((c = d++) == 0) </w:t>
       </w:r>
     </w:p>
     <w:p>
@@ -7276,12 +8312,21 @@
           <w:lang w:val="es-PE"/>
         </w:rPr>
       </w:pPr>
-      <w:r>
-        <w:rPr>
-          <w:rFonts w:ascii="Arial" w:eastAsia="Arial" w:hAnsi="Arial" w:cs="Arial"/>
-          <w:lang w:val="es-PE"/>
-        </w:rPr>
-        <w:t xml:space="preserve">if (c == 0) </w:t>
+      <w:proofErr w:type="spellStart"/>
+      <w:r>
+        <w:rPr>
+          <w:rFonts w:ascii="Arial" w:eastAsia="Arial" w:hAnsi="Arial" w:cs="Arial"/>
+          <w:lang w:val="es-PE"/>
+        </w:rPr>
+        <w:t>if</w:t>
+      </w:r>
+      <w:proofErr w:type="spellEnd"/>
+      <w:r>
+        <w:rPr>
+          <w:rFonts w:ascii="Arial" w:eastAsia="Arial" w:hAnsi="Arial" w:cs="Arial"/>
+          <w:lang w:val="es-PE"/>
+        </w:rPr>
+        <w:t xml:space="preserve"> (c == 0) </w:t>
       </w:r>
     </w:p>
     <w:p>
@@ -8035,12 +9080,14 @@
                               <w:lang w:val="es-PE"/>
                             </w:rPr>
                           </w:pPr>
+                          <w:proofErr w:type="spellStart"/>
                           <w:r>
                             <w:rPr>
                               <w:lang w:val="es-PE"/>
                             </w:rPr>
                             <w:t>TacnaF&amp;D</w:t>
                           </w:r>
+                          <w:proofErr w:type="spellEnd"/>
                         </w:p>
                       </w:txbxContent>
                     </wps:txbx>
@@ -8294,6 +9341,7 @@
         <w:lang w:val="en-US"/>
       </w:rPr>
     </w:pPr>
+    <w:proofErr w:type="spellStart"/>
     <w:r>
       <w:rPr>
         <w:rFonts w:ascii="Arial" w:hAnsi="Arial"/>
@@ -8301,7 +9349,37 @@
         <w:sz w:val="36"/>
         <w:lang w:val="en-US"/>
       </w:rPr>
-      <w:t>Aplicación Móvil Tacna Food and Drinks</w:t>
+      <w:t>Aplicación</w:t>
+    </w:r>
+    <w:proofErr w:type="spellEnd"/>
+    <w:r>
+      <w:rPr>
+        <w:rFonts w:ascii="Arial" w:hAnsi="Arial"/>
+        <w:b/>
+        <w:sz w:val="36"/>
+        <w:lang w:val="en-US"/>
+      </w:rPr>
+      <w:t xml:space="preserve"> </w:t>
+    </w:r>
+    <w:proofErr w:type="spellStart"/>
+    <w:r>
+      <w:rPr>
+        <w:rFonts w:ascii="Arial" w:hAnsi="Arial"/>
+        <w:b/>
+        <w:sz w:val="36"/>
+        <w:lang w:val="en-US"/>
+      </w:rPr>
+      <w:t>Móvil</w:t>
+    </w:r>
+    <w:proofErr w:type="spellEnd"/>
+    <w:r>
+      <w:rPr>
+        <w:rFonts w:ascii="Arial" w:hAnsi="Arial"/>
+        <w:b/>
+        <w:sz w:val="36"/>
+        <w:lang w:val="en-US"/>
+      </w:rPr>
+      <w:t xml:space="preserve"> Tacna Food and Drinks</w:t>
     </w:r>
   </w:p>
   <w:p>
@@ -8435,13 +9513,41 @@
                                     <w:lang w:val="en-US"/>
                                   </w:rPr>
                                 </w:pPr>
+                                <w:proofErr w:type="spellStart"/>
                                 <w:r>
                                   <w:rPr>
                                     <w:bCs/>
                                     <w:sz w:val="20"/>
                                     <w:lang w:val="en-US"/>
                                   </w:rPr>
-                                  <w:t>Aplicación Móvil Tacna Food and Drinks</w:t>
+                                  <w:t>Aplicación</w:t>
+                                </w:r>
+                                <w:proofErr w:type="spellEnd"/>
+                                <w:r>
+                                  <w:rPr>
+                                    <w:bCs/>
+                                    <w:sz w:val="20"/>
+                                    <w:lang w:val="en-US"/>
+                                  </w:rPr>
+                                  <w:t xml:space="preserve"> </w:t>
+                                </w:r>
+                                <w:proofErr w:type="spellStart"/>
+                                <w:r>
+                                  <w:rPr>
+                                    <w:bCs/>
+                                    <w:sz w:val="20"/>
+                                    <w:lang w:val="en-US"/>
+                                  </w:rPr>
+                                  <w:t>Móvil</w:t>
+                                </w:r>
+                                <w:proofErr w:type="spellEnd"/>
+                                <w:r>
+                                  <w:rPr>
+                                    <w:bCs/>
+                                    <w:sz w:val="20"/>
+                                    <w:lang w:val="en-US"/>
+                                  </w:rPr>
+                                  <w:t xml:space="preserve"> Tacna Food and Drinks</w:t>
                                 </w:r>
                               </w:p>
                             </w:tc>
@@ -8547,19 +9653,25 @@
                                   <w:rPr>
                                     <w:sz w:val="20"/>
                                   </w:rPr>
-                                  <w:t>06</w:t>
+                                  <w:t>0</w:t>
                                 </w:r>
                                 <w:r>
                                   <w:rPr>
                                     <w:sz w:val="20"/>
                                   </w:rPr>
-                                  <w:t>/0</w:t>
+                                  <w:t>4</w:t>
                                 </w:r>
                                 <w:r>
                                   <w:rPr>
                                     <w:sz w:val="20"/>
                                   </w:rPr>
-                                  <w:t>6</w:t>
+                                  <w:t>/</w:t>
+                                </w:r>
+                                <w:r>
+                                  <w:rPr>
+                                    <w:sz w:val="20"/>
+                                  </w:rPr>
+                                  <w:t>11</w:t>
                                 </w:r>
                                 <w:r>
                                   <w:rPr>
@@ -8669,13 +9781,41 @@
                               <w:lang w:val="en-US"/>
                             </w:rPr>
                           </w:pPr>
+                          <w:proofErr w:type="spellStart"/>
                           <w:r>
                             <w:rPr>
                               <w:bCs/>
                               <w:sz w:val="20"/>
                               <w:lang w:val="en-US"/>
                             </w:rPr>
-                            <w:t>Aplicación Móvil Tacna Food and Drinks</w:t>
+                            <w:t>Aplicación</w:t>
+                          </w:r>
+                          <w:proofErr w:type="spellEnd"/>
+                          <w:r>
+                            <w:rPr>
+                              <w:bCs/>
+                              <w:sz w:val="20"/>
+                              <w:lang w:val="en-US"/>
+                            </w:rPr>
+                            <w:t xml:space="preserve"> </w:t>
+                          </w:r>
+                          <w:proofErr w:type="spellStart"/>
+                          <w:r>
+                            <w:rPr>
+                              <w:bCs/>
+                              <w:sz w:val="20"/>
+                              <w:lang w:val="en-US"/>
+                            </w:rPr>
+                            <w:t>Móvil</w:t>
+                          </w:r>
+                          <w:proofErr w:type="spellEnd"/>
+                          <w:r>
+                            <w:rPr>
+                              <w:bCs/>
+                              <w:sz w:val="20"/>
+                              <w:lang w:val="en-US"/>
+                            </w:rPr>
+                            <w:t xml:space="preserve"> Tacna Food and Drinks</w:t>
                           </w:r>
                         </w:p>
                       </w:tc>
@@ -8781,19 +9921,25 @@
                             <w:rPr>
                               <w:sz w:val="20"/>
                             </w:rPr>
-                            <w:t>06</w:t>
+                            <w:t>0</w:t>
                           </w:r>
                           <w:r>
                             <w:rPr>
                               <w:sz w:val="20"/>
                             </w:rPr>
-                            <w:t>/0</w:t>
+                            <w:t>4</w:t>
                           </w:r>
                           <w:r>
                             <w:rPr>
                               <w:sz w:val="20"/>
                             </w:rPr>
-                            <w:t>6</w:t>
+                            <w:t>/</w:t>
+                          </w:r>
+                          <w:r>
+                            <w:rPr>
+                              <w:sz w:val="20"/>
+                            </w:rPr>
+                            <w:t>11</w:t>
                           </w:r>
                           <w:r>
                             <w:rPr>

</xml_diff>

<commit_message>
Buscar Establecimiento Tacna F&D + Actualizacion Matriz de trazabilidad
</commit_message>
<xml_diff>
--- a/Documentos/2. Inicio/Estándar de Programación.docx
+++ b/Documentos/2. Inicio/Estándar de Programación.docx
@@ -698,6 +698,18 @@
           <w:szCs w:val="24"/>
           <w:lang w:val="es-PE" w:eastAsia="es-PE"/>
         </w:rPr>
+        <w:t>I</w:t>
+      </w:r>
+      <w:r>
+        <w:rPr>
+          <w:rFonts w:ascii="Arial" w:hAnsi="Arial" w:cs="Arial"/>
+          <w:b/>
+          <w:bCs/>
+          <w:color w:val="000000" w:themeColor="text1"/>
+          <w:sz w:val="24"/>
+          <w:szCs w:val="24"/>
+          <w:lang w:val="es-PE" w:eastAsia="es-PE"/>
+        </w:rPr>
         <w:t>MPLEMENTACION DEL ESTANDAR</w:t>
       </w:r>
     </w:p>
@@ -2557,23 +2569,7 @@
           <w:rFonts w:ascii="Arial" w:eastAsia="Arial" w:hAnsi="Arial" w:cs="Arial"/>
           <w:lang w:val="es-PE"/>
         </w:rPr>
-        <w:t xml:space="preserve"> “_” y todas serán declaradas como </w:t>
-      </w:r>
-      <w:proofErr w:type="spellStart"/>
-      <w:r>
-        <w:rPr>
-          <w:rFonts w:ascii="Arial" w:eastAsia="Arial" w:hAnsi="Arial" w:cs="Arial"/>
-          <w:lang w:val="es-PE"/>
-        </w:rPr>
-        <w:t>private</w:t>
-      </w:r>
-      <w:proofErr w:type="spellEnd"/>
-      <w:r>
-        <w:rPr>
-          <w:rFonts w:ascii="Arial" w:eastAsia="Arial" w:hAnsi="Arial" w:cs="Arial"/>
-          <w:lang w:val="es-PE"/>
-        </w:rPr>
-        <w:t xml:space="preserve"> </w:t>
+        <w:t xml:space="preserve"> “_” y todas serán declaradas como private </w:t>
       </w:r>
       <w:proofErr w:type="spellStart"/>
       <w:r>
@@ -2674,17 +2670,8 @@
           <w:rFonts w:ascii="Arial" w:eastAsia="Calibri" w:hAnsi="Arial" w:cs="Arial"/>
           <w:lang w:val="en-US"/>
         </w:rPr>
-        <w:t>=</w:t>
-      </w:r>
-      <w:proofErr w:type="gramStart"/>
-      <w:r>
-        <w:rPr>
-          <w:rFonts w:ascii="Arial" w:eastAsia="Calibri" w:hAnsi="Arial" w:cs="Arial"/>
-          <w:lang w:val="en-US"/>
-        </w:rPr>
-        <w:t>7171;</w:t>
-      </w:r>
-      <w:proofErr w:type="gramEnd"/>
+        <w:t>=7171;</w:t>
+      </w:r>
     </w:p>
     <w:p>
       <w:pPr>
@@ -2915,7 +2902,6 @@
         </w:rPr>
       </w:pPr>
       <w:proofErr w:type="spellStart"/>
-      <w:proofErr w:type="gramStart"/>
       <w:r>
         <w:rPr>
           <w:rFonts w:ascii="Arial" w:eastAsia="Arial" w:hAnsi="Arial" w:cs="Arial"/>
@@ -2929,15 +2915,7 @@
           <w:rFonts w:ascii="Arial" w:eastAsia="Arial" w:hAnsi="Arial" w:cs="Arial"/>
           <w:lang w:val="es-PE"/>
         </w:rPr>
-        <w:t>(</w:t>
-      </w:r>
-      <w:proofErr w:type="gramEnd"/>
-      <w:r>
-        <w:rPr>
-          <w:rFonts w:ascii="Arial" w:eastAsia="Arial" w:hAnsi="Arial" w:cs="Arial"/>
-          <w:lang w:val="es-PE"/>
-        </w:rPr>
-        <w:t>)</w:t>
+        <w:t>()</w:t>
       </w:r>
     </w:p>
     <w:p>
@@ -2950,7 +2928,6 @@
         </w:rPr>
       </w:pPr>
       <w:proofErr w:type="spellStart"/>
-      <w:proofErr w:type="gramStart"/>
       <w:r>
         <w:rPr>
           <w:rFonts w:ascii="Arial" w:eastAsia="Arial" w:hAnsi="Arial" w:cs="Arial"/>
@@ -2971,15 +2948,7 @@
           <w:rFonts w:ascii="Arial" w:eastAsia="Arial" w:hAnsi="Arial" w:cs="Arial"/>
           <w:lang w:val="es-PE"/>
         </w:rPr>
-        <w:t>(</w:t>
-      </w:r>
-      <w:proofErr w:type="gramEnd"/>
-      <w:r>
-        <w:rPr>
-          <w:rFonts w:ascii="Arial" w:eastAsia="Arial" w:hAnsi="Arial" w:cs="Arial"/>
-          <w:lang w:val="es-PE"/>
-        </w:rPr>
-        <w:t>)</w:t>
+        <w:t>()</w:t>
       </w:r>
     </w:p>
     <w:p>
@@ -3030,7 +2999,6 @@
         </w:rPr>
       </w:pPr>
       <w:proofErr w:type="spellStart"/>
-      <w:proofErr w:type="gramStart"/>
       <w:r>
         <w:rPr>
           <w:rFonts w:ascii="Arial" w:eastAsia="Arial" w:hAnsi="Arial" w:cs="Arial"/>
@@ -3044,15 +3012,7 @@
           <w:rFonts w:ascii="Arial" w:eastAsia="Arial" w:hAnsi="Arial" w:cs="Arial"/>
           <w:lang w:val="es-PE"/>
         </w:rPr>
-        <w:t>(</w:t>
-      </w:r>
-      <w:proofErr w:type="gramEnd"/>
-      <w:r>
-        <w:rPr>
-          <w:rFonts w:ascii="Arial" w:eastAsia="Arial" w:hAnsi="Arial" w:cs="Arial"/>
-          <w:lang w:val="es-PE"/>
-        </w:rPr>
-        <w:t>)</w:t>
+        <w:t>()</w:t>
       </w:r>
     </w:p>
     <w:p>
@@ -3659,7 +3619,7 @@
           <w:rFonts w:ascii="Arial" w:eastAsia="Arial" w:hAnsi="Arial" w:cs="Arial"/>
           <w:lang w:val="es-PE"/>
         </w:rPr>
-        <w:t>d</w:t>
+        <w:t>D</w:t>
       </w:r>
       <w:r>
         <w:rPr>
@@ -3846,7 +3806,7 @@
           <w:rFonts w:ascii="Arial" w:eastAsia="Arial" w:hAnsi="Arial" w:cs="Arial"/>
           <w:lang w:val="es-PE"/>
         </w:rPr>
-        <w:t>d</w:t>
+        <w:t>D</w:t>
       </w:r>
       <w:r>
         <w:rPr>
@@ -3884,7 +3844,6 @@
         </w:rPr>
       </w:pPr>
       <w:proofErr w:type="spellStart"/>
-      <w:proofErr w:type="gramStart"/>
       <w:r>
         <w:rPr>
           <w:rFonts w:ascii="Arial" w:eastAsia="Arial" w:hAnsi="Arial" w:cs="Arial"/>
@@ -3898,15 +3857,7 @@
           <w:rFonts w:ascii="Arial" w:eastAsia="Arial" w:hAnsi="Arial" w:cs="Arial"/>
           <w:lang w:val="es-PE"/>
         </w:rPr>
-        <w:t>[</w:t>
-      </w:r>
-      <w:proofErr w:type="gramEnd"/>
-      <w:r>
-        <w:rPr>
-          <w:rFonts w:ascii="Arial" w:eastAsia="Arial" w:hAnsi="Arial" w:cs="Arial"/>
-          <w:lang w:val="es-PE"/>
-        </w:rPr>
-        <w:t xml:space="preserve">] </w:t>
+        <w:t xml:space="preserve">[] </w:t>
       </w:r>
       <w:r>
         <w:rPr>
@@ -4336,7 +4287,6 @@
         <w:t xml:space="preserve"> </w:t>
       </w:r>
       <w:proofErr w:type="spellStart"/>
-      <w:proofErr w:type="gramStart"/>
       <w:r>
         <w:rPr>
           <w:rFonts w:ascii="Arial" w:eastAsia="Arial" w:hAnsi="Arial" w:cs="Arial"/>
@@ -4350,9 +4300,66 @@
           <w:rFonts w:ascii="Arial" w:eastAsia="Arial" w:hAnsi="Arial" w:cs="Arial"/>
           <w:lang w:val="es-PE"/>
         </w:rPr>
-        <w:t>(</w:t>
-      </w:r>
-      <w:proofErr w:type="gramEnd"/>
+        <w:t xml:space="preserve">() </w:t>
+      </w:r>
+    </w:p>
+    <w:p>
+      <w:pPr>
+        <w:widowControl/>
+        <w:autoSpaceDE/>
+        <w:autoSpaceDN/>
+        <w:spacing w:after="33" w:line="247" w:lineRule="auto"/>
+        <w:ind w:left="360"/>
+        <w:rPr>
+          <w:rFonts w:ascii="Arial" w:eastAsia="Arial" w:hAnsi="Arial" w:cs="Arial"/>
+          <w:lang w:val="es-PE"/>
+        </w:rPr>
+      </w:pPr>
+      <w:r>
+        <w:rPr>
+          <w:rFonts w:ascii="Arial" w:eastAsia="Arial" w:hAnsi="Arial" w:cs="Arial"/>
+          <w:lang w:val="es-PE"/>
+        </w:rPr>
+        <w:t>{</w:t>
+      </w:r>
+    </w:p>
+    <w:p>
+      <w:pPr>
+        <w:widowControl/>
+        <w:autoSpaceDE/>
+        <w:autoSpaceDN/>
+        <w:spacing w:after="33" w:line="247" w:lineRule="auto"/>
+        <w:ind w:left="360" w:firstLine="360"/>
+        <w:rPr>
+          <w:rFonts w:ascii="Arial" w:eastAsia="Arial" w:hAnsi="Arial" w:cs="Arial"/>
+          <w:lang w:val="es-PE"/>
+        </w:rPr>
+      </w:pPr>
+      <w:proofErr w:type="spellStart"/>
+      <w:r>
+        <w:rPr>
+          <w:rFonts w:ascii="Arial" w:eastAsia="Arial" w:hAnsi="Arial" w:cs="Arial"/>
+          <w:lang w:val="es-PE"/>
+        </w:rPr>
+        <w:t>if</w:t>
+      </w:r>
+      <w:proofErr w:type="spellEnd"/>
+      <w:r>
+        <w:rPr>
+          <w:rFonts w:ascii="Arial" w:eastAsia="Arial" w:hAnsi="Arial" w:cs="Arial"/>
+          <w:lang w:val="es-PE"/>
+        </w:rPr>
+        <w:t xml:space="preserve"> (</w:t>
+      </w:r>
+      <w:proofErr w:type="spellStart"/>
+      <w:r>
+        <w:rPr>
+          <w:rFonts w:ascii="Arial" w:eastAsia="Arial" w:hAnsi="Arial" w:cs="Arial"/>
+          <w:lang w:val="es-PE"/>
+        </w:rPr>
+        <w:t>condicion</w:t>
+      </w:r>
+      <w:proofErr w:type="spellEnd"/>
       <w:r>
         <w:rPr>
           <w:rFonts w:ascii="Arial" w:eastAsia="Arial" w:hAnsi="Arial" w:cs="Arial"/>
@@ -4367,7 +4374,7 @@
         <w:autoSpaceDE/>
         <w:autoSpaceDN/>
         <w:spacing w:after="33" w:line="247" w:lineRule="auto"/>
-        <w:ind w:left="360"/>
+        <w:ind w:left="360" w:firstLine="360"/>
         <w:rPr>
           <w:rFonts w:ascii="Arial" w:eastAsia="Arial" w:hAnsi="Arial" w:cs="Arial"/>
           <w:lang w:val="es-PE"/>
@@ -4387,19 +4394,47 @@
         <w:autoSpaceDE/>
         <w:autoSpaceDN/>
         <w:spacing w:after="33" w:line="247" w:lineRule="auto"/>
-        <w:ind w:left="360" w:firstLine="360"/>
-        <w:rPr>
-          <w:rFonts w:ascii="Arial" w:eastAsia="Arial" w:hAnsi="Arial" w:cs="Arial"/>
-          <w:lang w:val="es-PE"/>
-        </w:rPr>
-      </w:pPr>
+        <w:ind w:left="360" w:hanging="218"/>
+        <w:rPr>
+          <w:rFonts w:ascii="Arial" w:eastAsia="Arial" w:hAnsi="Arial" w:cs="Arial"/>
+          <w:lang w:val="es-PE"/>
+        </w:rPr>
+      </w:pPr>
+      <w:r>
+        <w:rPr>
+          <w:rFonts w:ascii="Arial" w:eastAsia="Arial" w:hAnsi="Arial" w:cs="Arial"/>
+          <w:lang w:val="es-PE"/>
+        </w:rPr>
+        <w:t xml:space="preserve"> </w:t>
+      </w:r>
+      <w:r>
+        <w:rPr>
+          <w:rFonts w:ascii="Arial" w:eastAsia="Arial" w:hAnsi="Arial" w:cs="Arial"/>
+          <w:lang w:val="es-PE"/>
+        </w:rPr>
+        <w:tab/>
+      </w:r>
+      <w:r>
+        <w:rPr>
+          <w:rFonts w:ascii="Arial" w:eastAsia="Arial" w:hAnsi="Arial" w:cs="Arial"/>
+          <w:lang w:val="es-PE"/>
+        </w:rPr>
+        <w:tab/>
+      </w:r>
+      <w:r>
+        <w:rPr>
+          <w:rFonts w:ascii="Arial" w:eastAsia="Arial" w:hAnsi="Arial" w:cs="Arial"/>
+          <w:lang w:val="es-PE"/>
+        </w:rPr>
+        <w:tab/>
+      </w:r>
       <w:proofErr w:type="spellStart"/>
       <w:r>
         <w:rPr>
           <w:rFonts w:ascii="Arial" w:eastAsia="Arial" w:hAnsi="Arial" w:cs="Arial"/>
           <w:lang w:val="es-PE"/>
         </w:rPr>
-        <w:t>if</w:t>
+        <w:t>int</w:t>
       </w:r>
       <w:proofErr w:type="spellEnd"/>
       <w:r>
@@ -4407,62 +4442,6 @@
           <w:rFonts w:ascii="Arial" w:eastAsia="Arial" w:hAnsi="Arial" w:cs="Arial"/>
           <w:lang w:val="es-PE"/>
         </w:rPr>
-        <w:t xml:space="preserve"> (</w:t>
-      </w:r>
-      <w:proofErr w:type="spellStart"/>
-      <w:r>
-        <w:rPr>
-          <w:rFonts w:ascii="Arial" w:eastAsia="Arial" w:hAnsi="Arial" w:cs="Arial"/>
-          <w:lang w:val="es-PE"/>
-        </w:rPr>
-        <w:t>condicion</w:t>
-      </w:r>
-      <w:proofErr w:type="spellEnd"/>
-      <w:r>
-        <w:rPr>
-          <w:rFonts w:ascii="Arial" w:eastAsia="Arial" w:hAnsi="Arial" w:cs="Arial"/>
-          <w:lang w:val="es-PE"/>
-        </w:rPr>
-        <w:t xml:space="preserve">) </w:t>
-      </w:r>
-    </w:p>
-    <w:p>
-      <w:pPr>
-        <w:widowControl/>
-        <w:autoSpaceDE/>
-        <w:autoSpaceDN/>
-        <w:spacing w:after="33" w:line="247" w:lineRule="auto"/>
-        <w:ind w:left="360" w:firstLine="360"/>
-        <w:rPr>
-          <w:rFonts w:ascii="Arial" w:eastAsia="Arial" w:hAnsi="Arial" w:cs="Arial"/>
-          <w:lang w:val="es-PE"/>
-        </w:rPr>
-      </w:pPr>
-      <w:r>
-        <w:rPr>
-          <w:rFonts w:ascii="Arial" w:eastAsia="Arial" w:hAnsi="Arial" w:cs="Arial"/>
-          <w:lang w:val="es-PE"/>
-        </w:rPr>
-        <w:t>{</w:t>
-      </w:r>
-    </w:p>
-    <w:p>
-      <w:pPr>
-        <w:widowControl/>
-        <w:autoSpaceDE/>
-        <w:autoSpaceDN/>
-        <w:spacing w:after="33" w:line="247" w:lineRule="auto"/>
-        <w:ind w:left="360" w:hanging="218"/>
-        <w:rPr>
-          <w:rFonts w:ascii="Arial" w:eastAsia="Arial" w:hAnsi="Arial" w:cs="Arial"/>
-          <w:lang w:val="es-PE"/>
-        </w:rPr>
-      </w:pPr>
-      <w:r>
-        <w:rPr>
-          <w:rFonts w:ascii="Arial" w:eastAsia="Arial" w:hAnsi="Arial" w:cs="Arial"/>
-          <w:lang w:val="es-PE"/>
-        </w:rPr>
         <w:t xml:space="preserve"> </w:t>
       </w:r>
       <w:r>
@@ -4470,43 +4449,6 @@
           <w:rFonts w:ascii="Arial" w:eastAsia="Arial" w:hAnsi="Arial" w:cs="Arial"/>
           <w:lang w:val="es-PE"/>
         </w:rPr>
-        <w:tab/>
-      </w:r>
-      <w:r>
-        <w:rPr>
-          <w:rFonts w:ascii="Arial" w:eastAsia="Arial" w:hAnsi="Arial" w:cs="Arial"/>
-          <w:lang w:val="es-PE"/>
-        </w:rPr>
-        <w:tab/>
-      </w:r>
-      <w:r>
-        <w:rPr>
-          <w:rFonts w:ascii="Arial" w:eastAsia="Arial" w:hAnsi="Arial" w:cs="Arial"/>
-          <w:lang w:val="es-PE"/>
-        </w:rPr>
-        <w:tab/>
-      </w:r>
-      <w:proofErr w:type="spellStart"/>
-      <w:r>
-        <w:rPr>
-          <w:rFonts w:ascii="Arial" w:eastAsia="Arial" w:hAnsi="Arial" w:cs="Arial"/>
-          <w:lang w:val="es-PE"/>
-        </w:rPr>
-        <w:t>int</w:t>
-      </w:r>
-      <w:proofErr w:type="spellEnd"/>
-      <w:r>
-        <w:rPr>
-          <w:rFonts w:ascii="Arial" w:eastAsia="Arial" w:hAnsi="Arial" w:cs="Arial"/>
-          <w:lang w:val="es-PE"/>
-        </w:rPr>
-        <w:t xml:space="preserve"> </w:t>
-      </w:r>
-      <w:r>
-        <w:rPr>
-          <w:rFonts w:ascii="Arial" w:eastAsia="Arial" w:hAnsi="Arial" w:cs="Arial"/>
-          <w:lang w:val="es-PE"/>
-        </w:rPr>
         <w:t>C</w:t>
       </w:r>
       <w:r>
@@ -4514,17 +4456,8 @@
           <w:rFonts w:ascii="Arial" w:eastAsia="Arial" w:hAnsi="Arial" w:cs="Arial"/>
           <w:lang w:val="es-PE"/>
         </w:rPr>
-        <w:t xml:space="preserve">ontador = 2; // ¡¡ </w:t>
-      </w:r>
-      <w:proofErr w:type="gramStart"/>
-      <w:r>
-        <w:rPr>
-          <w:rFonts w:ascii="Arial" w:eastAsia="Arial" w:hAnsi="Arial" w:cs="Arial"/>
-          <w:lang w:val="es-PE"/>
-        </w:rPr>
-        <w:t>EVITAR !!</w:t>
-      </w:r>
-      <w:proofErr w:type="gramEnd"/>
+        <w:t>ontador = 2; // ¡¡ EVITAR !!</w:t>
+      </w:r>
     </w:p>
     <w:p>
       <w:pPr>
@@ -5118,7 +5051,6 @@
         <w:t xml:space="preserve"> </w:t>
       </w:r>
       <w:proofErr w:type="spellStart"/>
-      <w:proofErr w:type="gramStart"/>
       <w:r>
         <w:rPr>
           <w:rFonts w:ascii="Arial" w:eastAsia="Arial" w:hAnsi="Arial" w:cs="Arial"/>
@@ -5132,15 +5064,7 @@
           <w:rFonts w:ascii="Arial" w:eastAsia="Arial" w:hAnsi="Arial" w:cs="Arial"/>
           <w:lang w:val="es-PE"/>
         </w:rPr>
-        <w:t>(</w:t>
-      </w:r>
-      <w:proofErr w:type="gramEnd"/>
-      <w:r>
-        <w:rPr>
-          <w:rFonts w:ascii="Arial" w:eastAsia="Arial" w:hAnsi="Arial" w:cs="Arial"/>
-          <w:lang w:val="es-PE"/>
-        </w:rPr>
-        <w:t>) {</w:t>
+        <w:t>() {</w:t>
       </w:r>
     </w:p>
     <w:p>
@@ -5738,17 +5662,8 @@
           <w:rFonts w:ascii="Calibri" w:eastAsia="Calibri" w:hAnsi="Calibri"/>
           <w:lang w:val="en-US"/>
         </w:rPr>
-        <w:t>+</w:t>
-      </w:r>
-      <w:proofErr w:type="gramStart"/>
-      <w:r>
-        <w:rPr>
-          <w:rFonts w:ascii="Calibri" w:eastAsia="Calibri" w:hAnsi="Calibri"/>
-          <w:lang w:val="en-US"/>
-        </w:rPr>
-        <w:t>+){</w:t>
-      </w:r>
-      <w:proofErr w:type="gramEnd"/>
+        <w:t>++){</w:t>
+      </w:r>
     </w:p>
     <w:p>
       <w:pPr>
@@ -6805,7 +6720,6 @@
         </w:rPr>
       </w:pPr>
       <w:proofErr w:type="spellStart"/>
-      <w:proofErr w:type="gramStart"/>
       <w:r>
         <w:rPr>
           <w:rFonts w:ascii="Arial" w:eastAsia="Arial" w:hAnsi="Arial" w:cs="Arial"/>
@@ -6814,7 +6728,6 @@
         <w:t>objeto.unMetodo</w:t>
       </w:r>
       <w:proofErr w:type="spellEnd"/>
-      <w:proofErr w:type="gramEnd"/>
       <w:r>
         <w:rPr>
           <w:rFonts w:ascii="Arial" w:eastAsia="Arial" w:hAnsi="Arial" w:cs="Arial"/>
@@ -7405,17 +7318,44 @@
           <w:rFonts w:ascii="Arial" w:eastAsia="Arial" w:hAnsi="Arial" w:cs="Arial"/>
           <w:lang w:val="en-US"/>
         </w:rPr>
-        <w:t xml:space="preserve">private int </w:t>
-      </w:r>
-      <w:proofErr w:type="gramStart"/>
-      <w:r>
+        <w:t>private int id;</w:t>
+      </w:r>
+    </w:p>
+    <w:p>
+      <w:pPr>
+        <w:widowControl/>
+        <w:autoSpaceDE/>
+        <w:autoSpaceDN/>
+        <w:spacing w:after="33" w:line="247" w:lineRule="auto"/>
+        <w:ind w:left="360" w:firstLine="491"/>
         <w:rPr>
           <w:rFonts w:ascii="Arial" w:eastAsia="Arial" w:hAnsi="Arial" w:cs="Arial"/>
           <w:lang w:val="en-US"/>
         </w:rPr>
-        <w:t>id;</w:t>
-      </w:r>
-      <w:proofErr w:type="gramEnd"/>
+      </w:pPr>
+      <w:r>
+        <w:rPr>
+          <w:rFonts w:ascii="Arial" w:eastAsia="Arial" w:hAnsi="Arial" w:cs="Arial"/>
+          <w:lang w:val="en-US"/>
+        </w:rPr>
+        <w:t xml:space="preserve">private String </w:t>
+      </w:r>
+      <w:proofErr w:type="spellStart"/>
+      <w:r>
+        <w:rPr>
+          <w:rFonts w:ascii="Arial" w:eastAsia="Arial" w:hAnsi="Arial" w:cs="Arial"/>
+          <w:lang w:val="en-US"/>
+        </w:rPr>
+        <w:t>nombre</w:t>
+      </w:r>
+      <w:proofErr w:type="spellEnd"/>
+      <w:r>
+        <w:rPr>
+          <w:rFonts w:ascii="Arial" w:eastAsia="Arial" w:hAnsi="Arial" w:cs="Arial"/>
+          <w:lang w:val="en-US"/>
+        </w:rPr>
+        <w:t>;</w:t>
+      </w:r>
     </w:p>
     <w:p>
       <w:pPr>
@@ -7426,34 +7366,77 @@
         <w:ind w:left="360" w:firstLine="491"/>
         <w:rPr>
           <w:rFonts w:ascii="Arial" w:eastAsia="Arial" w:hAnsi="Arial" w:cs="Arial"/>
-          <w:lang w:val="en-US"/>
-        </w:rPr>
-      </w:pPr>
-      <w:r>
-        <w:rPr>
-          <w:rFonts w:ascii="Arial" w:eastAsia="Arial" w:hAnsi="Arial" w:cs="Arial"/>
-          <w:lang w:val="en-US"/>
-        </w:rPr>
-        <w:t xml:space="preserve">private String </w:t>
-      </w:r>
+          <w:lang w:val="es-PE"/>
+        </w:rPr>
+      </w:pPr>
+      <w:r>
+        <w:rPr>
+          <w:rFonts w:ascii="Arial" w:eastAsia="Arial" w:hAnsi="Arial" w:cs="Arial"/>
+          <w:lang w:val="es-PE"/>
+        </w:rPr>
+        <w:t>...</w:t>
+      </w:r>
+    </w:p>
+    <w:p>
+      <w:pPr>
+        <w:widowControl/>
+        <w:autoSpaceDE/>
+        <w:autoSpaceDN/>
+        <w:spacing w:after="33" w:line="247" w:lineRule="auto"/>
+        <w:ind w:left="360" w:firstLine="491"/>
+        <w:rPr>
+          <w:rFonts w:ascii="Arial" w:eastAsia="Arial" w:hAnsi="Arial" w:cs="Arial"/>
+          <w:lang w:val="es-PE"/>
+        </w:rPr>
+      </w:pPr>
       <w:proofErr w:type="spellStart"/>
-      <w:proofErr w:type="gramStart"/>
-      <w:r>
-        <w:rPr>
-          <w:rFonts w:ascii="Arial" w:eastAsia="Arial" w:hAnsi="Arial" w:cs="Arial"/>
-          <w:lang w:val="en-US"/>
-        </w:rPr>
-        <w:t>nombre</w:t>
+      <w:r>
+        <w:rPr>
+          <w:rFonts w:ascii="Arial" w:eastAsia="Arial" w:hAnsi="Arial" w:cs="Arial"/>
+          <w:lang w:val="es-PE"/>
+        </w:rPr>
+        <w:t>public</w:t>
       </w:r>
       <w:proofErr w:type="spellEnd"/>
       <w:r>
         <w:rPr>
           <w:rFonts w:ascii="Arial" w:eastAsia="Arial" w:hAnsi="Arial" w:cs="Arial"/>
-          <w:lang w:val="en-US"/>
-        </w:rPr>
-        <w:t>;</w:t>
-      </w:r>
-      <w:proofErr w:type="gramEnd"/>
+          <w:lang w:val="es-PE"/>
+        </w:rPr>
+        <w:t xml:space="preserve"> </w:t>
+      </w:r>
+      <w:proofErr w:type="spellStart"/>
+      <w:r>
+        <w:rPr>
+          <w:rFonts w:ascii="Arial" w:eastAsia="Arial" w:hAnsi="Arial" w:cs="Arial"/>
+          <w:lang w:val="es-PE"/>
+        </w:rPr>
+        <w:t>void</w:t>
+      </w:r>
+      <w:proofErr w:type="spellEnd"/>
+      <w:r>
+        <w:rPr>
+          <w:rFonts w:ascii="Arial" w:eastAsia="Arial" w:hAnsi="Arial" w:cs="Arial"/>
+          <w:lang w:val="es-PE"/>
+        </w:rPr>
+        <w:t xml:space="preserve"> </w:t>
+      </w:r>
+      <w:proofErr w:type="spellStart"/>
+      <w:r>
+        <w:rPr>
+          <w:rFonts w:ascii="Arial" w:eastAsia="Arial" w:hAnsi="Arial" w:cs="Arial"/>
+          <w:lang w:val="es-PE"/>
+        </w:rPr>
+        <w:t>UpdateUnit</w:t>
+      </w:r>
+      <w:proofErr w:type="spellEnd"/>
+      <w:r>
+        <w:rPr>
+          <w:rFonts w:ascii="Arial" w:eastAsia="Arial" w:hAnsi="Arial" w:cs="Arial"/>
+          <w:lang w:val="es-PE"/>
+        </w:rPr>
+        <w:t>(Unidad unidad) {</w:t>
+      </w:r>
     </w:p>
     <w:p>
       <w:pPr>
@@ -7472,7 +7455,39 @@
           <w:rFonts w:ascii="Arial" w:eastAsia="Arial" w:hAnsi="Arial" w:cs="Arial"/>
           <w:lang w:val="es-PE"/>
         </w:rPr>
-        <w:t>...</w:t>
+        <w:t xml:space="preserve"> </w:t>
+      </w:r>
+      <w:proofErr w:type="spellStart"/>
+      <w:r>
+        <w:rPr>
+          <w:rFonts w:ascii="Arial" w:eastAsia="Arial" w:hAnsi="Arial" w:cs="Arial"/>
+          <w:lang w:val="es-PE"/>
+        </w:rPr>
+        <w:t>this.setId</w:t>
+      </w:r>
+      <w:proofErr w:type="spellEnd"/>
+      <w:r>
+        <w:rPr>
+          <w:rFonts w:ascii="Arial" w:eastAsia="Arial" w:hAnsi="Arial" w:cs="Arial"/>
+          <w:lang w:val="es-PE"/>
+        </w:rPr>
+        <w:t>(</w:t>
+      </w:r>
+      <w:proofErr w:type="spellStart"/>
+      <w:r>
+        <w:rPr>
+          <w:rFonts w:ascii="Arial" w:eastAsia="Arial" w:hAnsi="Arial" w:cs="Arial"/>
+          <w:lang w:val="es-PE"/>
+        </w:rPr>
+        <w:t>unidad.getId</w:t>
+      </w:r>
+      <w:proofErr w:type="spellEnd"/>
+      <w:r>
+        <w:rPr>
+          <w:rFonts w:ascii="Arial" w:eastAsia="Arial" w:hAnsi="Arial" w:cs="Arial"/>
+          <w:lang w:val="es-PE"/>
+        </w:rPr>
+        <w:t>());</w:t>
       </w:r>
     </w:p>
     <w:p>
@@ -7487,161 +7502,35 @@
           <w:lang w:val="es-PE"/>
         </w:rPr>
       </w:pPr>
+    </w:p>
+    <w:p>
+      <w:pPr>
+        <w:widowControl/>
+        <w:autoSpaceDE/>
+        <w:autoSpaceDN/>
+        <w:spacing w:after="33" w:line="247" w:lineRule="auto"/>
+        <w:ind w:left="360" w:firstLine="491"/>
+        <w:rPr>
+          <w:rFonts w:ascii="Arial" w:eastAsia="Arial" w:hAnsi="Arial" w:cs="Arial"/>
+          <w:lang w:val="es-PE"/>
+        </w:rPr>
+      </w:pPr>
+      <w:r>
+        <w:rPr>
+          <w:rFonts w:ascii="Arial" w:eastAsia="Arial" w:hAnsi="Arial" w:cs="Arial"/>
+          <w:lang w:val="es-PE"/>
+        </w:rPr>
+        <w:t xml:space="preserve"> </w:t>
+      </w:r>
       <w:proofErr w:type="spellStart"/>
       <w:r>
         <w:rPr>
           <w:rFonts w:ascii="Arial" w:eastAsia="Arial" w:hAnsi="Arial" w:cs="Arial"/>
           <w:lang w:val="es-PE"/>
         </w:rPr>
-        <w:t>public</w:t>
+        <w:t>this.setNombre</w:t>
       </w:r>
       <w:proofErr w:type="spellEnd"/>
-      <w:r>
-        <w:rPr>
-          <w:rFonts w:ascii="Arial" w:eastAsia="Arial" w:hAnsi="Arial" w:cs="Arial"/>
-          <w:lang w:val="es-PE"/>
-        </w:rPr>
-        <w:t xml:space="preserve"> </w:t>
-      </w:r>
-      <w:proofErr w:type="spellStart"/>
-      <w:r>
-        <w:rPr>
-          <w:rFonts w:ascii="Arial" w:eastAsia="Arial" w:hAnsi="Arial" w:cs="Arial"/>
-          <w:lang w:val="es-PE"/>
-        </w:rPr>
-        <w:t>void</w:t>
-      </w:r>
-      <w:proofErr w:type="spellEnd"/>
-      <w:r>
-        <w:rPr>
-          <w:rFonts w:ascii="Arial" w:eastAsia="Arial" w:hAnsi="Arial" w:cs="Arial"/>
-          <w:lang w:val="es-PE"/>
-        </w:rPr>
-        <w:t xml:space="preserve"> </w:t>
-      </w:r>
-      <w:proofErr w:type="spellStart"/>
-      <w:proofErr w:type="gramStart"/>
-      <w:r>
-        <w:rPr>
-          <w:rFonts w:ascii="Arial" w:eastAsia="Arial" w:hAnsi="Arial" w:cs="Arial"/>
-          <w:lang w:val="es-PE"/>
-        </w:rPr>
-        <w:t>UpdateUnit</w:t>
-      </w:r>
-      <w:proofErr w:type="spellEnd"/>
-      <w:r>
-        <w:rPr>
-          <w:rFonts w:ascii="Arial" w:eastAsia="Arial" w:hAnsi="Arial" w:cs="Arial"/>
-          <w:lang w:val="es-PE"/>
-        </w:rPr>
-        <w:t>(</w:t>
-      </w:r>
-      <w:proofErr w:type="gramEnd"/>
-      <w:r>
-        <w:rPr>
-          <w:rFonts w:ascii="Arial" w:eastAsia="Arial" w:hAnsi="Arial" w:cs="Arial"/>
-          <w:lang w:val="es-PE"/>
-        </w:rPr>
-        <w:t>Unidad unidad) {</w:t>
-      </w:r>
-    </w:p>
-    <w:p>
-      <w:pPr>
-        <w:widowControl/>
-        <w:autoSpaceDE/>
-        <w:autoSpaceDN/>
-        <w:spacing w:after="33" w:line="247" w:lineRule="auto"/>
-        <w:ind w:left="360" w:firstLine="491"/>
-        <w:rPr>
-          <w:rFonts w:ascii="Arial" w:eastAsia="Arial" w:hAnsi="Arial" w:cs="Arial"/>
-          <w:lang w:val="es-PE"/>
-        </w:rPr>
-      </w:pPr>
-      <w:r>
-        <w:rPr>
-          <w:rFonts w:ascii="Arial" w:eastAsia="Arial" w:hAnsi="Arial" w:cs="Arial"/>
-          <w:lang w:val="es-PE"/>
-        </w:rPr>
-        <w:t xml:space="preserve"> </w:t>
-      </w:r>
-      <w:proofErr w:type="spellStart"/>
-      <w:proofErr w:type="gramStart"/>
-      <w:r>
-        <w:rPr>
-          <w:rFonts w:ascii="Arial" w:eastAsia="Arial" w:hAnsi="Arial" w:cs="Arial"/>
-          <w:lang w:val="es-PE"/>
-        </w:rPr>
-        <w:t>this.setId</w:t>
-      </w:r>
-      <w:proofErr w:type="spellEnd"/>
-      <w:proofErr w:type="gramEnd"/>
-      <w:r>
-        <w:rPr>
-          <w:rFonts w:ascii="Arial" w:eastAsia="Arial" w:hAnsi="Arial" w:cs="Arial"/>
-          <w:lang w:val="es-PE"/>
-        </w:rPr>
-        <w:t>(</w:t>
-      </w:r>
-      <w:proofErr w:type="spellStart"/>
-      <w:r>
-        <w:rPr>
-          <w:rFonts w:ascii="Arial" w:eastAsia="Arial" w:hAnsi="Arial" w:cs="Arial"/>
-          <w:lang w:val="es-PE"/>
-        </w:rPr>
-        <w:t>unidad.getId</w:t>
-      </w:r>
-      <w:proofErr w:type="spellEnd"/>
-      <w:r>
-        <w:rPr>
-          <w:rFonts w:ascii="Arial" w:eastAsia="Arial" w:hAnsi="Arial" w:cs="Arial"/>
-          <w:lang w:val="es-PE"/>
-        </w:rPr>
-        <w:t>());</w:t>
-      </w:r>
-    </w:p>
-    <w:p>
-      <w:pPr>
-        <w:widowControl/>
-        <w:autoSpaceDE/>
-        <w:autoSpaceDN/>
-        <w:spacing w:after="33" w:line="247" w:lineRule="auto"/>
-        <w:ind w:left="360" w:firstLine="491"/>
-        <w:rPr>
-          <w:rFonts w:ascii="Arial" w:eastAsia="Arial" w:hAnsi="Arial" w:cs="Arial"/>
-          <w:lang w:val="es-PE"/>
-        </w:rPr>
-      </w:pPr>
-    </w:p>
-    <w:p>
-      <w:pPr>
-        <w:widowControl/>
-        <w:autoSpaceDE/>
-        <w:autoSpaceDN/>
-        <w:spacing w:after="33" w:line="247" w:lineRule="auto"/>
-        <w:ind w:left="360" w:firstLine="491"/>
-        <w:rPr>
-          <w:rFonts w:ascii="Arial" w:eastAsia="Arial" w:hAnsi="Arial" w:cs="Arial"/>
-          <w:lang w:val="es-PE"/>
-        </w:rPr>
-      </w:pPr>
-      <w:r>
-        <w:rPr>
-          <w:rFonts w:ascii="Arial" w:eastAsia="Arial" w:hAnsi="Arial" w:cs="Arial"/>
-          <w:lang w:val="es-PE"/>
-        </w:rPr>
-        <w:t xml:space="preserve"> </w:t>
-      </w:r>
-      <w:proofErr w:type="spellStart"/>
-      <w:proofErr w:type="gramStart"/>
-      <w:r>
-        <w:rPr>
-          <w:rFonts w:ascii="Arial" w:eastAsia="Arial" w:hAnsi="Arial" w:cs="Arial"/>
-          <w:lang w:val="es-PE"/>
-        </w:rPr>
-        <w:t>this.setNombre</w:t>
-      </w:r>
-      <w:proofErr w:type="spellEnd"/>
-      <w:proofErr w:type="gramEnd"/>
       <w:r>
         <w:rPr>
           <w:rFonts w:ascii="Arial" w:eastAsia="Arial" w:hAnsi="Arial" w:cs="Arial"/>
@@ -7855,7 +7744,6 @@
         </w:rPr>
       </w:pPr>
       <w:proofErr w:type="spellStart"/>
-      <w:proofErr w:type="gramStart"/>
       <w:r>
         <w:rPr>
           <w:rFonts w:ascii="Arial" w:eastAsia="Arial" w:hAnsi="Arial" w:cs="Arial"/>
@@ -7869,15 +7757,7 @@
           <w:rFonts w:ascii="Arial" w:eastAsia="Arial" w:hAnsi="Arial" w:cs="Arial"/>
           <w:lang w:val="es-PE"/>
         </w:rPr>
-        <w:t>(</w:t>
-      </w:r>
-      <w:proofErr w:type="gramEnd"/>
-      <w:r>
-        <w:rPr>
-          <w:rFonts w:ascii="Arial" w:eastAsia="Arial" w:hAnsi="Arial" w:cs="Arial"/>
-          <w:lang w:val="es-PE"/>
-        </w:rPr>
-        <w:t>); // Acceso desde la propia clase estática</w:t>
+        <w:t>(); // Acceso desde la propia clase estática</w:t>
       </w:r>
     </w:p>
     <w:p>
@@ -9120,12 +9000,14 @@
                         <w:lang w:val="es-PE"/>
                       </w:rPr>
                     </w:pPr>
+                    <w:proofErr w:type="spellStart"/>
                     <w:r>
                       <w:rPr>
                         <w:lang w:val="es-PE"/>
                       </w:rPr>
                       <w:t>TacnaF&amp;D</w:t>
                     </w:r>
+                    <w:proofErr w:type="spellEnd"/>
                   </w:p>
                 </w:txbxContent>
               </v:textbox>

</xml_diff>